<commit_message>
Added State Diagrams to Requirements1.docx
</commit_message>
<xml_diff>
--- a/Requirements/REQUIREMENTS 1.docx
+++ b/Requirements/REQUIREMENTS 1.docx
@@ -1,6 +1,6 @@
 
 <file path=word/document.xml><?xml version="1.0" encoding="utf-8"?>
-<w:document xmlns:wpc="http://schemas.microsoft.com/office/word/2010/wordprocessingCanvas" xmlns:cx="http://schemas.microsoft.com/office/drawing/2014/chartex" xmlns:cx1="http://schemas.microsoft.com/office/drawing/2015/9/8/chartex" xmlns:cx2="http://schemas.microsoft.com/office/drawing/2015/10/21/chartex" xmlns:cx3="http://schemas.microsoft.com/office/drawing/2016/5/9/chartex" xmlns:cx4="http://schemas.microsoft.com/office/drawing/2016/5/10/chartex" xmlns:cx5="http://schemas.microsoft.com/office/drawing/2016/5/11/chartex" xmlns:cx6="http://schemas.microsoft.com/office/drawing/2016/5/12/chartex" xmlns:cx7="http://schemas.microsoft.com/office/drawing/2016/5/13/chartex" xmlns:cx8="http://schemas.microsoft.com/office/drawing/2016/5/14/chartex" xmlns:mc="http://schemas.openxmlformats.org/markup-compatibility/2006" xmlns:aink="http://schemas.microsoft.com/office/drawing/2016/ink" xmlns:am3d="http://schemas.microsoft.com/office/drawing/2017/model3d" xmlns:o="urn:schemas-microsoft-com:office:office" xmlns:r="http://schemas.openxmlformats.org/officeDocument/2006/relationships" xmlns:m="http://schemas.openxmlformats.org/officeDocument/2006/math" xmlns:v="urn:schemas-microsoft-com:vml" xmlns:wp14="http://schemas.microsoft.com/office/word/2010/wordprocessingDrawing" xmlns:wp="http://schemas.openxmlformats.org/drawingml/2006/wordprocessingDrawing" xmlns:w10="urn:schemas-microsoft-com:office:word" xmlns:w="http://schemas.openxmlformats.org/wordprocessingml/2006/main" xmlns:w14="http://schemas.microsoft.com/office/word/2010/wordml" xmlns:w15="http://schemas.microsoft.com/office/word/2012/wordml" xmlns:w16cex="http://schemas.microsoft.com/office/word/2018/wordml/cex" xmlns:w16cid="http://schemas.microsoft.com/office/word/2016/wordml/cid" xmlns:w16="http://schemas.microsoft.com/office/word/2018/wordml" xmlns:w16sdtdh="http://schemas.microsoft.com/office/word/2020/wordml/sdtdatahash" xmlns:w16se="http://schemas.microsoft.com/office/word/2015/wordml/symex" xmlns:wpg="http://schemas.microsoft.com/office/word/2010/wordprocessingGroup" xmlns:wpi="http://schemas.microsoft.com/office/word/2010/wordprocessingInk" xmlns:wne="http://schemas.microsoft.com/office/word/2006/wordml" xmlns:wps="http://schemas.microsoft.com/office/word/2010/wordprocessingShape" mc:Ignorable="w14 w15 w16se w16cid w16 w16cex w16sdtdh wp14">
+<w:document xmlns:wpc="http://schemas.microsoft.com/office/word/2010/wordprocessingCanvas" xmlns:cx="http://schemas.microsoft.com/office/drawing/2014/chartex" xmlns:cx1="http://schemas.microsoft.com/office/drawing/2015/9/8/chartex" xmlns:cx2="http://schemas.microsoft.com/office/drawing/2015/10/21/chartex" xmlns:cx3="http://schemas.microsoft.com/office/drawing/2016/5/9/chartex" xmlns:cx4="http://schemas.microsoft.com/office/drawing/2016/5/10/chartex" xmlns:cx5="http://schemas.microsoft.com/office/drawing/2016/5/11/chartex" xmlns:cx6="http://schemas.microsoft.com/office/drawing/2016/5/12/chartex" xmlns:cx7="http://schemas.microsoft.com/office/drawing/2016/5/13/chartex" xmlns:cx8="http://schemas.microsoft.com/office/drawing/2016/5/14/chartex" xmlns:mc="http://schemas.openxmlformats.org/markup-compatibility/2006" xmlns:aink="http://schemas.microsoft.com/office/drawing/2016/ink" xmlns:am3d="http://schemas.microsoft.com/office/drawing/2017/model3d" xmlns:o="urn:schemas-microsoft-com:office:office" xmlns:oel="http://schemas.microsoft.com/office/2019/extlst" xmlns:r="http://schemas.openxmlformats.org/officeDocument/2006/relationships" xmlns:m="http://schemas.openxmlformats.org/officeDocument/2006/math" xmlns:v="urn:schemas-microsoft-com:vml" xmlns:wp14="http://schemas.microsoft.com/office/word/2010/wordprocessingDrawing" xmlns:wp="http://schemas.openxmlformats.org/drawingml/2006/wordprocessingDrawing" xmlns:w10="urn:schemas-microsoft-com:office:word" xmlns:w="http://schemas.openxmlformats.org/wordprocessingml/2006/main" xmlns:w14="http://schemas.microsoft.com/office/word/2010/wordml" xmlns:w15="http://schemas.microsoft.com/office/word/2012/wordml" xmlns:w16cex="http://schemas.microsoft.com/office/word/2018/wordml/cex" xmlns:w16cid="http://schemas.microsoft.com/office/word/2016/wordml/cid" xmlns:w16="http://schemas.microsoft.com/office/word/2018/wordml" xmlns:w16du="http://schemas.microsoft.com/office/word/2023/wordml/word16du" xmlns:w16sdtdh="http://schemas.microsoft.com/office/word/2020/wordml/sdtdatahash" xmlns:w16se="http://schemas.microsoft.com/office/word/2015/wordml/symex" xmlns:wpg="http://schemas.microsoft.com/office/word/2010/wordprocessingGroup" xmlns:wpi="http://schemas.microsoft.com/office/word/2010/wordprocessingInk" xmlns:wne="http://schemas.microsoft.com/office/word/2006/wordml" xmlns:wps="http://schemas.microsoft.com/office/word/2010/wordprocessingShape" mc:Ignorable="w14 w15 w16se w16cid w16 w16cex w16sdtdh wp14">
   <w:body>
     <w:p>
       <w:pPr>
@@ -169,7 +169,6 @@
           <w:docPartUnique/>
         </w:docPartObj>
       </w:sdtPr>
-      <w:sdtEndPr/>
       <w:sdtContent>
         <w:p>
           <w:pPr>
@@ -5122,27 +5121,7 @@
           <w:sz w:val="22"/>
           <w:szCs w:val="22"/>
         </w:rPr>
-        <w:t xml:space="preserve">View </w:t>
-      </w:r>
-      <w:proofErr w:type="gramStart"/>
-      <w:r>
-        <w:rPr>
-          <w:rFonts w:ascii="Times New Roman" w:eastAsia="Times New Roman" w:hAnsi="Times New Roman" w:cs="Times New Roman"/>
-          <w:color w:val="000000"/>
-          <w:sz w:val="22"/>
-          <w:szCs w:val="22"/>
-        </w:rPr>
-        <w:t>other</w:t>
-      </w:r>
-      <w:proofErr w:type="gramEnd"/>
-      <w:r>
-        <w:rPr>
-          <w:rFonts w:ascii="Times New Roman" w:eastAsia="Times New Roman" w:hAnsi="Times New Roman" w:cs="Times New Roman"/>
-          <w:color w:val="000000"/>
-          <w:sz w:val="22"/>
-          <w:szCs w:val="22"/>
-        </w:rPr>
-        <w:t xml:space="preserve"> </w:t>
+        <w:t xml:space="preserve">View other </w:t>
       </w:r>
       <w:r>
         <w:rPr>
@@ -19029,6 +19008,29 @@
           <w:between w:val="nil"/>
         </w:pBdr>
         <w:ind w:firstLine="0"/>
+        <w:rPr>
+          <w:rFonts w:ascii="Times New Roman" w:eastAsia="Times New Roman" w:hAnsi="Times New Roman" w:cs="Times New Roman"/>
+          <w:b/>
+          <w:bCs/>
+          <w:i/>
+          <w:iCs/>
+          <w:color w:val="000000"/>
+          <w:sz w:val="24"/>
+          <w:szCs w:val="24"/>
+        </w:rPr>
+      </w:pPr>
+    </w:p>
+    <w:p>
+      <w:pPr>
+        <w:pBdr>
+          <w:top w:val="nil"/>
+          <w:left w:val="nil"/>
+          <w:bottom w:val="nil"/>
+          <w:right w:val="nil"/>
+          <w:between w:val="nil"/>
+        </w:pBdr>
+        <w:ind w:firstLine="0"/>
+        <w:jc w:val="center"/>
         <w:rPr>
           <w:rFonts w:ascii="Times New Roman" w:eastAsia="Times New Roman" w:hAnsi="Times New Roman" w:cs="Times New Roman"/>
           <w:b/>
@@ -19173,6 +19175,1683 @@
     </w:p>
     <w:p>
       <w:pPr>
+        <w:pBdr>
+          <w:top w:val="nil"/>
+          <w:left w:val="nil"/>
+          <w:bottom w:val="nil"/>
+          <w:right w:val="nil"/>
+          <w:between w:val="nil"/>
+        </w:pBdr>
+        <w:ind w:firstLine="0"/>
+        <w:jc w:val="center"/>
+        <w:rPr>
+          <w:rFonts w:ascii="Times New Roman" w:eastAsia="Times New Roman" w:hAnsi="Times New Roman" w:cs="Times New Roman"/>
+          <w:b/>
+          <w:bCs/>
+          <w:i/>
+          <w:iCs/>
+          <w:color w:val="000000"/>
+          <w:sz w:val="24"/>
+          <w:szCs w:val="24"/>
+        </w:rPr>
+      </w:pPr>
+    </w:p>
+    <w:p>
+      <w:pPr>
+        <w:pBdr>
+          <w:top w:val="nil"/>
+          <w:left w:val="nil"/>
+          <w:bottom w:val="nil"/>
+          <w:right w:val="nil"/>
+          <w:between w:val="nil"/>
+        </w:pBdr>
+        <w:ind w:firstLine="0"/>
+        <w:jc w:val="center"/>
+        <w:rPr>
+          <w:rFonts w:ascii="Times New Roman" w:eastAsia="Times New Roman" w:hAnsi="Times New Roman" w:cs="Times New Roman"/>
+          <w:b/>
+          <w:bCs/>
+          <w:i/>
+          <w:iCs/>
+          <w:color w:val="000000"/>
+          <w:sz w:val="24"/>
+          <w:szCs w:val="24"/>
+        </w:rPr>
+      </w:pPr>
+      <w:r>
+        <w:rPr>
+          <w:rFonts w:ascii="Times New Roman" w:eastAsia="Times New Roman" w:hAnsi="Times New Roman" w:cs="Times New Roman"/>
+          <w:b/>
+          <w:bCs/>
+          <w:i/>
+          <w:iCs/>
+          <w:noProof/>
+          <w:color w:val="000000"/>
+          <w:sz w:val="24"/>
+          <w:szCs w:val="24"/>
+        </w:rPr>
+        <w:lastRenderedPageBreak/>
+        <w:drawing>
+          <wp:inline distT="0" distB="0" distL="0" distR="0" wp14:anchorId="3DDAAC59" wp14:editId="6019F661">
+            <wp:extent cx="3397859" cy="4334493"/>
+            <wp:effectExtent l="0" t="0" r="0" b="0"/>
+            <wp:docPr id="1424514686" name="Picture 1"/>
+            <wp:cNvGraphicFramePr>
+              <a:graphicFrameLocks xmlns:a="http://schemas.openxmlformats.org/drawingml/2006/main" noChangeAspect="1"/>
+            </wp:cNvGraphicFramePr>
+            <a:graphic xmlns:a="http://schemas.openxmlformats.org/drawingml/2006/main">
+              <a:graphicData uri="http://schemas.openxmlformats.org/drawingml/2006/picture">
+                <pic:pic xmlns:pic="http://schemas.openxmlformats.org/drawingml/2006/picture">
+                  <pic:nvPicPr>
+                    <pic:cNvPr id="0" name="Picture 1"/>
+                    <pic:cNvPicPr>
+                      <a:picLocks noChangeAspect="1" noChangeArrowheads="1"/>
+                    </pic:cNvPicPr>
+                  </pic:nvPicPr>
+                  <pic:blipFill>
+                    <a:blip r:embed="rId27">
+                      <a:extLst>
+                        <a:ext uri="{28A0092B-C50C-407E-A947-70E740481C1C}">
+                          <a14:useLocalDpi xmlns:a14="http://schemas.microsoft.com/office/drawing/2010/main" val="0"/>
+                        </a:ext>
+                      </a:extLst>
+                    </a:blip>
+                    <a:srcRect/>
+                    <a:stretch>
+                      <a:fillRect/>
+                    </a:stretch>
+                  </pic:blipFill>
+                  <pic:spPr bwMode="auto">
+                    <a:xfrm>
+                      <a:off x="0" y="0"/>
+                      <a:ext cx="3410483" cy="4350597"/>
+                    </a:xfrm>
+                    <a:prstGeom prst="rect">
+                      <a:avLst/>
+                    </a:prstGeom>
+                    <a:noFill/>
+                    <a:ln>
+                      <a:noFill/>
+                    </a:ln>
+                  </pic:spPr>
+                </pic:pic>
+              </a:graphicData>
+            </a:graphic>
+          </wp:inline>
+        </w:drawing>
+      </w:r>
+    </w:p>
+    <w:p>
+      <w:pPr>
+        <w:pBdr>
+          <w:top w:val="nil"/>
+          <w:left w:val="nil"/>
+          <w:bottom w:val="nil"/>
+          <w:right w:val="nil"/>
+          <w:between w:val="nil"/>
+        </w:pBdr>
+        <w:ind w:firstLine="0"/>
+        <w:jc w:val="center"/>
+        <w:rPr>
+          <w:rFonts w:ascii="Times New Roman" w:eastAsia="Times New Roman" w:hAnsi="Times New Roman" w:cs="Times New Roman"/>
+          <w:b/>
+          <w:bCs/>
+          <w:i/>
+          <w:iCs/>
+          <w:color w:val="000000"/>
+          <w:sz w:val="24"/>
+          <w:szCs w:val="24"/>
+        </w:rPr>
+      </w:pPr>
+    </w:p>
+    <w:p>
+      <w:pPr>
+        <w:pBdr>
+          <w:top w:val="nil"/>
+          <w:left w:val="nil"/>
+          <w:bottom w:val="nil"/>
+          <w:right w:val="nil"/>
+          <w:between w:val="nil"/>
+        </w:pBdr>
+        <w:ind w:firstLine="0"/>
+        <w:jc w:val="center"/>
+        <w:rPr>
+          <w:rFonts w:ascii="Times New Roman" w:eastAsia="Times New Roman" w:hAnsi="Times New Roman" w:cs="Times New Roman"/>
+          <w:b/>
+          <w:bCs/>
+          <w:i/>
+          <w:iCs/>
+          <w:color w:val="000000"/>
+          <w:sz w:val="24"/>
+          <w:szCs w:val="24"/>
+        </w:rPr>
+      </w:pPr>
+    </w:p>
+    <w:p>
+      <w:pPr>
+        <w:pBdr>
+          <w:top w:val="nil"/>
+          <w:left w:val="nil"/>
+          <w:bottom w:val="nil"/>
+          <w:right w:val="nil"/>
+          <w:between w:val="nil"/>
+        </w:pBdr>
+        <w:ind w:firstLine="0"/>
+        <w:jc w:val="center"/>
+        <w:rPr>
+          <w:rFonts w:ascii="Times New Roman" w:eastAsia="Times New Roman" w:hAnsi="Times New Roman" w:cs="Times New Roman"/>
+          <w:b/>
+          <w:bCs/>
+          <w:i/>
+          <w:iCs/>
+          <w:color w:val="000000"/>
+          <w:sz w:val="24"/>
+          <w:szCs w:val="24"/>
+        </w:rPr>
+      </w:pPr>
+      <w:r>
+        <w:rPr>
+          <w:rFonts w:ascii="Times New Roman" w:eastAsia="Times New Roman" w:hAnsi="Times New Roman" w:cs="Times New Roman"/>
+          <w:b/>
+          <w:bCs/>
+          <w:i/>
+          <w:iCs/>
+          <w:noProof/>
+          <w:color w:val="000000"/>
+          <w:sz w:val="24"/>
+          <w:szCs w:val="24"/>
+        </w:rPr>
+        <w:drawing>
+          <wp:inline distT="0" distB="0" distL="0" distR="0" wp14:anchorId="16D0CB42" wp14:editId="4DA56ABE">
+            <wp:extent cx="6400800" cy="2219325"/>
+            <wp:effectExtent l="0" t="0" r="0" b="9525"/>
+            <wp:docPr id="1422476186" name="Picture 2"/>
+            <wp:cNvGraphicFramePr>
+              <a:graphicFrameLocks xmlns:a="http://schemas.openxmlformats.org/drawingml/2006/main" noChangeAspect="1"/>
+            </wp:cNvGraphicFramePr>
+            <a:graphic xmlns:a="http://schemas.openxmlformats.org/drawingml/2006/main">
+              <a:graphicData uri="http://schemas.openxmlformats.org/drawingml/2006/picture">
+                <pic:pic xmlns:pic="http://schemas.openxmlformats.org/drawingml/2006/picture">
+                  <pic:nvPicPr>
+                    <pic:cNvPr id="0" name="Picture 2"/>
+                    <pic:cNvPicPr>
+                      <a:picLocks noChangeAspect="1" noChangeArrowheads="1"/>
+                    </pic:cNvPicPr>
+                  </pic:nvPicPr>
+                  <pic:blipFill>
+                    <a:blip r:embed="rId28" cstate="print">
+                      <a:extLst>
+                        <a:ext uri="{28A0092B-C50C-407E-A947-70E740481C1C}">
+                          <a14:useLocalDpi xmlns:a14="http://schemas.microsoft.com/office/drawing/2010/main" val="0"/>
+                        </a:ext>
+                      </a:extLst>
+                    </a:blip>
+                    <a:srcRect/>
+                    <a:stretch>
+                      <a:fillRect/>
+                    </a:stretch>
+                  </pic:blipFill>
+                  <pic:spPr bwMode="auto">
+                    <a:xfrm>
+                      <a:off x="0" y="0"/>
+                      <a:ext cx="6400800" cy="2219325"/>
+                    </a:xfrm>
+                    <a:prstGeom prst="rect">
+                      <a:avLst/>
+                    </a:prstGeom>
+                    <a:noFill/>
+                    <a:ln>
+                      <a:noFill/>
+                    </a:ln>
+                  </pic:spPr>
+                </pic:pic>
+              </a:graphicData>
+            </a:graphic>
+          </wp:inline>
+        </w:drawing>
+      </w:r>
+    </w:p>
+    <w:p>
+      <w:pPr>
+        <w:pBdr>
+          <w:top w:val="nil"/>
+          <w:left w:val="nil"/>
+          <w:bottom w:val="nil"/>
+          <w:right w:val="nil"/>
+          <w:between w:val="nil"/>
+        </w:pBdr>
+        <w:ind w:firstLine="0"/>
+        <w:jc w:val="center"/>
+        <w:rPr>
+          <w:rFonts w:ascii="Times New Roman" w:eastAsia="Times New Roman" w:hAnsi="Times New Roman" w:cs="Times New Roman"/>
+          <w:b/>
+          <w:bCs/>
+          <w:i/>
+          <w:iCs/>
+          <w:noProof/>
+          <w:color w:val="000000"/>
+          <w:sz w:val="24"/>
+          <w:szCs w:val="24"/>
+        </w:rPr>
+      </w:pPr>
+    </w:p>
+    <w:p>
+      <w:pPr>
+        <w:pBdr>
+          <w:top w:val="nil"/>
+          <w:left w:val="nil"/>
+          <w:bottom w:val="nil"/>
+          <w:right w:val="nil"/>
+          <w:between w:val="nil"/>
+        </w:pBdr>
+        <w:ind w:firstLine="0"/>
+        <w:jc w:val="center"/>
+        <w:rPr>
+          <w:rFonts w:ascii="Times New Roman" w:eastAsia="Times New Roman" w:hAnsi="Times New Roman" w:cs="Times New Roman"/>
+          <w:b/>
+          <w:bCs/>
+          <w:i/>
+          <w:iCs/>
+          <w:noProof/>
+          <w:color w:val="000000"/>
+          <w:sz w:val="24"/>
+          <w:szCs w:val="24"/>
+        </w:rPr>
+      </w:pPr>
+    </w:p>
+    <w:p>
+      <w:pPr>
+        <w:pBdr>
+          <w:top w:val="nil"/>
+          <w:left w:val="nil"/>
+          <w:bottom w:val="nil"/>
+          <w:right w:val="nil"/>
+          <w:between w:val="nil"/>
+        </w:pBdr>
+        <w:ind w:firstLine="0"/>
+        <w:jc w:val="center"/>
+        <w:rPr>
+          <w:rFonts w:ascii="Times New Roman" w:eastAsia="Times New Roman" w:hAnsi="Times New Roman" w:cs="Times New Roman"/>
+          <w:b/>
+          <w:bCs/>
+          <w:i/>
+          <w:iCs/>
+          <w:color w:val="000000"/>
+          <w:sz w:val="24"/>
+          <w:szCs w:val="24"/>
+        </w:rPr>
+      </w:pPr>
+      <w:r>
+        <w:rPr>
+          <w:rFonts w:ascii="Times New Roman" w:eastAsia="Times New Roman" w:hAnsi="Times New Roman" w:cs="Times New Roman"/>
+          <w:b/>
+          <w:bCs/>
+          <w:i/>
+          <w:iCs/>
+          <w:noProof/>
+          <w:color w:val="000000"/>
+          <w:sz w:val="24"/>
+          <w:szCs w:val="24"/>
+        </w:rPr>
+        <w:lastRenderedPageBreak/>
+        <w:drawing>
+          <wp:anchor distT="0" distB="0" distL="114300" distR="114300" simplePos="0" relativeHeight="251660288" behindDoc="0" locked="0" layoutInCell="1" allowOverlap="1" wp14:anchorId="0A02E232" wp14:editId="7E4380D4">
+            <wp:simplePos x="0" y="0"/>
+            <wp:positionH relativeFrom="margin">
+              <wp:align>right</wp:align>
+            </wp:positionH>
+            <wp:positionV relativeFrom="paragraph">
+              <wp:posOffset>189</wp:posOffset>
+            </wp:positionV>
+            <wp:extent cx="6400800" cy="6800850"/>
+            <wp:effectExtent l="0" t="0" r="0" b="0"/>
+            <wp:wrapSquare wrapText="bothSides"/>
+            <wp:docPr id="148075519" name="Picture 3"/>
+            <wp:cNvGraphicFramePr>
+              <a:graphicFrameLocks xmlns:a="http://schemas.openxmlformats.org/drawingml/2006/main" noChangeAspect="1"/>
+            </wp:cNvGraphicFramePr>
+            <a:graphic xmlns:a="http://schemas.openxmlformats.org/drawingml/2006/main">
+              <a:graphicData uri="http://schemas.openxmlformats.org/drawingml/2006/picture">
+                <pic:pic xmlns:pic="http://schemas.openxmlformats.org/drawingml/2006/picture">
+                  <pic:nvPicPr>
+                    <pic:cNvPr id="0" name="Picture 3"/>
+                    <pic:cNvPicPr>
+                      <a:picLocks noChangeAspect="1" noChangeArrowheads="1"/>
+                    </pic:cNvPicPr>
+                  </pic:nvPicPr>
+                  <pic:blipFill>
+                    <a:blip r:embed="rId29">
+                      <a:extLst>
+                        <a:ext uri="{28A0092B-C50C-407E-A947-70E740481C1C}">
+                          <a14:useLocalDpi xmlns:a14="http://schemas.microsoft.com/office/drawing/2010/main" val="0"/>
+                        </a:ext>
+                      </a:extLst>
+                    </a:blip>
+                    <a:srcRect/>
+                    <a:stretch>
+                      <a:fillRect/>
+                    </a:stretch>
+                  </pic:blipFill>
+                  <pic:spPr bwMode="auto">
+                    <a:xfrm>
+                      <a:off x="0" y="0"/>
+                      <a:ext cx="6400800" cy="6800850"/>
+                    </a:xfrm>
+                    <a:prstGeom prst="rect">
+                      <a:avLst/>
+                    </a:prstGeom>
+                    <a:noFill/>
+                    <a:ln>
+                      <a:noFill/>
+                    </a:ln>
+                  </pic:spPr>
+                </pic:pic>
+              </a:graphicData>
+            </a:graphic>
+          </wp:anchor>
+        </w:drawing>
+      </w:r>
+    </w:p>
+    <w:p>
+      <w:pPr>
+        <w:pBdr>
+          <w:top w:val="nil"/>
+          <w:left w:val="nil"/>
+          <w:bottom w:val="nil"/>
+          <w:right w:val="nil"/>
+          <w:between w:val="nil"/>
+        </w:pBdr>
+        <w:ind w:firstLine="0"/>
+        <w:jc w:val="center"/>
+        <w:rPr>
+          <w:rFonts w:ascii="Times New Roman" w:eastAsia="Times New Roman" w:hAnsi="Times New Roman" w:cs="Times New Roman"/>
+          <w:b/>
+          <w:bCs/>
+          <w:i/>
+          <w:iCs/>
+          <w:color w:val="000000"/>
+          <w:sz w:val="24"/>
+          <w:szCs w:val="24"/>
+        </w:rPr>
+      </w:pPr>
+    </w:p>
+    <w:p>
+      <w:pPr>
+        <w:pBdr>
+          <w:top w:val="nil"/>
+          <w:left w:val="nil"/>
+          <w:bottom w:val="nil"/>
+          <w:right w:val="nil"/>
+          <w:between w:val="nil"/>
+        </w:pBdr>
+        <w:ind w:firstLine="0"/>
+        <w:jc w:val="center"/>
+        <w:rPr>
+          <w:rFonts w:ascii="Times New Roman" w:eastAsia="Times New Roman" w:hAnsi="Times New Roman" w:cs="Times New Roman"/>
+          <w:b/>
+          <w:bCs/>
+          <w:i/>
+          <w:iCs/>
+          <w:color w:val="000000"/>
+          <w:sz w:val="24"/>
+          <w:szCs w:val="24"/>
+        </w:rPr>
+      </w:pPr>
+    </w:p>
+    <w:p>
+      <w:pPr>
+        <w:pBdr>
+          <w:top w:val="nil"/>
+          <w:left w:val="nil"/>
+          <w:bottom w:val="nil"/>
+          <w:right w:val="nil"/>
+          <w:between w:val="nil"/>
+        </w:pBdr>
+        <w:ind w:firstLine="0"/>
+        <w:jc w:val="center"/>
+        <w:rPr>
+          <w:rFonts w:ascii="Times New Roman" w:eastAsia="Times New Roman" w:hAnsi="Times New Roman" w:cs="Times New Roman"/>
+          <w:b/>
+          <w:bCs/>
+          <w:i/>
+          <w:iCs/>
+          <w:color w:val="000000"/>
+          <w:sz w:val="24"/>
+          <w:szCs w:val="24"/>
+        </w:rPr>
+      </w:pPr>
+    </w:p>
+    <w:p>
+      <w:pPr>
+        <w:pBdr>
+          <w:top w:val="nil"/>
+          <w:left w:val="nil"/>
+          <w:bottom w:val="nil"/>
+          <w:right w:val="nil"/>
+          <w:between w:val="nil"/>
+        </w:pBdr>
+        <w:ind w:firstLine="0"/>
+        <w:jc w:val="center"/>
+        <w:rPr>
+          <w:rFonts w:ascii="Times New Roman" w:eastAsia="Times New Roman" w:hAnsi="Times New Roman" w:cs="Times New Roman"/>
+          <w:b/>
+          <w:bCs/>
+          <w:i/>
+          <w:iCs/>
+          <w:color w:val="000000"/>
+          <w:sz w:val="24"/>
+          <w:szCs w:val="24"/>
+        </w:rPr>
+      </w:pPr>
+    </w:p>
+    <w:p>
+      <w:pPr>
+        <w:pBdr>
+          <w:top w:val="nil"/>
+          <w:left w:val="nil"/>
+          <w:bottom w:val="nil"/>
+          <w:right w:val="nil"/>
+          <w:between w:val="nil"/>
+        </w:pBdr>
+        <w:ind w:firstLine="0"/>
+        <w:jc w:val="center"/>
+        <w:rPr>
+          <w:rFonts w:ascii="Times New Roman" w:eastAsia="Times New Roman" w:hAnsi="Times New Roman" w:cs="Times New Roman"/>
+          <w:b/>
+          <w:bCs/>
+          <w:i/>
+          <w:iCs/>
+          <w:color w:val="000000"/>
+          <w:sz w:val="24"/>
+          <w:szCs w:val="24"/>
+        </w:rPr>
+      </w:pPr>
+    </w:p>
+    <w:p>
+      <w:pPr>
+        <w:pBdr>
+          <w:top w:val="nil"/>
+          <w:left w:val="nil"/>
+          <w:bottom w:val="nil"/>
+          <w:right w:val="nil"/>
+          <w:between w:val="nil"/>
+        </w:pBdr>
+        <w:ind w:firstLine="0"/>
+        <w:jc w:val="center"/>
+        <w:rPr>
+          <w:rFonts w:ascii="Times New Roman" w:eastAsia="Times New Roman" w:hAnsi="Times New Roman" w:cs="Times New Roman"/>
+          <w:b/>
+          <w:bCs/>
+          <w:i/>
+          <w:iCs/>
+          <w:color w:val="000000"/>
+          <w:sz w:val="24"/>
+          <w:szCs w:val="24"/>
+        </w:rPr>
+      </w:pPr>
+    </w:p>
+    <w:p>
+      <w:pPr>
+        <w:pBdr>
+          <w:top w:val="nil"/>
+          <w:left w:val="nil"/>
+          <w:bottom w:val="nil"/>
+          <w:right w:val="nil"/>
+          <w:between w:val="nil"/>
+        </w:pBdr>
+        <w:ind w:firstLine="0"/>
+        <w:jc w:val="center"/>
+        <w:rPr>
+          <w:rFonts w:ascii="Times New Roman" w:eastAsia="Times New Roman" w:hAnsi="Times New Roman" w:cs="Times New Roman"/>
+          <w:b/>
+          <w:bCs/>
+          <w:i/>
+          <w:iCs/>
+          <w:color w:val="000000"/>
+          <w:sz w:val="24"/>
+          <w:szCs w:val="24"/>
+        </w:rPr>
+      </w:pPr>
+    </w:p>
+    <w:p>
+      <w:pPr>
+        <w:pBdr>
+          <w:top w:val="nil"/>
+          <w:left w:val="nil"/>
+          <w:bottom w:val="nil"/>
+          <w:right w:val="nil"/>
+          <w:between w:val="nil"/>
+        </w:pBdr>
+        <w:ind w:firstLine="0"/>
+        <w:jc w:val="center"/>
+        <w:rPr>
+          <w:rFonts w:ascii="Times New Roman" w:eastAsia="Times New Roman" w:hAnsi="Times New Roman" w:cs="Times New Roman"/>
+          <w:b/>
+          <w:bCs/>
+          <w:i/>
+          <w:iCs/>
+          <w:color w:val="000000"/>
+          <w:sz w:val="24"/>
+          <w:szCs w:val="24"/>
+        </w:rPr>
+      </w:pPr>
+    </w:p>
+    <w:p>
+      <w:pPr>
+        <w:pBdr>
+          <w:top w:val="nil"/>
+          <w:left w:val="nil"/>
+          <w:bottom w:val="nil"/>
+          <w:right w:val="nil"/>
+          <w:between w:val="nil"/>
+        </w:pBdr>
+        <w:ind w:firstLine="0"/>
+        <w:jc w:val="center"/>
+        <w:rPr>
+          <w:rFonts w:ascii="Times New Roman" w:eastAsia="Times New Roman" w:hAnsi="Times New Roman" w:cs="Times New Roman"/>
+          <w:b/>
+          <w:bCs/>
+          <w:i/>
+          <w:iCs/>
+          <w:color w:val="000000"/>
+          <w:sz w:val="24"/>
+          <w:szCs w:val="24"/>
+        </w:rPr>
+      </w:pPr>
+      <w:r>
+        <w:rPr>
+          <w:rFonts w:ascii="Times New Roman" w:eastAsia="Times New Roman" w:hAnsi="Times New Roman" w:cs="Times New Roman"/>
+          <w:b/>
+          <w:bCs/>
+          <w:i/>
+          <w:iCs/>
+          <w:noProof/>
+          <w:color w:val="000000"/>
+          <w:sz w:val="24"/>
+          <w:szCs w:val="24"/>
+        </w:rPr>
+        <w:lastRenderedPageBreak/>
+        <w:drawing>
+          <wp:inline distT="0" distB="0" distL="0" distR="0" wp14:anchorId="1EFCD997" wp14:editId="65342EA6">
+            <wp:extent cx="6246688" cy="2481943"/>
+            <wp:effectExtent l="0" t="0" r="1905" b="0"/>
+            <wp:docPr id="1067243775" name="Picture 4"/>
+            <wp:cNvGraphicFramePr>
+              <a:graphicFrameLocks xmlns:a="http://schemas.openxmlformats.org/drawingml/2006/main" noChangeAspect="1"/>
+            </wp:cNvGraphicFramePr>
+            <a:graphic xmlns:a="http://schemas.openxmlformats.org/drawingml/2006/main">
+              <a:graphicData uri="http://schemas.openxmlformats.org/drawingml/2006/picture">
+                <pic:pic xmlns:pic="http://schemas.openxmlformats.org/drawingml/2006/picture">
+                  <pic:nvPicPr>
+                    <pic:cNvPr id="0" name="Picture 4"/>
+                    <pic:cNvPicPr>
+                      <a:picLocks noChangeAspect="1" noChangeArrowheads="1"/>
+                    </pic:cNvPicPr>
+                  </pic:nvPicPr>
+                  <pic:blipFill>
+                    <a:blip r:embed="rId30" cstate="print">
+                      <a:extLst>
+                        <a:ext uri="{28A0092B-C50C-407E-A947-70E740481C1C}">
+                          <a14:useLocalDpi xmlns:a14="http://schemas.microsoft.com/office/drawing/2010/main" val="0"/>
+                        </a:ext>
+                      </a:extLst>
+                    </a:blip>
+                    <a:srcRect/>
+                    <a:stretch>
+                      <a:fillRect/>
+                    </a:stretch>
+                  </pic:blipFill>
+                  <pic:spPr bwMode="auto">
+                    <a:xfrm>
+                      <a:off x="0" y="0"/>
+                      <a:ext cx="6248614" cy="2482708"/>
+                    </a:xfrm>
+                    <a:prstGeom prst="rect">
+                      <a:avLst/>
+                    </a:prstGeom>
+                    <a:noFill/>
+                    <a:ln>
+                      <a:noFill/>
+                    </a:ln>
+                  </pic:spPr>
+                </pic:pic>
+              </a:graphicData>
+            </a:graphic>
+          </wp:inline>
+        </w:drawing>
+      </w:r>
+    </w:p>
+    <w:p>
+      <w:pPr>
+        <w:pBdr>
+          <w:top w:val="nil"/>
+          <w:left w:val="nil"/>
+          <w:bottom w:val="nil"/>
+          <w:right w:val="nil"/>
+          <w:between w:val="nil"/>
+        </w:pBdr>
+        <w:ind w:firstLine="0"/>
+        <w:jc w:val="center"/>
+        <w:rPr>
+          <w:rFonts w:ascii="Times New Roman" w:eastAsia="Times New Roman" w:hAnsi="Times New Roman" w:cs="Times New Roman"/>
+          <w:b/>
+          <w:bCs/>
+          <w:i/>
+          <w:iCs/>
+          <w:color w:val="000000"/>
+          <w:sz w:val="24"/>
+          <w:szCs w:val="24"/>
+        </w:rPr>
+      </w:pPr>
+    </w:p>
+    <w:p>
+      <w:pPr>
+        <w:pBdr>
+          <w:top w:val="nil"/>
+          <w:left w:val="nil"/>
+          <w:bottom w:val="nil"/>
+          <w:right w:val="nil"/>
+          <w:between w:val="nil"/>
+        </w:pBdr>
+        <w:ind w:firstLine="0"/>
+        <w:jc w:val="center"/>
+        <w:rPr>
+          <w:rFonts w:ascii="Times New Roman" w:eastAsia="Times New Roman" w:hAnsi="Times New Roman" w:cs="Times New Roman"/>
+          <w:b/>
+          <w:bCs/>
+          <w:i/>
+          <w:iCs/>
+          <w:color w:val="000000"/>
+          <w:sz w:val="24"/>
+          <w:szCs w:val="24"/>
+        </w:rPr>
+      </w:pPr>
+      <w:r>
+        <w:rPr>
+          <w:rFonts w:ascii="Times New Roman" w:eastAsia="Times New Roman" w:hAnsi="Times New Roman" w:cs="Times New Roman"/>
+          <w:b/>
+          <w:bCs/>
+          <w:i/>
+          <w:iCs/>
+          <w:noProof/>
+          <w:color w:val="000000"/>
+          <w:sz w:val="24"/>
+          <w:szCs w:val="24"/>
+        </w:rPr>
+        <w:drawing>
+          <wp:inline distT="0" distB="0" distL="0" distR="0" wp14:anchorId="53715728" wp14:editId="3E298E45">
+            <wp:extent cx="4096987" cy="4905022"/>
+            <wp:effectExtent l="0" t="0" r="0" b="0"/>
+            <wp:docPr id="645104194" name="Picture 5"/>
+            <wp:cNvGraphicFramePr>
+              <a:graphicFrameLocks xmlns:a="http://schemas.openxmlformats.org/drawingml/2006/main" noChangeAspect="1"/>
+            </wp:cNvGraphicFramePr>
+            <a:graphic xmlns:a="http://schemas.openxmlformats.org/drawingml/2006/main">
+              <a:graphicData uri="http://schemas.openxmlformats.org/drawingml/2006/picture">
+                <pic:pic xmlns:pic="http://schemas.openxmlformats.org/drawingml/2006/picture">
+                  <pic:nvPicPr>
+                    <pic:cNvPr id="0" name="Picture 5"/>
+                    <pic:cNvPicPr>
+                      <a:picLocks noChangeAspect="1" noChangeArrowheads="1"/>
+                    </pic:cNvPicPr>
+                  </pic:nvPicPr>
+                  <pic:blipFill>
+                    <a:blip r:embed="rId31">
+                      <a:extLst>
+                        <a:ext uri="{28A0092B-C50C-407E-A947-70E740481C1C}">
+                          <a14:useLocalDpi xmlns:a14="http://schemas.microsoft.com/office/drawing/2010/main" val="0"/>
+                        </a:ext>
+                      </a:extLst>
+                    </a:blip>
+                    <a:srcRect/>
+                    <a:stretch>
+                      <a:fillRect/>
+                    </a:stretch>
+                  </pic:blipFill>
+                  <pic:spPr bwMode="auto">
+                    <a:xfrm>
+                      <a:off x="0" y="0"/>
+                      <a:ext cx="4102376" cy="4911474"/>
+                    </a:xfrm>
+                    <a:prstGeom prst="rect">
+                      <a:avLst/>
+                    </a:prstGeom>
+                    <a:noFill/>
+                    <a:ln>
+                      <a:noFill/>
+                    </a:ln>
+                  </pic:spPr>
+                </pic:pic>
+              </a:graphicData>
+            </a:graphic>
+          </wp:inline>
+        </w:drawing>
+      </w:r>
+    </w:p>
+    <w:p>
+      <w:pPr>
+        <w:pBdr>
+          <w:top w:val="nil"/>
+          <w:left w:val="nil"/>
+          <w:bottom w:val="nil"/>
+          <w:right w:val="nil"/>
+          <w:between w:val="nil"/>
+        </w:pBdr>
+        <w:ind w:firstLine="0"/>
+        <w:jc w:val="center"/>
+        <w:rPr>
+          <w:rFonts w:ascii="Times New Roman" w:eastAsia="Times New Roman" w:hAnsi="Times New Roman" w:cs="Times New Roman"/>
+          <w:b/>
+          <w:bCs/>
+          <w:i/>
+          <w:iCs/>
+          <w:color w:val="000000"/>
+          <w:sz w:val="24"/>
+          <w:szCs w:val="24"/>
+        </w:rPr>
+      </w:pPr>
+    </w:p>
+    <w:p>
+      <w:pPr>
+        <w:pBdr>
+          <w:top w:val="nil"/>
+          <w:left w:val="nil"/>
+          <w:bottom w:val="nil"/>
+          <w:right w:val="nil"/>
+          <w:between w:val="nil"/>
+        </w:pBdr>
+        <w:ind w:firstLine="0"/>
+        <w:jc w:val="center"/>
+        <w:rPr>
+          <w:rFonts w:ascii="Times New Roman" w:eastAsia="Times New Roman" w:hAnsi="Times New Roman" w:cs="Times New Roman"/>
+          <w:b/>
+          <w:bCs/>
+          <w:i/>
+          <w:iCs/>
+          <w:color w:val="000000"/>
+          <w:sz w:val="24"/>
+          <w:szCs w:val="24"/>
+        </w:rPr>
+      </w:pPr>
+    </w:p>
+    <w:p>
+      <w:pPr>
+        <w:pBdr>
+          <w:top w:val="nil"/>
+          <w:left w:val="nil"/>
+          <w:bottom w:val="nil"/>
+          <w:right w:val="nil"/>
+          <w:between w:val="nil"/>
+        </w:pBdr>
+        <w:ind w:firstLine="0"/>
+        <w:jc w:val="center"/>
+        <w:rPr>
+          <w:rFonts w:ascii="Times New Roman" w:eastAsia="Times New Roman" w:hAnsi="Times New Roman" w:cs="Times New Roman"/>
+          <w:b/>
+          <w:bCs/>
+          <w:i/>
+          <w:iCs/>
+          <w:color w:val="000000"/>
+          <w:sz w:val="24"/>
+          <w:szCs w:val="24"/>
+        </w:rPr>
+      </w:pPr>
+      <w:r>
+        <w:rPr>
+          <w:rFonts w:ascii="Times New Roman" w:eastAsia="Times New Roman" w:hAnsi="Times New Roman" w:cs="Times New Roman"/>
+          <w:b/>
+          <w:bCs/>
+          <w:i/>
+          <w:iCs/>
+          <w:noProof/>
+          <w:color w:val="000000"/>
+          <w:sz w:val="24"/>
+          <w:szCs w:val="24"/>
+        </w:rPr>
+        <w:lastRenderedPageBreak/>
+        <w:drawing>
+          <wp:inline distT="0" distB="0" distL="0" distR="0" wp14:anchorId="5FF4F675" wp14:editId="31A0717A">
+            <wp:extent cx="6391275" cy="5248275"/>
+            <wp:effectExtent l="0" t="0" r="9525" b="9525"/>
+            <wp:docPr id="894348015" name="Picture 6"/>
+            <wp:cNvGraphicFramePr>
+              <a:graphicFrameLocks xmlns:a="http://schemas.openxmlformats.org/drawingml/2006/main" noChangeAspect="1"/>
+            </wp:cNvGraphicFramePr>
+            <a:graphic xmlns:a="http://schemas.openxmlformats.org/drawingml/2006/main">
+              <a:graphicData uri="http://schemas.openxmlformats.org/drawingml/2006/picture">
+                <pic:pic xmlns:pic="http://schemas.openxmlformats.org/drawingml/2006/picture">
+                  <pic:nvPicPr>
+                    <pic:cNvPr id="0" name="Picture 6"/>
+                    <pic:cNvPicPr>
+                      <a:picLocks noChangeAspect="1" noChangeArrowheads="1"/>
+                    </pic:cNvPicPr>
+                  </pic:nvPicPr>
+                  <pic:blipFill>
+                    <a:blip r:embed="rId32">
+                      <a:extLst>
+                        <a:ext uri="{28A0092B-C50C-407E-A947-70E740481C1C}">
+                          <a14:useLocalDpi xmlns:a14="http://schemas.microsoft.com/office/drawing/2010/main" val="0"/>
+                        </a:ext>
+                      </a:extLst>
+                    </a:blip>
+                    <a:srcRect/>
+                    <a:stretch>
+                      <a:fillRect/>
+                    </a:stretch>
+                  </pic:blipFill>
+                  <pic:spPr bwMode="auto">
+                    <a:xfrm>
+                      <a:off x="0" y="0"/>
+                      <a:ext cx="6391275" cy="5248275"/>
+                    </a:xfrm>
+                    <a:prstGeom prst="rect">
+                      <a:avLst/>
+                    </a:prstGeom>
+                    <a:noFill/>
+                    <a:ln>
+                      <a:noFill/>
+                    </a:ln>
+                  </pic:spPr>
+                </pic:pic>
+              </a:graphicData>
+            </a:graphic>
+          </wp:inline>
+        </w:drawing>
+      </w:r>
+      <w:r>
+        <w:rPr>
+          <w:rFonts w:ascii="Times New Roman" w:eastAsia="Times New Roman" w:hAnsi="Times New Roman" w:cs="Times New Roman"/>
+          <w:b/>
+          <w:bCs/>
+          <w:i/>
+          <w:iCs/>
+          <w:noProof/>
+          <w:color w:val="000000"/>
+          <w:sz w:val="24"/>
+          <w:szCs w:val="24"/>
+        </w:rPr>
+        <w:lastRenderedPageBreak/>
+        <w:drawing>
+          <wp:inline distT="0" distB="0" distL="0" distR="0" wp14:anchorId="0A554687" wp14:editId="1317573A">
+            <wp:extent cx="6391275" cy="3629025"/>
+            <wp:effectExtent l="0" t="0" r="9525" b="9525"/>
+            <wp:docPr id="1252608616" name="Picture 7"/>
+            <wp:cNvGraphicFramePr>
+              <a:graphicFrameLocks xmlns:a="http://schemas.openxmlformats.org/drawingml/2006/main" noChangeAspect="1"/>
+            </wp:cNvGraphicFramePr>
+            <a:graphic xmlns:a="http://schemas.openxmlformats.org/drawingml/2006/main">
+              <a:graphicData uri="http://schemas.openxmlformats.org/drawingml/2006/picture">
+                <pic:pic xmlns:pic="http://schemas.openxmlformats.org/drawingml/2006/picture">
+                  <pic:nvPicPr>
+                    <pic:cNvPr id="0" name="Picture 7"/>
+                    <pic:cNvPicPr>
+                      <a:picLocks noChangeAspect="1" noChangeArrowheads="1"/>
+                    </pic:cNvPicPr>
+                  </pic:nvPicPr>
+                  <pic:blipFill>
+                    <a:blip r:embed="rId33" cstate="print">
+                      <a:extLst>
+                        <a:ext uri="{28A0092B-C50C-407E-A947-70E740481C1C}">
+                          <a14:useLocalDpi xmlns:a14="http://schemas.microsoft.com/office/drawing/2010/main" val="0"/>
+                        </a:ext>
+                      </a:extLst>
+                    </a:blip>
+                    <a:srcRect/>
+                    <a:stretch>
+                      <a:fillRect/>
+                    </a:stretch>
+                  </pic:blipFill>
+                  <pic:spPr bwMode="auto">
+                    <a:xfrm>
+                      <a:off x="0" y="0"/>
+                      <a:ext cx="6391275" cy="3629025"/>
+                    </a:xfrm>
+                    <a:prstGeom prst="rect">
+                      <a:avLst/>
+                    </a:prstGeom>
+                    <a:noFill/>
+                    <a:ln>
+                      <a:noFill/>
+                    </a:ln>
+                  </pic:spPr>
+                </pic:pic>
+              </a:graphicData>
+            </a:graphic>
+          </wp:inline>
+        </w:drawing>
+      </w:r>
+    </w:p>
+    <w:p>
+      <w:pPr>
+        <w:pBdr>
+          <w:top w:val="nil"/>
+          <w:left w:val="nil"/>
+          <w:bottom w:val="nil"/>
+          <w:right w:val="nil"/>
+          <w:between w:val="nil"/>
+        </w:pBdr>
+        <w:ind w:firstLine="0"/>
+        <w:jc w:val="center"/>
+        <w:rPr>
+          <w:rFonts w:ascii="Times New Roman" w:eastAsia="Times New Roman" w:hAnsi="Times New Roman" w:cs="Times New Roman"/>
+          <w:b/>
+          <w:bCs/>
+          <w:i/>
+          <w:iCs/>
+          <w:color w:val="000000"/>
+          <w:sz w:val="24"/>
+          <w:szCs w:val="24"/>
+        </w:rPr>
+      </w:pPr>
+    </w:p>
+    <w:p>
+      <w:pPr>
+        <w:pBdr>
+          <w:top w:val="nil"/>
+          <w:left w:val="nil"/>
+          <w:bottom w:val="nil"/>
+          <w:right w:val="nil"/>
+          <w:between w:val="nil"/>
+        </w:pBdr>
+        <w:ind w:firstLine="0"/>
+        <w:jc w:val="center"/>
+        <w:rPr>
+          <w:rFonts w:ascii="Times New Roman" w:eastAsia="Times New Roman" w:hAnsi="Times New Roman" w:cs="Times New Roman"/>
+          <w:b/>
+          <w:bCs/>
+          <w:i/>
+          <w:iCs/>
+          <w:color w:val="000000"/>
+          <w:sz w:val="24"/>
+          <w:szCs w:val="24"/>
+        </w:rPr>
+      </w:pPr>
+      <w:r>
+        <w:rPr>
+          <w:rFonts w:ascii="Times New Roman" w:eastAsia="Times New Roman" w:hAnsi="Times New Roman" w:cs="Times New Roman"/>
+          <w:b/>
+          <w:bCs/>
+          <w:i/>
+          <w:iCs/>
+          <w:noProof/>
+          <w:color w:val="000000"/>
+          <w:sz w:val="24"/>
+          <w:szCs w:val="24"/>
+        </w:rPr>
+        <w:drawing>
+          <wp:inline distT="0" distB="0" distL="0" distR="0" wp14:anchorId="443E767D" wp14:editId="2EFA43DB">
+            <wp:extent cx="6391275" cy="3438525"/>
+            <wp:effectExtent l="0" t="0" r="9525" b="9525"/>
+            <wp:docPr id="1611252187" name="Picture 8"/>
+            <wp:cNvGraphicFramePr>
+              <a:graphicFrameLocks xmlns:a="http://schemas.openxmlformats.org/drawingml/2006/main" noChangeAspect="1"/>
+            </wp:cNvGraphicFramePr>
+            <a:graphic xmlns:a="http://schemas.openxmlformats.org/drawingml/2006/main">
+              <a:graphicData uri="http://schemas.openxmlformats.org/drawingml/2006/picture">
+                <pic:pic xmlns:pic="http://schemas.openxmlformats.org/drawingml/2006/picture">
+                  <pic:nvPicPr>
+                    <pic:cNvPr id="0" name="Picture 8"/>
+                    <pic:cNvPicPr>
+                      <a:picLocks noChangeAspect="1" noChangeArrowheads="1"/>
+                    </pic:cNvPicPr>
+                  </pic:nvPicPr>
+                  <pic:blipFill>
+                    <a:blip r:embed="rId34" cstate="print">
+                      <a:extLst>
+                        <a:ext uri="{28A0092B-C50C-407E-A947-70E740481C1C}">
+                          <a14:useLocalDpi xmlns:a14="http://schemas.microsoft.com/office/drawing/2010/main" val="0"/>
+                        </a:ext>
+                      </a:extLst>
+                    </a:blip>
+                    <a:srcRect/>
+                    <a:stretch>
+                      <a:fillRect/>
+                    </a:stretch>
+                  </pic:blipFill>
+                  <pic:spPr bwMode="auto">
+                    <a:xfrm>
+                      <a:off x="0" y="0"/>
+                      <a:ext cx="6391275" cy="3438525"/>
+                    </a:xfrm>
+                    <a:prstGeom prst="rect">
+                      <a:avLst/>
+                    </a:prstGeom>
+                    <a:noFill/>
+                    <a:ln>
+                      <a:noFill/>
+                    </a:ln>
+                  </pic:spPr>
+                </pic:pic>
+              </a:graphicData>
+            </a:graphic>
+          </wp:inline>
+        </w:drawing>
+      </w:r>
+    </w:p>
+    <w:p>
+      <w:pPr>
+        <w:pBdr>
+          <w:top w:val="nil"/>
+          <w:left w:val="nil"/>
+          <w:bottom w:val="nil"/>
+          <w:right w:val="nil"/>
+          <w:between w:val="nil"/>
+        </w:pBdr>
+        <w:ind w:firstLine="0"/>
+        <w:jc w:val="center"/>
+        <w:rPr>
+          <w:rFonts w:ascii="Times New Roman" w:eastAsia="Times New Roman" w:hAnsi="Times New Roman" w:cs="Times New Roman"/>
+          <w:b/>
+          <w:bCs/>
+          <w:i/>
+          <w:iCs/>
+          <w:color w:val="000000"/>
+          <w:sz w:val="24"/>
+          <w:szCs w:val="24"/>
+        </w:rPr>
+      </w:pPr>
+    </w:p>
+    <w:p>
+      <w:pPr>
+        <w:pBdr>
+          <w:top w:val="nil"/>
+          <w:left w:val="nil"/>
+          <w:bottom w:val="nil"/>
+          <w:right w:val="nil"/>
+          <w:between w:val="nil"/>
+        </w:pBdr>
+        <w:ind w:firstLine="0"/>
+        <w:jc w:val="center"/>
+        <w:rPr>
+          <w:rFonts w:ascii="Times New Roman" w:eastAsia="Times New Roman" w:hAnsi="Times New Roman" w:cs="Times New Roman"/>
+          <w:b/>
+          <w:bCs/>
+          <w:i/>
+          <w:iCs/>
+          <w:color w:val="000000"/>
+          <w:sz w:val="24"/>
+          <w:szCs w:val="24"/>
+        </w:rPr>
+      </w:pPr>
+    </w:p>
+    <w:p>
+      <w:pPr>
+        <w:pBdr>
+          <w:top w:val="nil"/>
+          <w:left w:val="nil"/>
+          <w:bottom w:val="nil"/>
+          <w:right w:val="nil"/>
+          <w:between w:val="nil"/>
+        </w:pBdr>
+        <w:ind w:firstLine="0"/>
+        <w:jc w:val="center"/>
+        <w:rPr>
+          <w:rFonts w:ascii="Times New Roman" w:eastAsia="Times New Roman" w:hAnsi="Times New Roman" w:cs="Times New Roman"/>
+          <w:b/>
+          <w:bCs/>
+          <w:i/>
+          <w:iCs/>
+          <w:color w:val="000000"/>
+          <w:sz w:val="24"/>
+          <w:szCs w:val="24"/>
+        </w:rPr>
+      </w:pPr>
+      <w:r>
+        <w:rPr>
+          <w:rFonts w:ascii="Times New Roman" w:eastAsia="Times New Roman" w:hAnsi="Times New Roman" w:cs="Times New Roman"/>
+          <w:b/>
+          <w:bCs/>
+          <w:i/>
+          <w:iCs/>
+          <w:noProof/>
+          <w:color w:val="000000"/>
+          <w:sz w:val="24"/>
+          <w:szCs w:val="24"/>
+        </w:rPr>
+        <w:lastRenderedPageBreak/>
+        <w:drawing>
+          <wp:inline distT="0" distB="0" distL="0" distR="0" wp14:anchorId="74243611" wp14:editId="3BEDA65F">
+            <wp:extent cx="6391275" cy="2838450"/>
+            <wp:effectExtent l="0" t="0" r="9525" b="0"/>
+            <wp:docPr id="1355162975" name="Picture 9"/>
+            <wp:cNvGraphicFramePr>
+              <a:graphicFrameLocks xmlns:a="http://schemas.openxmlformats.org/drawingml/2006/main" noChangeAspect="1"/>
+            </wp:cNvGraphicFramePr>
+            <a:graphic xmlns:a="http://schemas.openxmlformats.org/drawingml/2006/main">
+              <a:graphicData uri="http://schemas.openxmlformats.org/drawingml/2006/picture">
+                <pic:pic xmlns:pic="http://schemas.openxmlformats.org/drawingml/2006/picture">
+                  <pic:nvPicPr>
+                    <pic:cNvPr id="0" name="Picture 9"/>
+                    <pic:cNvPicPr>
+                      <a:picLocks noChangeAspect="1" noChangeArrowheads="1"/>
+                    </pic:cNvPicPr>
+                  </pic:nvPicPr>
+                  <pic:blipFill>
+                    <a:blip r:embed="rId35">
+                      <a:extLst>
+                        <a:ext uri="{28A0092B-C50C-407E-A947-70E740481C1C}">
+                          <a14:useLocalDpi xmlns:a14="http://schemas.microsoft.com/office/drawing/2010/main" val="0"/>
+                        </a:ext>
+                      </a:extLst>
+                    </a:blip>
+                    <a:srcRect/>
+                    <a:stretch>
+                      <a:fillRect/>
+                    </a:stretch>
+                  </pic:blipFill>
+                  <pic:spPr bwMode="auto">
+                    <a:xfrm>
+                      <a:off x="0" y="0"/>
+                      <a:ext cx="6391275" cy="2838450"/>
+                    </a:xfrm>
+                    <a:prstGeom prst="rect">
+                      <a:avLst/>
+                    </a:prstGeom>
+                    <a:noFill/>
+                    <a:ln>
+                      <a:noFill/>
+                    </a:ln>
+                  </pic:spPr>
+                </pic:pic>
+              </a:graphicData>
+            </a:graphic>
+          </wp:inline>
+        </w:drawing>
+      </w:r>
+    </w:p>
+    <w:p>
+      <w:pPr>
+        <w:pBdr>
+          <w:top w:val="nil"/>
+          <w:left w:val="nil"/>
+          <w:bottom w:val="nil"/>
+          <w:right w:val="nil"/>
+          <w:between w:val="nil"/>
+        </w:pBdr>
+        <w:ind w:firstLine="0"/>
+        <w:jc w:val="center"/>
+        <w:rPr>
+          <w:rFonts w:ascii="Times New Roman" w:eastAsia="Times New Roman" w:hAnsi="Times New Roman" w:cs="Times New Roman"/>
+          <w:b/>
+          <w:bCs/>
+          <w:i/>
+          <w:iCs/>
+          <w:color w:val="000000"/>
+          <w:sz w:val="24"/>
+          <w:szCs w:val="24"/>
+        </w:rPr>
+      </w:pPr>
+    </w:p>
+    <w:p>
+      <w:pPr>
+        <w:pBdr>
+          <w:top w:val="nil"/>
+          <w:left w:val="nil"/>
+          <w:bottom w:val="nil"/>
+          <w:right w:val="nil"/>
+          <w:between w:val="nil"/>
+        </w:pBdr>
+        <w:ind w:firstLine="0"/>
+        <w:jc w:val="center"/>
+        <w:rPr>
+          <w:rFonts w:ascii="Times New Roman" w:eastAsia="Times New Roman" w:hAnsi="Times New Roman" w:cs="Times New Roman"/>
+          <w:b/>
+          <w:bCs/>
+          <w:i/>
+          <w:iCs/>
+          <w:color w:val="000000"/>
+          <w:sz w:val="24"/>
+          <w:szCs w:val="24"/>
+        </w:rPr>
+      </w:pPr>
+      <w:r>
+        <w:rPr>
+          <w:rFonts w:ascii="Times New Roman" w:eastAsia="Times New Roman" w:hAnsi="Times New Roman" w:cs="Times New Roman"/>
+          <w:b/>
+          <w:bCs/>
+          <w:i/>
+          <w:iCs/>
+          <w:noProof/>
+          <w:color w:val="000000"/>
+          <w:sz w:val="24"/>
+          <w:szCs w:val="24"/>
+        </w:rPr>
+        <w:drawing>
+          <wp:inline distT="0" distB="0" distL="0" distR="0" wp14:anchorId="6185DE80" wp14:editId="321235C1">
+            <wp:extent cx="6391275" cy="5267325"/>
+            <wp:effectExtent l="0" t="0" r="9525" b="9525"/>
+            <wp:docPr id="1646589987" name="Picture 10"/>
+            <wp:cNvGraphicFramePr>
+              <a:graphicFrameLocks xmlns:a="http://schemas.openxmlformats.org/drawingml/2006/main" noChangeAspect="1"/>
+            </wp:cNvGraphicFramePr>
+            <a:graphic xmlns:a="http://schemas.openxmlformats.org/drawingml/2006/main">
+              <a:graphicData uri="http://schemas.openxmlformats.org/drawingml/2006/picture">
+                <pic:pic xmlns:pic="http://schemas.openxmlformats.org/drawingml/2006/picture">
+                  <pic:nvPicPr>
+                    <pic:cNvPr id="0" name="Picture 10"/>
+                    <pic:cNvPicPr>
+                      <a:picLocks noChangeAspect="1" noChangeArrowheads="1"/>
+                    </pic:cNvPicPr>
+                  </pic:nvPicPr>
+                  <pic:blipFill>
+                    <a:blip r:embed="rId36">
+                      <a:extLst>
+                        <a:ext uri="{28A0092B-C50C-407E-A947-70E740481C1C}">
+                          <a14:useLocalDpi xmlns:a14="http://schemas.microsoft.com/office/drawing/2010/main" val="0"/>
+                        </a:ext>
+                      </a:extLst>
+                    </a:blip>
+                    <a:srcRect/>
+                    <a:stretch>
+                      <a:fillRect/>
+                    </a:stretch>
+                  </pic:blipFill>
+                  <pic:spPr bwMode="auto">
+                    <a:xfrm>
+                      <a:off x="0" y="0"/>
+                      <a:ext cx="6391275" cy="5267325"/>
+                    </a:xfrm>
+                    <a:prstGeom prst="rect">
+                      <a:avLst/>
+                    </a:prstGeom>
+                    <a:noFill/>
+                    <a:ln>
+                      <a:noFill/>
+                    </a:ln>
+                  </pic:spPr>
+                </pic:pic>
+              </a:graphicData>
+            </a:graphic>
+          </wp:inline>
+        </w:drawing>
+      </w:r>
+    </w:p>
+    <w:p>
+      <w:pPr>
+        <w:pBdr>
+          <w:top w:val="nil"/>
+          <w:left w:val="nil"/>
+          <w:bottom w:val="nil"/>
+          <w:right w:val="nil"/>
+          <w:between w:val="nil"/>
+        </w:pBdr>
+        <w:ind w:firstLine="0"/>
+        <w:jc w:val="center"/>
+        <w:rPr>
+          <w:rFonts w:ascii="Times New Roman" w:eastAsia="Times New Roman" w:hAnsi="Times New Roman" w:cs="Times New Roman"/>
+          <w:b/>
+          <w:bCs/>
+          <w:i/>
+          <w:iCs/>
+          <w:color w:val="000000"/>
+          <w:sz w:val="24"/>
+          <w:szCs w:val="24"/>
+        </w:rPr>
+      </w:pPr>
+      <w:r>
+        <w:rPr>
+          <w:rFonts w:ascii="Times New Roman" w:eastAsia="Times New Roman" w:hAnsi="Times New Roman" w:cs="Times New Roman"/>
+          <w:b/>
+          <w:bCs/>
+          <w:i/>
+          <w:iCs/>
+          <w:noProof/>
+          <w:color w:val="000000"/>
+          <w:sz w:val="24"/>
+          <w:szCs w:val="24"/>
+        </w:rPr>
+        <w:lastRenderedPageBreak/>
+        <w:drawing>
+          <wp:inline distT="0" distB="0" distL="0" distR="0" wp14:anchorId="4CCE76D3" wp14:editId="08F2B075">
+            <wp:extent cx="4607626" cy="3051089"/>
+            <wp:effectExtent l="0" t="0" r="2540" b="0"/>
+            <wp:docPr id="875081692" name="Picture 11"/>
+            <wp:cNvGraphicFramePr>
+              <a:graphicFrameLocks xmlns:a="http://schemas.openxmlformats.org/drawingml/2006/main" noChangeAspect="1"/>
+            </wp:cNvGraphicFramePr>
+            <a:graphic xmlns:a="http://schemas.openxmlformats.org/drawingml/2006/main">
+              <a:graphicData uri="http://schemas.openxmlformats.org/drawingml/2006/picture">
+                <pic:pic xmlns:pic="http://schemas.openxmlformats.org/drawingml/2006/picture">
+                  <pic:nvPicPr>
+                    <pic:cNvPr id="0" name="Picture 11"/>
+                    <pic:cNvPicPr>
+                      <a:picLocks noChangeAspect="1" noChangeArrowheads="1"/>
+                    </pic:cNvPicPr>
+                  </pic:nvPicPr>
+                  <pic:blipFill>
+                    <a:blip r:embed="rId37">
+                      <a:extLst>
+                        <a:ext uri="{28A0092B-C50C-407E-A947-70E740481C1C}">
+                          <a14:useLocalDpi xmlns:a14="http://schemas.microsoft.com/office/drawing/2010/main" val="0"/>
+                        </a:ext>
+                      </a:extLst>
+                    </a:blip>
+                    <a:srcRect/>
+                    <a:stretch>
+                      <a:fillRect/>
+                    </a:stretch>
+                  </pic:blipFill>
+                  <pic:spPr bwMode="auto">
+                    <a:xfrm>
+                      <a:off x="0" y="0"/>
+                      <a:ext cx="4615671" cy="3056416"/>
+                    </a:xfrm>
+                    <a:prstGeom prst="rect">
+                      <a:avLst/>
+                    </a:prstGeom>
+                    <a:noFill/>
+                    <a:ln>
+                      <a:noFill/>
+                    </a:ln>
+                  </pic:spPr>
+                </pic:pic>
+              </a:graphicData>
+            </a:graphic>
+          </wp:inline>
+        </w:drawing>
+      </w:r>
+    </w:p>
+    <w:p>
+      <w:pPr>
+        <w:pBdr>
+          <w:top w:val="nil"/>
+          <w:left w:val="nil"/>
+          <w:bottom w:val="nil"/>
+          <w:right w:val="nil"/>
+          <w:between w:val="nil"/>
+        </w:pBdr>
+        <w:ind w:firstLine="0"/>
+        <w:jc w:val="center"/>
+        <w:rPr>
+          <w:rFonts w:ascii="Times New Roman" w:eastAsia="Times New Roman" w:hAnsi="Times New Roman" w:cs="Times New Roman"/>
+          <w:b/>
+          <w:bCs/>
+          <w:i/>
+          <w:iCs/>
+          <w:color w:val="000000"/>
+          <w:sz w:val="24"/>
+          <w:szCs w:val="24"/>
+        </w:rPr>
+      </w:pPr>
+    </w:p>
+    <w:p>
+      <w:pPr>
+        <w:pBdr>
+          <w:top w:val="nil"/>
+          <w:left w:val="nil"/>
+          <w:bottom w:val="nil"/>
+          <w:right w:val="nil"/>
+          <w:between w:val="nil"/>
+        </w:pBdr>
+        <w:ind w:firstLine="0"/>
+        <w:jc w:val="center"/>
+        <w:rPr>
+          <w:rFonts w:ascii="Times New Roman" w:eastAsia="Times New Roman" w:hAnsi="Times New Roman" w:cs="Times New Roman"/>
+          <w:b/>
+          <w:bCs/>
+          <w:i/>
+          <w:iCs/>
+          <w:color w:val="000000"/>
+          <w:sz w:val="24"/>
+          <w:szCs w:val="24"/>
+        </w:rPr>
+      </w:pPr>
+      <w:r>
+        <w:rPr>
+          <w:rFonts w:ascii="Times New Roman" w:eastAsia="Times New Roman" w:hAnsi="Times New Roman" w:cs="Times New Roman"/>
+          <w:b/>
+          <w:bCs/>
+          <w:i/>
+          <w:iCs/>
+          <w:noProof/>
+          <w:color w:val="000000"/>
+          <w:sz w:val="24"/>
+          <w:szCs w:val="24"/>
+        </w:rPr>
+        <w:drawing>
+          <wp:inline distT="0" distB="0" distL="0" distR="0" wp14:anchorId="655E5869" wp14:editId="6F72B0D3">
+            <wp:extent cx="3133662" cy="4156363"/>
+            <wp:effectExtent l="0" t="0" r="0" b="0"/>
+            <wp:docPr id="522677712" name="Picture 12"/>
+            <wp:cNvGraphicFramePr>
+              <a:graphicFrameLocks xmlns:a="http://schemas.openxmlformats.org/drawingml/2006/main" noChangeAspect="1"/>
+            </wp:cNvGraphicFramePr>
+            <a:graphic xmlns:a="http://schemas.openxmlformats.org/drawingml/2006/main">
+              <a:graphicData uri="http://schemas.openxmlformats.org/drawingml/2006/picture">
+                <pic:pic xmlns:pic="http://schemas.openxmlformats.org/drawingml/2006/picture">
+                  <pic:nvPicPr>
+                    <pic:cNvPr id="0" name="Picture 12"/>
+                    <pic:cNvPicPr>
+                      <a:picLocks noChangeAspect="1" noChangeArrowheads="1"/>
+                    </pic:cNvPicPr>
+                  </pic:nvPicPr>
+                  <pic:blipFill>
+                    <a:blip r:embed="rId38">
+                      <a:extLst>
+                        <a:ext uri="{28A0092B-C50C-407E-A947-70E740481C1C}">
+                          <a14:useLocalDpi xmlns:a14="http://schemas.microsoft.com/office/drawing/2010/main" val="0"/>
+                        </a:ext>
+                      </a:extLst>
+                    </a:blip>
+                    <a:srcRect/>
+                    <a:stretch>
+                      <a:fillRect/>
+                    </a:stretch>
+                  </pic:blipFill>
+                  <pic:spPr bwMode="auto">
+                    <a:xfrm>
+                      <a:off x="0" y="0"/>
+                      <a:ext cx="3139295" cy="4163834"/>
+                    </a:xfrm>
+                    <a:prstGeom prst="rect">
+                      <a:avLst/>
+                    </a:prstGeom>
+                    <a:noFill/>
+                    <a:ln>
+                      <a:noFill/>
+                    </a:ln>
+                  </pic:spPr>
+                </pic:pic>
+              </a:graphicData>
+            </a:graphic>
+          </wp:inline>
+        </w:drawing>
+      </w:r>
+    </w:p>
+    <w:p>
+      <w:pPr>
+        <w:pBdr>
+          <w:top w:val="nil"/>
+          <w:left w:val="nil"/>
+          <w:bottom w:val="nil"/>
+          <w:right w:val="nil"/>
+          <w:between w:val="nil"/>
+        </w:pBdr>
+        <w:ind w:firstLine="0"/>
+        <w:jc w:val="center"/>
+        <w:rPr>
+          <w:rFonts w:ascii="Times New Roman" w:eastAsia="Times New Roman" w:hAnsi="Times New Roman" w:cs="Times New Roman"/>
+          <w:b/>
+          <w:bCs/>
+          <w:i/>
+          <w:iCs/>
+          <w:color w:val="000000"/>
+          <w:sz w:val="24"/>
+          <w:szCs w:val="24"/>
+        </w:rPr>
+      </w:pPr>
+      <w:r>
+        <w:rPr>
+          <w:rFonts w:ascii="Times New Roman" w:eastAsia="Times New Roman" w:hAnsi="Times New Roman" w:cs="Times New Roman"/>
+          <w:b/>
+          <w:bCs/>
+          <w:i/>
+          <w:iCs/>
+          <w:noProof/>
+          <w:color w:val="000000"/>
+          <w:sz w:val="24"/>
+          <w:szCs w:val="24"/>
+        </w:rPr>
+        <w:lastRenderedPageBreak/>
+        <w:drawing>
+          <wp:inline distT="0" distB="0" distL="0" distR="0" wp14:anchorId="65653C57" wp14:editId="57211BC6">
+            <wp:extent cx="6400800" cy="3124200"/>
+            <wp:effectExtent l="0" t="0" r="0" b="0"/>
+            <wp:docPr id="1048668636" name="Picture 13"/>
+            <wp:cNvGraphicFramePr>
+              <a:graphicFrameLocks xmlns:a="http://schemas.openxmlformats.org/drawingml/2006/main" noChangeAspect="1"/>
+            </wp:cNvGraphicFramePr>
+            <a:graphic xmlns:a="http://schemas.openxmlformats.org/drawingml/2006/main">
+              <a:graphicData uri="http://schemas.openxmlformats.org/drawingml/2006/picture">
+                <pic:pic xmlns:pic="http://schemas.openxmlformats.org/drawingml/2006/picture">
+                  <pic:nvPicPr>
+                    <pic:cNvPr id="0" name="Picture 13"/>
+                    <pic:cNvPicPr>
+                      <a:picLocks noChangeAspect="1" noChangeArrowheads="1"/>
+                    </pic:cNvPicPr>
+                  </pic:nvPicPr>
+                  <pic:blipFill>
+                    <a:blip r:embed="rId39" cstate="print">
+                      <a:extLst>
+                        <a:ext uri="{28A0092B-C50C-407E-A947-70E740481C1C}">
+                          <a14:useLocalDpi xmlns:a14="http://schemas.microsoft.com/office/drawing/2010/main" val="0"/>
+                        </a:ext>
+                      </a:extLst>
+                    </a:blip>
+                    <a:srcRect/>
+                    <a:stretch>
+                      <a:fillRect/>
+                    </a:stretch>
+                  </pic:blipFill>
+                  <pic:spPr bwMode="auto">
+                    <a:xfrm>
+                      <a:off x="0" y="0"/>
+                      <a:ext cx="6400800" cy="3124200"/>
+                    </a:xfrm>
+                    <a:prstGeom prst="rect">
+                      <a:avLst/>
+                    </a:prstGeom>
+                    <a:noFill/>
+                    <a:ln>
+                      <a:noFill/>
+                    </a:ln>
+                  </pic:spPr>
+                </pic:pic>
+              </a:graphicData>
+            </a:graphic>
+          </wp:inline>
+        </w:drawing>
+      </w:r>
+    </w:p>
+    <w:p>
+      <w:pPr>
+        <w:pBdr>
+          <w:top w:val="nil"/>
+          <w:left w:val="nil"/>
+          <w:bottom w:val="nil"/>
+          <w:right w:val="nil"/>
+          <w:between w:val="nil"/>
+        </w:pBdr>
+        <w:ind w:firstLine="0"/>
+        <w:jc w:val="center"/>
+        <w:rPr>
+          <w:rFonts w:ascii="Times New Roman" w:eastAsia="Times New Roman" w:hAnsi="Times New Roman" w:cs="Times New Roman"/>
+          <w:b/>
+          <w:bCs/>
+          <w:i/>
+          <w:iCs/>
+          <w:color w:val="000000"/>
+          <w:sz w:val="24"/>
+          <w:szCs w:val="24"/>
+        </w:rPr>
+      </w:pPr>
+    </w:p>
+    <w:p>
+      <w:pPr>
+        <w:pBdr>
+          <w:top w:val="nil"/>
+          <w:left w:val="nil"/>
+          <w:bottom w:val="nil"/>
+          <w:right w:val="nil"/>
+          <w:between w:val="nil"/>
+        </w:pBdr>
+        <w:ind w:firstLine="0"/>
+        <w:jc w:val="center"/>
+        <w:rPr>
+          <w:rFonts w:ascii="Times New Roman" w:eastAsia="Times New Roman" w:hAnsi="Times New Roman" w:cs="Times New Roman"/>
+          <w:b/>
+          <w:bCs/>
+          <w:i/>
+          <w:iCs/>
+          <w:color w:val="000000"/>
+          <w:sz w:val="24"/>
+          <w:szCs w:val="24"/>
+        </w:rPr>
+      </w:pPr>
+      <w:r>
+        <w:rPr>
+          <w:rFonts w:ascii="Times New Roman" w:eastAsia="Times New Roman" w:hAnsi="Times New Roman" w:cs="Times New Roman"/>
+          <w:b/>
+          <w:bCs/>
+          <w:i/>
+          <w:iCs/>
+          <w:noProof/>
+          <w:color w:val="000000"/>
+          <w:sz w:val="24"/>
+          <w:szCs w:val="24"/>
+        </w:rPr>
+        <w:drawing>
+          <wp:inline distT="0" distB="0" distL="0" distR="0" wp14:anchorId="60527B18" wp14:editId="6385CF54">
+            <wp:extent cx="6391275" cy="4000500"/>
+            <wp:effectExtent l="0" t="0" r="9525" b="0"/>
+            <wp:docPr id="1465646416" name="Picture 14"/>
+            <wp:cNvGraphicFramePr>
+              <a:graphicFrameLocks xmlns:a="http://schemas.openxmlformats.org/drawingml/2006/main" noChangeAspect="1"/>
+            </wp:cNvGraphicFramePr>
+            <a:graphic xmlns:a="http://schemas.openxmlformats.org/drawingml/2006/main">
+              <a:graphicData uri="http://schemas.openxmlformats.org/drawingml/2006/picture">
+                <pic:pic xmlns:pic="http://schemas.openxmlformats.org/drawingml/2006/picture">
+                  <pic:nvPicPr>
+                    <pic:cNvPr id="0" name="Picture 14"/>
+                    <pic:cNvPicPr>
+                      <a:picLocks noChangeAspect="1" noChangeArrowheads="1"/>
+                    </pic:cNvPicPr>
+                  </pic:nvPicPr>
+                  <pic:blipFill>
+                    <a:blip r:embed="rId40">
+                      <a:extLst>
+                        <a:ext uri="{28A0092B-C50C-407E-A947-70E740481C1C}">
+                          <a14:useLocalDpi xmlns:a14="http://schemas.microsoft.com/office/drawing/2010/main" val="0"/>
+                        </a:ext>
+                      </a:extLst>
+                    </a:blip>
+                    <a:srcRect/>
+                    <a:stretch>
+                      <a:fillRect/>
+                    </a:stretch>
+                  </pic:blipFill>
+                  <pic:spPr bwMode="auto">
+                    <a:xfrm>
+                      <a:off x="0" y="0"/>
+                      <a:ext cx="6391275" cy="4000500"/>
+                    </a:xfrm>
+                    <a:prstGeom prst="rect">
+                      <a:avLst/>
+                    </a:prstGeom>
+                    <a:noFill/>
+                    <a:ln>
+                      <a:noFill/>
+                    </a:ln>
+                  </pic:spPr>
+                </pic:pic>
+              </a:graphicData>
+            </a:graphic>
+          </wp:inline>
+        </w:drawing>
+      </w:r>
+    </w:p>
+    <w:p>
+      <w:pPr>
         <w:keepNext/>
         <w:pBdr>
           <w:top w:val="nil"/>
@@ -19193,14 +20872,82 @@
           <w:szCs w:val="28"/>
         </w:rPr>
       </w:pPr>
-      <w:r>
+    </w:p>
+    <w:p>
+      <w:pPr>
+        <w:keepNext/>
+        <w:pBdr>
+          <w:top w:val="nil"/>
+          <w:left w:val="nil"/>
+          <w:bottom w:val="nil"/>
+          <w:right w:val="nil"/>
+          <w:between w:val="nil"/>
+        </w:pBdr>
+        <w:tabs>
+          <w:tab w:val="left" w:pos="720"/>
+        </w:tabs>
+        <w:spacing w:before="240" w:after="60"/>
+        <w:ind w:firstLine="0"/>
         <w:rPr>
           <w:rFonts w:ascii="Times New Roman" w:eastAsia="Times New Roman" w:hAnsi="Times New Roman" w:cs="Times New Roman"/>
           <w:color w:val="000000"/>
           <w:sz w:val="28"/>
           <w:szCs w:val="28"/>
         </w:rPr>
-        <w:lastRenderedPageBreak/>
+      </w:pPr>
+    </w:p>
+    <w:p>
+      <w:pPr>
+        <w:keepNext/>
+        <w:pBdr>
+          <w:top w:val="nil"/>
+          <w:left w:val="nil"/>
+          <w:bottom w:val="nil"/>
+          <w:right w:val="nil"/>
+          <w:between w:val="nil"/>
+        </w:pBdr>
+        <w:tabs>
+          <w:tab w:val="left" w:pos="720"/>
+        </w:tabs>
+        <w:spacing w:before="240" w:after="60"/>
+        <w:ind w:firstLine="0"/>
+        <w:rPr>
+          <w:rFonts w:ascii="Times New Roman" w:eastAsia="Times New Roman" w:hAnsi="Times New Roman" w:cs="Times New Roman"/>
+          <w:color w:val="000000"/>
+          <w:sz w:val="28"/>
+          <w:szCs w:val="28"/>
+        </w:rPr>
+      </w:pPr>
+    </w:p>
+    <w:p>
+      <w:pPr>
+        <w:keepNext/>
+        <w:pBdr>
+          <w:top w:val="nil"/>
+          <w:left w:val="nil"/>
+          <w:bottom w:val="nil"/>
+          <w:right w:val="nil"/>
+          <w:between w:val="nil"/>
+        </w:pBdr>
+        <w:tabs>
+          <w:tab w:val="left" w:pos="720"/>
+        </w:tabs>
+        <w:spacing w:before="240" w:after="60"/>
+        <w:ind w:firstLine="0"/>
+        <w:rPr>
+          <w:rFonts w:ascii="Times New Roman" w:eastAsia="Times New Roman" w:hAnsi="Times New Roman" w:cs="Times New Roman"/>
+          <w:color w:val="000000"/>
+          <w:sz w:val="28"/>
+          <w:szCs w:val="28"/>
+        </w:rPr>
+      </w:pPr>
+      <w:r>
+        <w:rPr>
+          <w:rFonts w:ascii="Times New Roman" w:eastAsia="Times New Roman" w:hAnsi="Times New Roman" w:cs="Times New Roman"/>
+          <w:color w:val="000000"/>
+          <w:sz w:val="28"/>
+          <w:szCs w:val="28"/>
+        </w:rPr>
         <w:t>APPENDIX</w:t>
       </w:r>
     </w:p>
@@ -19887,12 +21634,14 @@
               <w:rPr>
                 <w:rFonts w:ascii="Times New Roman" w:eastAsia="Times New Roman" w:hAnsi="Times New Roman" w:cs="Times New Roman"/>
                 <w:color w:val="7030A0"/>
-              </w:rPr>
-            </w:pPr>
-            <w:r>
-              <w:rPr>
-                <w:rFonts w:ascii="Times New Roman" w:eastAsia="Times New Roman" w:hAnsi="Times New Roman" w:cs="Times New Roman"/>
-                <w:color w:val="7030A0"/>
+                <w:lang w:val="pt-BR"/>
+              </w:rPr>
+            </w:pPr>
+            <w:r>
+              <w:rPr>
+                <w:rFonts w:ascii="Times New Roman" w:eastAsia="Times New Roman" w:hAnsi="Times New Roman" w:cs="Times New Roman"/>
+                <w:color w:val="7030A0"/>
+                <w:lang w:val="pt-BR"/>
               </w:rPr>
               <w:t>BUA-CD-01</w:t>
             </w:r>
@@ -19911,14 +21660,26 @@
               <w:rPr>
                 <w:rFonts w:ascii="Times New Roman" w:eastAsia="Times New Roman" w:hAnsi="Times New Roman" w:cs="Times New Roman"/>
                 <w:color w:val="7030A0"/>
-              </w:rPr>
-            </w:pPr>
-            <w:r>
-              <w:rPr>
-                <w:rFonts w:ascii="Times New Roman" w:eastAsia="Times New Roman" w:hAnsi="Times New Roman" w:cs="Times New Roman"/>
-                <w:color w:val="7030A0"/>
-              </w:rPr>
-              <w:t>Assign BU Conceptual Design</w:t>
+                <w:lang w:val="pt-BR"/>
+              </w:rPr>
+            </w:pPr>
+            <w:proofErr w:type="spellStart"/>
+            <w:r>
+              <w:rPr>
+                <w:rFonts w:ascii="Times New Roman" w:eastAsia="Times New Roman" w:hAnsi="Times New Roman" w:cs="Times New Roman"/>
+                <w:color w:val="7030A0"/>
+                <w:lang w:val="pt-BR"/>
+              </w:rPr>
+              <w:t>Assign</w:t>
+            </w:r>
+            <w:proofErr w:type="spellEnd"/>
+            <w:r>
+              <w:rPr>
+                <w:rFonts w:ascii="Times New Roman" w:eastAsia="Times New Roman" w:hAnsi="Times New Roman" w:cs="Times New Roman"/>
+                <w:color w:val="7030A0"/>
+                <w:lang w:val="pt-BR"/>
+              </w:rPr>
+              <w:t xml:space="preserve"> BU Conceptual Design</w:t>
             </w:r>
           </w:p>
         </w:tc>
@@ -20344,12 +22105,14 @@
               <w:rPr>
                 <w:rFonts w:ascii="Times New Roman" w:eastAsia="Times New Roman" w:hAnsi="Times New Roman" w:cs="Times New Roman"/>
                 <w:color w:val="7030A0"/>
-              </w:rPr>
-            </w:pPr>
-            <w:r>
-              <w:rPr>
-                <w:rFonts w:ascii="Times New Roman" w:eastAsia="Times New Roman" w:hAnsi="Times New Roman" w:cs="Times New Roman"/>
-                <w:color w:val="7030A0"/>
+                <w:lang w:val="pt-BR"/>
+              </w:rPr>
+            </w:pPr>
+            <w:r>
+              <w:rPr>
+                <w:rFonts w:ascii="Times New Roman" w:eastAsia="Times New Roman" w:hAnsi="Times New Roman" w:cs="Times New Roman"/>
+                <w:color w:val="7030A0"/>
+                <w:lang w:val="pt-BR"/>
               </w:rPr>
               <w:t>BUA-CD-01</w:t>
             </w:r>
@@ -20368,14 +22131,26 @@
               <w:rPr>
                 <w:rFonts w:ascii="Times New Roman" w:eastAsia="Times New Roman" w:hAnsi="Times New Roman" w:cs="Times New Roman"/>
                 <w:color w:val="7030A0"/>
-              </w:rPr>
-            </w:pPr>
-            <w:r>
-              <w:rPr>
-                <w:rFonts w:ascii="Times New Roman" w:eastAsia="Times New Roman" w:hAnsi="Times New Roman" w:cs="Times New Roman"/>
-                <w:color w:val="7030A0"/>
-              </w:rPr>
-              <w:t>Assign BU Conceptual Design</w:t>
+                <w:lang w:val="pt-BR"/>
+              </w:rPr>
+            </w:pPr>
+            <w:proofErr w:type="spellStart"/>
+            <w:r>
+              <w:rPr>
+                <w:rFonts w:ascii="Times New Roman" w:eastAsia="Times New Roman" w:hAnsi="Times New Roman" w:cs="Times New Roman"/>
+                <w:color w:val="7030A0"/>
+                <w:lang w:val="pt-BR"/>
+              </w:rPr>
+              <w:t>Assign</w:t>
+            </w:r>
+            <w:proofErr w:type="spellEnd"/>
+            <w:r>
+              <w:rPr>
+                <w:rFonts w:ascii="Times New Roman" w:eastAsia="Times New Roman" w:hAnsi="Times New Roman" w:cs="Times New Roman"/>
+                <w:color w:val="7030A0"/>
+                <w:lang w:val="pt-BR"/>
+              </w:rPr>
+              <w:t xml:space="preserve"> BU Conceptual Design</w:t>
             </w:r>
           </w:p>
         </w:tc>
@@ -20649,6 +22424,7 @@
                 <w:b/>
                 <w:color w:val="7030A0"/>
               </w:rPr>
+              <w:lastRenderedPageBreak/>
               <w:t>BizReqID</w:t>
             </w:r>
             <w:proofErr w:type="spellEnd"/>
@@ -20798,23 +22574,13 @@
                 <w:szCs w:val="24"/>
               </w:rPr>
             </w:pPr>
-            <w:proofErr w:type="spellStart"/>
             <w:r>
               <w:rPr>
                 <w:rFonts w:ascii="Times New Roman" w:eastAsia="Times New Roman" w:hAnsi="Times New Roman" w:cs="Times New Roman"/>
                 <w:b/>
                 <w:color w:val="7030A0"/>
               </w:rPr>
-              <w:t>Deliv</w:t>
-            </w:r>
-            <w:proofErr w:type="spellEnd"/>
-            <w:r>
-              <w:rPr>
-                <w:rFonts w:ascii="Times New Roman" w:eastAsia="Times New Roman" w:hAnsi="Times New Roman" w:cs="Times New Roman"/>
-                <w:b/>
-                <w:color w:val="7030A0"/>
-              </w:rPr>
-              <w:t xml:space="preserve"> Name</w:t>
+              <w:t>Deliv Name</w:t>
             </w:r>
           </w:p>
         </w:tc>
@@ -21825,7 +23591,6 @@
                 <w:rFonts w:ascii="Times New Roman" w:eastAsia="Times New Roman" w:hAnsi="Times New Roman" w:cs="Times New Roman"/>
                 <w:color w:val="7030A0"/>
               </w:rPr>
-              <w:lastRenderedPageBreak/>
               <w:t>BR_LR_01</w:t>
             </w:r>
           </w:p>
@@ -27515,6 +29280,7 @@
                 <w:rFonts w:ascii="Times New Roman" w:eastAsia="Times New Roman" w:hAnsi="Times New Roman" w:cs="Times New Roman"/>
                 <w:color w:val="7030A0"/>
               </w:rPr>
+              <w:lastRenderedPageBreak/>
               <w:t>BR_LR_11</w:t>
             </w:r>
           </w:p>
@@ -28441,12 +30207,12 @@
       </w:r>
     </w:p>
     <w:sectPr>
-      <w:headerReference w:type="even" r:id="rId27"/>
-      <w:headerReference w:type="default" r:id="rId28"/>
-      <w:footerReference w:type="even" r:id="rId29"/>
-      <w:footerReference w:type="default" r:id="rId30"/>
-      <w:headerReference w:type="first" r:id="rId31"/>
-      <w:footerReference w:type="first" r:id="rId32"/>
+      <w:headerReference w:type="even" r:id="rId41"/>
+      <w:headerReference w:type="default" r:id="rId42"/>
+      <w:footerReference w:type="even" r:id="rId43"/>
+      <w:footerReference w:type="default" r:id="rId44"/>
+      <w:headerReference w:type="first" r:id="rId45"/>
+      <w:footerReference w:type="first" r:id="rId46"/>
       <w:pgSz w:w="12240" w:h="15840"/>
       <w:pgMar w:top="1080" w:right="1080" w:bottom="1080" w:left="1080" w:header="720" w:footer="720" w:gutter="0"/>
       <w:pgNumType w:start="1"/>
@@ -28457,7 +30223,7 @@
 </file>
 
 <file path=word/endnotes.xml><?xml version="1.0" encoding="utf-8"?>
-<w:endnotes xmlns:wpc="http://schemas.microsoft.com/office/word/2010/wordprocessingCanvas" xmlns:cx="http://schemas.microsoft.com/office/drawing/2014/chartex" xmlns:cx1="http://schemas.microsoft.com/office/drawing/2015/9/8/chartex" xmlns:cx2="http://schemas.microsoft.com/office/drawing/2015/10/21/chartex" xmlns:cx3="http://schemas.microsoft.com/office/drawing/2016/5/9/chartex" xmlns:cx4="http://schemas.microsoft.com/office/drawing/2016/5/10/chartex" xmlns:cx5="http://schemas.microsoft.com/office/drawing/2016/5/11/chartex" xmlns:cx6="http://schemas.microsoft.com/office/drawing/2016/5/12/chartex" xmlns:cx7="http://schemas.microsoft.com/office/drawing/2016/5/13/chartex" xmlns:cx8="http://schemas.microsoft.com/office/drawing/2016/5/14/chartex" xmlns:mc="http://schemas.openxmlformats.org/markup-compatibility/2006" xmlns:aink="http://schemas.microsoft.com/office/drawing/2016/ink" xmlns:am3d="http://schemas.microsoft.com/office/drawing/2017/model3d" xmlns:o="urn:schemas-microsoft-com:office:office" xmlns:r="http://schemas.openxmlformats.org/officeDocument/2006/relationships" xmlns:m="http://schemas.openxmlformats.org/officeDocument/2006/math" xmlns:v="urn:schemas-microsoft-com:vml" xmlns:wp14="http://schemas.microsoft.com/office/word/2010/wordprocessingDrawing" xmlns:wp="http://schemas.openxmlformats.org/drawingml/2006/wordprocessingDrawing" xmlns:w10="urn:schemas-microsoft-com:office:word" xmlns:w="http://schemas.openxmlformats.org/wordprocessingml/2006/main" xmlns:w14="http://schemas.microsoft.com/office/word/2010/wordml" xmlns:w15="http://schemas.microsoft.com/office/word/2012/wordml" xmlns:w16cex="http://schemas.microsoft.com/office/word/2018/wordml/cex" xmlns:w16cid="http://schemas.microsoft.com/office/word/2016/wordml/cid" xmlns:w16="http://schemas.microsoft.com/office/word/2018/wordml" xmlns:w16sdtdh="http://schemas.microsoft.com/office/word/2020/wordml/sdtdatahash" xmlns:w16se="http://schemas.microsoft.com/office/word/2015/wordml/symex" xmlns:wpg="http://schemas.microsoft.com/office/word/2010/wordprocessingGroup" xmlns:wpi="http://schemas.microsoft.com/office/word/2010/wordprocessingInk" xmlns:wne="http://schemas.microsoft.com/office/word/2006/wordml" xmlns:wps="http://schemas.microsoft.com/office/word/2010/wordprocessingShape" mc:Ignorable="w14 w15 w16se w16cid w16 w16cex w16sdtdh wp14">
+<w:endnotes xmlns:wpc="http://schemas.microsoft.com/office/word/2010/wordprocessingCanvas" xmlns:cx="http://schemas.microsoft.com/office/drawing/2014/chartex" xmlns:cx1="http://schemas.microsoft.com/office/drawing/2015/9/8/chartex" xmlns:cx2="http://schemas.microsoft.com/office/drawing/2015/10/21/chartex" xmlns:cx3="http://schemas.microsoft.com/office/drawing/2016/5/9/chartex" xmlns:cx4="http://schemas.microsoft.com/office/drawing/2016/5/10/chartex" xmlns:cx5="http://schemas.microsoft.com/office/drawing/2016/5/11/chartex" xmlns:cx6="http://schemas.microsoft.com/office/drawing/2016/5/12/chartex" xmlns:cx7="http://schemas.microsoft.com/office/drawing/2016/5/13/chartex" xmlns:cx8="http://schemas.microsoft.com/office/drawing/2016/5/14/chartex" xmlns:mc="http://schemas.openxmlformats.org/markup-compatibility/2006" xmlns:aink="http://schemas.microsoft.com/office/drawing/2016/ink" xmlns:am3d="http://schemas.microsoft.com/office/drawing/2017/model3d" xmlns:o="urn:schemas-microsoft-com:office:office" xmlns:oel="http://schemas.microsoft.com/office/2019/extlst" xmlns:r="http://schemas.openxmlformats.org/officeDocument/2006/relationships" xmlns:m="http://schemas.openxmlformats.org/officeDocument/2006/math" xmlns:v="urn:schemas-microsoft-com:vml" xmlns:wp14="http://schemas.microsoft.com/office/word/2010/wordprocessingDrawing" xmlns:wp="http://schemas.openxmlformats.org/drawingml/2006/wordprocessingDrawing" xmlns:w10="urn:schemas-microsoft-com:office:word" xmlns:w="http://schemas.openxmlformats.org/wordprocessingml/2006/main" xmlns:w14="http://schemas.microsoft.com/office/word/2010/wordml" xmlns:w15="http://schemas.microsoft.com/office/word/2012/wordml" xmlns:w16cex="http://schemas.microsoft.com/office/word/2018/wordml/cex" xmlns:w16cid="http://schemas.microsoft.com/office/word/2016/wordml/cid" xmlns:w16="http://schemas.microsoft.com/office/word/2018/wordml" xmlns:w16du="http://schemas.microsoft.com/office/word/2023/wordml/word16du" xmlns:w16sdtdh="http://schemas.microsoft.com/office/word/2020/wordml/sdtdatahash" xmlns:w16se="http://schemas.microsoft.com/office/word/2015/wordml/symex" xmlns:wpg="http://schemas.microsoft.com/office/word/2010/wordprocessingGroup" xmlns:wpi="http://schemas.microsoft.com/office/word/2010/wordprocessingInk" xmlns:wne="http://schemas.microsoft.com/office/word/2006/wordml" xmlns:wps="http://schemas.microsoft.com/office/word/2010/wordprocessingShape" mc:Ignorable="w14 w15 w16se w16cid w16 w16cex w16sdtdh wp14">
   <w:endnote w:type="separator" w:id="-1">
     <w:p>
       <w:r>
@@ -28476,7 +30242,7 @@
 </file>
 
 <file path=word/footer1.xml><?xml version="1.0" encoding="utf-8"?>
-<w:ftr xmlns:wpc="http://schemas.microsoft.com/office/word/2010/wordprocessingCanvas" xmlns:cx="http://schemas.microsoft.com/office/drawing/2014/chartex" xmlns:cx1="http://schemas.microsoft.com/office/drawing/2015/9/8/chartex" xmlns:cx2="http://schemas.microsoft.com/office/drawing/2015/10/21/chartex" xmlns:cx3="http://schemas.microsoft.com/office/drawing/2016/5/9/chartex" xmlns:cx4="http://schemas.microsoft.com/office/drawing/2016/5/10/chartex" xmlns:cx5="http://schemas.microsoft.com/office/drawing/2016/5/11/chartex" xmlns:cx6="http://schemas.microsoft.com/office/drawing/2016/5/12/chartex" xmlns:cx7="http://schemas.microsoft.com/office/drawing/2016/5/13/chartex" xmlns:cx8="http://schemas.microsoft.com/office/drawing/2016/5/14/chartex" xmlns:mc="http://schemas.openxmlformats.org/markup-compatibility/2006" xmlns:aink="http://schemas.microsoft.com/office/drawing/2016/ink" xmlns:am3d="http://schemas.microsoft.com/office/drawing/2017/model3d" xmlns:o="urn:schemas-microsoft-com:office:office" xmlns:r="http://schemas.openxmlformats.org/officeDocument/2006/relationships" xmlns:m="http://schemas.openxmlformats.org/officeDocument/2006/math" xmlns:v="urn:schemas-microsoft-com:vml" xmlns:wp14="http://schemas.microsoft.com/office/word/2010/wordprocessingDrawing" xmlns:wp="http://schemas.openxmlformats.org/drawingml/2006/wordprocessingDrawing" xmlns:w10="urn:schemas-microsoft-com:office:word" xmlns:w="http://schemas.openxmlformats.org/wordprocessingml/2006/main" xmlns:w14="http://schemas.microsoft.com/office/word/2010/wordml" xmlns:w15="http://schemas.microsoft.com/office/word/2012/wordml" xmlns:w16cex="http://schemas.microsoft.com/office/word/2018/wordml/cex" xmlns:w16cid="http://schemas.microsoft.com/office/word/2016/wordml/cid" xmlns:w16="http://schemas.microsoft.com/office/word/2018/wordml" xmlns:w16sdtdh="http://schemas.microsoft.com/office/word/2020/wordml/sdtdatahash" xmlns:w16se="http://schemas.microsoft.com/office/word/2015/wordml/symex" xmlns:wpg="http://schemas.microsoft.com/office/word/2010/wordprocessingGroup" xmlns:wpi="http://schemas.microsoft.com/office/word/2010/wordprocessingInk" xmlns:wne="http://schemas.microsoft.com/office/word/2006/wordml" xmlns:wps="http://schemas.microsoft.com/office/word/2010/wordprocessingShape" mc:Ignorable="w14 w15 w16se w16cid w16 w16cex w16sdtdh wp14">
+<w:ftr xmlns:wpc="http://schemas.microsoft.com/office/word/2010/wordprocessingCanvas" xmlns:cx="http://schemas.microsoft.com/office/drawing/2014/chartex" xmlns:cx1="http://schemas.microsoft.com/office/drawing/2015/9/8/chartex" xmlns:cx2="http://schemas.microsoft.com/office/drawing/2015/10/21/chartex" xmlns:cx3="http://schemas.microsoft.com/office/drawing/2016/5/9/chartex" xmlns:cx4="http://schemas.microsoft.com/office/drawing/2016/5/10/chartex" xmlns:cx5="http://schemas.microsoft.com/office/drawing/2016/5/11/chartex" xmlns:cx6="http://schemas.microsoft.com/office/drawing/2016/5/12/chartex" xmlns:cx7="http://schemas.microsoft.com/office/drawing/2016/5/13/chartex" xmlns:cx8="http://schemas.microsoft.com/office/drawing/2016/5/14/chartex" xmlns:mc="http://schemas.openxmlformats.org/markup-compatibility/2006" xmlns:aink="http://schemas.microsoft.com/office/drawing/2016/ink" xmlns:am3d="http://schemas.microsoft.com/office/drawing/2017/model3d" xmlns:o="urn:schemas-microsoft-com:office:office" xmlns:oel="http://schemas.microsoft.com/office/2019/extlst" xmlns:r="http://schemas.openxmlformats.org/officeDocument/2006/relationships" xmlns:m="http://schemas.openxmlformats.org/officeDocument/2006/math" xmlns:v="urn:schemas-microsoft-com:vml" xmlns:wp14="http://schemas.microsoft.com/office/word/2010/wordprocessingDrawing" xmlns:wp="http://schemas.openxmlformats.org/drawingml/2006/wordprocessingDrawing" xmlns:w10="urn:schemas-microsoft-com:office:word" xmlns:w="http://schemas.openxmlformats.org/wordprocessingml/2006/main" xmlns:w14="http://schemas.microsoft.com/office/word/2010/wordml" xmlns:w15="http://schemas.microsoft.com/office/word/2012/wordml" xmlns:w16cex="http://schemas.microsoft.com/office/word/2018/wordml/cex" xmlns:w16cid="http://schemas.microsoft.com/office/word/2016/wordml/cid" xmlns:w16="http://schemas.microsoft.com/office/word/2018/wordml" xmlns:w16du="http://schemas.microsoft.com/office/word/2023/wordml/word16du" xmlns:w16sdtdh="http://schemas.microsoft.com/office/word/2020/wordml/sdtdatahash" xmlns:w16se="http://schemas.microsoft.com/office/word/2015/wordml/symex" xmlns:wpg="http://schemas.microsoft.com/office/word/2010/wordprocessingGroup" xmlns:wpi="http://schemas.microsoft.com/office/word/2010/wordprocessingInk" xmlns:wne="http://schemas.microsoft.com/office/word/2006/wordml" xmlns:wps="http://schemas.microsoft.com/office/word/2010/wordprocessingShape" mc:Ignorable="w14 w15 w16se w16cid w16 w16cex w16sdtdh wp14">
   <w:p>
     <w:pPr>
       <w:pBdr>
@@ -28500,7 +30266,7 @@
 </file>
 
 <file path=word/footer2.xml><?xml version="1.0" encoding="utf-8"?>
-<w:ftr xmlns:wpc="http://schemas.microsoft.com/office/word/2010/wordprocessingCanvas" xmlns:cx="http://schemas.microsoft.com/office/drawing/2014/chartex" xmlns:cx1="http://schemas.microsoft.com/office/drawing/2015/9/8/chartex" xmlns:cx2="http://schemas.microsoft.com/office/drawing/2015/10/21/chartex" xmlns:cx3="http://schemas.microsoft.com/office/drawing/2016/5/9/chartex" xmlns:cx4="http://schemas.microsoft.com/office/drawing/2016/5/10/chartex" xmlns:cx5="http://schemas.microsoft.com/office/drawing/2016/5/11/chartex" xmlns:cx6="http://schemas.microsoft.com/office/drawing/2016/5/12/chartex" xmlns:cx7="http://schemas.microsoft.com/office/drawing/2016/5/13/chartex" xmlns:cx8="http://schemas.microsoft.com/office/drawing/2016/5/14/chartex" xmlns:mc="http://schemas.openxmlformats.org/markup-compatibility/2006" xmlns:aink="http://schemas.microsoft.com/office/drawing/2016/ink" xmlns:am3d="http://schemas.microsoft.com/office/drawing/2017/model3d" xmlns:o="urn:schemas-microsoft-com:office:office" xmlns:r="http://schemas.openxmlformats.org/officeDocument/2006/relationships" xmlns:m="http://schemas.openxmlformats.org/officeDocument/2006/math" xmlns:v="urn:schemas-microsoft-com:vml" xmlns:wp14="http://schemas.microsoft.com/office/word/2010/wordprocessingDrawing" xmlns:wp="http://schemas.openxmlformats.org/drawingml/2006/wordprocessingDrawing" xmlns:w10="urn:schemas-microsoft-com:office:word" xmlns:w="http://schemas.openxmlformats.org/wordprocessingml/2006/main" xmlns:w14="http://schemas.microsoft.com/office/word/2010/wordml" xmlns:w15="http://schemas.microsoft.com/office/word/2012/wordml" xmlns:w16cex="http://schemas.microsoft.com/office/word/2018/wordml/cex" xmlns:w16cid="http://schemas.microsoft.com/office/word/2016/wordml/cid" xmlns:w16="http://schemas.microsoft.com/office/word/2018/wordml" xmlns:w16sdtdh="http://schemas.microsoft.com/office/word/2020/wordml/sdtdatahash" xmlns:w16se="http://schemas.microsoft.com/office/word/2015/wordml/symex" xmlns:wpg="http://schemas.microsoft.com/office/word/2010/wordprocessingGroup" xmlns:wpi="http://schemas.microsoft.com/office/word/2010/wordprocessingInk" xmlns:wne="http://schemas.microsoft.com/office/word/2006/wordml" xmlns:wps="http://schemas.microsoft.com/office/word/2010/wordprocessingShape" mc:Ignorable="w14 w15 w16se w16cid w16 w16cex w16sdtdh wp14">
+<w:ftr xmlns:wpc="http://schemas.microsoft.com/office/word/2010/wordprocessingCanvas" xmlns:cx="http://schemas.microsoft.com/office/drawing/2014/chartex" xmlns:cx1="http://schemas.microsoft.com/office/drawing/2015/9/8/chartex" xmlns:cx2="http://schemas.microsoft.com/office/drawing/2015/10/21/chartex" xmlns:cx3="http://schemas.microsoft.com/office/drawing/2016/5/9/chartex" xmlns:cx4="http://schemas.microsoft.com/office/drawing/2016/5/10/chartex" xmlns:cx5="http://schemas.microsoft.com/office/drawing/2016/5/11/chartex" xmlns:cx6="http://schemas.microsoft.com/office/drawing/2016/5/12/chartex" xmlns:cx7="http://schemas.microsoft.com/office/drawing/2016/5/13/chartex" xmlns:cx8="http://schemas.microsoft.com/office/drawing/2016/5/14/chartex" xmlns:mc="http://schemas.openxmlformats.org/markup-compatibility/2006" xmlns:aink="http://schemas.microsoft.com/office/drawing/2016/ink" xmlns:am3d="http://schemas.microsoft.com/office/drawing/2017/model3d" xmlns:o="urn:schemas-microsoft-com:office:office" xmlns:oel="http://schemas.microsoft.com/office/2019/extlst" xmlns:r="http://schemas.openxmlformats.org/officeDocument/2006/relationships" xmlns:m="http://schemas.openxmlformats.org/officeDocument/2006/math" xmlns:v="urn:schemas-microsoft-com:vml" xmlns:wp14="http://schemas.microsoft.com/office/word/2010/wordprocessingDrawing" xmlns:wp="http://schemas.openxmlformats.org/drawingml/2006/wordprocessingDrawing" xmlns:w10="urn:schemas-microsoft-com:office:word" xmlns:w="http://schemas.openxmlformats.org/wordprocessingml/2006/main" xmlns:w14="http://schemas.microsoft.com/office/word/2010/wordml" xmlns:w15="http://schemas.microsoft.com/office/word/2012/wordml" xmlns:w16cex="http://schemas.microsoft.com/office/word/2018/wordml/cex" xmlns:w16cid="http://schemas.microsoft.com/office/word/2016/wordml/cid" xmlns:w16="http://schemas.microsoft.com/office/word/2018/wordml" xmlns:w16du="http://schemas.microsoft.com/office/word/2023/wordml/word16du" xmlns:w16sdtdh="http://schemas.microsoft.com/office/word/2020/wordml/sdtdatahash" xmlns:w16se="http://schemas.microsoft.com/office/word/2015/wordml/symex" xmlns:wpg="http://schemas.microsoft.com/office/word/2010/wordprocessingGroup" xmlns:wpi="http://schemas.microsoft.com/office/word/2010/wordprocessingInk" xmlns:wne="http://schemas.microsoft.com/office/word/2006/wordml" xmlns:wps="http://schemas.microsoft.com/office/word/2010/wordprocessingShape" mc:Ignorable="w14 w15 w16se w16cid w16 w16cex w16sdtdh wp14">
   <w:p>
     <w:pPr>
       <w:pBdr>
@@ -28633,7 +30399,7 @@
 </file>
 
 <file path=word/footer3.xml><?xml version="1.0" encoding="utf-8"?>
-<w:ftr xmlns:wpc="http://schemas.microsoft.com/office/word/2010/wordprocessingCanvas" xmlns:cx="http://schemas.microsoft.com/office/drawing/2014/chartex" xmlns:cx1="http://schemas.microsoft.com/office/drawing/2015/9/8/chartex" xmlns:cx2="http://schemas.microsoft.com/office/drawing/2015/10/21/chartex" xmlns:cx3="http://schemas.microsoft.com/office/drawing/2016/5/9/chartex" xmlns:cx4="http://schemas.microsoft.com/office/drawing/2016/5/10/chartex" xmlns:cx5="http://schemas.microsoft.com/office/drawing/2016/5/11/chartex" xmlns:cx6="http://schemas.microsoft.com/office/drawing/2016/5/12/chartex" xmlns:cx7="http://schemas.microsoft.com/office/drawing/2016/5/13/chartex" xmlns:cx8="http://schemas.microsoft.com/office/drawing/2016/5/14/chartex" xmlns:mc="http://schemas.openxmlformats.org/markup-compatibility/2006" xmlns:aink="http://schemas.microsoft.com/office/drawing/2016/ink" xmlns:am3d="http://schemas.microsoft.com/office/drawing/2017/model3d" xmlns:o="urn:schemas-microsoft-com:office:office" xmlns:r="http://schemas.openxmlformats.org/officeDocument/2006/relationships" xmlns:m="http://schemas.openxmlformats.org/officeDocument/2006/math" xmlns:v="urn:schemas-microsoft-com:vml" xmlns:wp14="http://schemas.microsoft.com/office/word/2010/wordprocessingDrawing" xmlns:wp="http://schemas.openxmlformats.org/drawingml/2006/wordprocessingDrawing" xmlns:w10="urn:schemas-microsoft-com:office:word" xmlns:w="http://schemas.openxmlformats.org/wordprocessingml/2006/main" xmlns:w14="http://schemas.microsoft.com/office/word/2010/wordml" xmlns:w15="http://schemas.microsoft.com/office/word/2012/wordml" xmlns:w16cex="http://schemas.microsoft.com/office/word/2018/wordml/cex" xmlns:w16cid="http://schemas.microsoft.com/office/word/2016/wordml/cid" xmlns:w16="http://schemas.microsoft.com/office/word/2018/wordml" xmlns:w16sdtdh="http://schemas.microsoft.com/office/word/2020/wordml/sdtdatahash" xmlns:w16se="http://schemas.microsoft.com/office/word/2015/wordml/symex" xmlns:wpg="http://schemas.microsoft.com/office/word/2010/wordprocessingGroup" xmlns:wpi="http://schemas.microsoft.com/office/word/2010/wordprocessingInk" xmlns:wne="http://schemas.microsoft.com/office/word/2006/wordml" xmlns:wps="http://schemas.microsoft.com/office/word/2010/wordprocessingShape" mc:Ignorable="w14 w15 w16se w16cid w16 w16cex w16sdtdh wp14">
+<w:ftr xmlns:wpc="http://schemas.microsoft.com/office/word/2010/wordprocessingCanvas" xmlns:cx="http://schemas.microsoft.com/office/drawing/2014/chartex" xmlns:cx1="http://schemas.microsoft.com/office/drawing/2015/9/8/chartex" xmlns:cx2="http://schemas.microsoft.com/office/drawing/2015/10/21/chartex" xmlns:cx3="http://schemas.microsoft.com/office/drawing/2016/5/9/chartex" xmlns:cx4="http://schemas.microsoft.com/office/drawing/2016/5/10/chartex" xmlns:cx5="http://schemas.microsoft.com/office/drawing/2016/5/11/chartex" xmlns:cx6="http://schemas.microsoft.com/office/drawing/2016/5/12/chartex" xmlns:cx7="http://schemas.microsoft.com/office/drawing/2016/5/13/chartex" xmlns:cx8="http://schemas.microsoft.com/office/drawing/2016/5/14/chartex" xmlns:mc="http://schemas.openxmlformats.org/markup-compatibility/2006" xmlns:aink="http://schemas.microsoft.com/office/drawing/2016/ink" xmlns:am3d="http://schemas.microsoft.com/office/drawing/2017/model3d" xmlns:o="urn:schemas-microsoft-com:office:office" xmlns:oel="http://schemas.microsoft.com/office/2019/extlst" xmlns:r="http://schemas.openxmlformats.org/officeDocument/2006/relationships" xmlns:m="http://schemas.openxmlformats.org/officeDocument/2006/math" xmlns:v="urn:schemas-microsoft-com:vml" xmlns:wp14="http://schemas.microsoft.com/office/word/2010/wordprocessingDrawing" xmlns:wp="http://schemas.openxmlformats.org/drawingml/2006/wordprocessingDrawing" xmlns:w10="urn:schemas-microsoft-com:office:word" xmlns:w="http://schemas.openxmlformats.org/wordprocessingml/2006/main" xmlns:w14="http://schemas.microsoft.com/office/word/2010/wordml" xmlns:w15="http://schemas.microsoft.com/office/word/2012/wordml" xmlns:w16cex="http://schemas.microsoft.com/office/word/2018/wordml/cex" xmlns:w16cid="http://schemas.microsoft.com/office/word/2016/wordml/cid" xmlns:w16="http://schemas.microsoft.com/office/word/2018/wordml" xmlns:w16du="http://schemas.microsoft.com/office/word/2023/wordml/word16du" xmlns:w16sdtdh="http://schemas.microsoft.com/office/word/2020/wordml/sdtdatahash" xmlns:w16se="http://schemas.microsoft.com/office/word/2015/wordml/symex" xmlns:wpg="http://schemas.microsoft.com/office/word/2010/wordprocessingGroup" xmlns:wpi="http://schemas.microsoft.com/office/word/2010/wordprocessingInk" xmlns:wne="http://schemas.microsoft.com/office/word/2006/wordml" xmlns:wps="http://schemas.microsoft.com/office/word/2010/wordprocessingShape" mc:Ignorable="w14 w15 w16se w16cid w16 w16cex w16sdtdh wp14">
   <w:p>
     <w:pPr>
       <w:pBdr>
@@ -28657,7 +30423,7 @@
 </file>
 
 <file path=word/footnotes.xml><?xml version="1.0" encoding="utf-8"?>
-<w:footnotes xmlns:wpc="http://schemas.microsoft.com/office/word/2010/wordprocessingCanvas" xmlns:cx="http://schemas.microsoft.com/office/drawing/2014/chartex" xmlns:cx1="http://schemas.microsoft.com/office/drawing/2015/9/8/chartex" xmlns:cx2="http://schemas.microsoft.com/office/drawing/2015/10/21/chartex" xmlns:cx3="http://schemas.microsoft.com/office/drawing/2016/5/9/chartex" xmlns:cx4="http://schemas.microsoft.com/office/drawing/2016/5/10/chartex" xmlns:cx5="http://schemas.microsoft.com/office/drawing/2016/5/11/chartex" xmlns:cx6="http://schemas.microsoft.com/office/drawing/2016/5/12/chartex" xmlns:cx7="http://schemas.microsoft.com/office/drawing/2016/5/13/chartex" xmlns:cx8="http://schemas.microsoft.com/office/drawing/2016/5/14/chartex" xmlns:mc="http://schemas.openxmlformats.org/markup-compatibility/2006" xmlns:aink="http://schemas.microsoft.com/office/drawing/2016/ink" xmlns:am3d="http://schemas.microsoft.com/office/drawing/2017/model3d" xmlns:o="urn:schemas-microsoft-com:office:office" xmlns:r="http://schemas.openxmlformats.org/officeDocument/2006/relationships" xmlns:m="http://schemas.openxmlformats.org/officeDocument/2006/math" xmlns:v="urn:schemas-microsoft-com:vml" xmlns:wp14="http://schemas.microsoft.com/office/word/2010/wordprocessingDrawing" xmlns:wp="http://schemas.openxmlformats.org/drawingml/2006/wordprocessingDrawing" xmlns:w10="urn:schemas-microsoft-com:office:word" xmlns:w="http://schemas.openxmlformats.org/wordprocessingml/2006/main" xmlns:w14="http://schemas.microsoft.com/office/word/2010/wordml" xmlns:w15="http://schemas.microsoft.com/office/word/2012/wordml" xmlns:w16cex="http://schemas.microsoft.com/office/word/2018/wordml/cex" xmlns:w16cid="http://schemas.microsoft.com/office/word/2016/wordml/cid" xmlns:w16="http://schemas.microsoft.com/office/word/2018/wordml" xmlns:w16sdtdh="http://schemas.microsoft.com/office/word/2020/wordml/sdtdatahash" xmlns:w16se="http://schemas.microsoft.com/office/word/2015/wordml/symex" xmlns:wpg="http://schemas.microsoft.com/office/word/2010/wordprocessingGroup" xmlns:wpi="http://schemas.microsoft.com/office/word/2010/wordprocessingInk" xmlns:wne="http://schemas.microsoft.com/office/word/2006/wordml" xmlns:wps="http://schemas.microsoft.com/office/word/2010/wordprocessingShape" mc:Ignorable="w14 w15 w16se w16cid w16 w16cex w16sdtdh wp14">
+<w:footnotes xmlns:wpc="http://schemas.microsoft.com/office/word/2010/wordprocessingCanvas" xmlns:cx="http://schemas.microsoft.com/office/drawing/2014/chartex" xmlns:cx1="http://schemas.microsoft.com/office/drawing/2015/9/8/chartex" xmlns:cx2="http://schemas.microsoft.com/office/drawing/2015/10/21/chartex" xmlns:cx3="http://schemas.microsoft.com/office/drawing/2016/5/9/chartex" xmlns:cx4="http://schemas.microsoft.com/office/drawing/2016/5/10/chartex" xmlns:cx5="http://schemas.microsoft.com/office/drawing/2016/5/11/chartex" xmlns:cx6="http://schemas.microsoft.com/office/drawing/2016/5/12/chartex" xmlns:cx7="http://schemas.microsoft.com/office/drawing/2016/5/13/chartex" xmlns:cx8="http://schemas.microsoft.com/office/drawing/2016/5/14/chartex" xmlns:mc="http://schemas.openxmlformats.org/markup-compatibility/2006" xmlns:aink="http://schemas.microsoft.com/office/drawing/2016/ink" xmlns:am3d="http://schemas.microsoft.com/office/drawing/2017/model3d" xmlns:o="urn:schemas-microsoft-com:office:office" xmlns:oel="http://schemas.microsoft.com/office/2019/extlst" xmlns:r="http://schemas.openxmlformats.org/officeDocument/2006/relationships" xmlns:m="http://schemas.openxmlformats.org/officeDocument/2006/math" xmlns:v="urn:schemas-microsoft-com:vml" xmlns:wp14="http://schemas.microsoft.com/office/word/2010/wordprocessingDrawing" xmlns:wp="http://schemas.openxmlformats.org/drawingml/2006/wordprocessingDrawing" xmlns:w10="urn:schemas-microsoft-com:office:word" xmlns:w="http://schemas.openxmlformats.org/wordprocessingml/2006/main" xmlns:w14="http://schemas.microsoft.com/office/word/2010/wordml" xmlns:w15="http://schemas.microsoft.com/office/word/2012/wordml" xmlns:w16cex="http://schemas.microsoft.com/office/word/2018/wordml/cex" xmlns:w16cid="http://schemas.microsoft.com/office/word/2016/wordml/cid" xmlns:w16="http://schemas.microsoft.com/office/word/2018/wordml" xmlns:w16du="http://schemas.microsoft.com/office/word/2023/wordml/word16du" xmlns:w16sdtdh="http://schemas.microsoft.com/office/word/2020/wordml/sdtdatahash" xmlns:w16se="http://schemas.microsoft.com/office/word/2015/wordml/symex" xmlns:wpg="http://schemas.microsoft.com/office/word/2010/wordprocessingGroup" xmlns:wpi="http://schemas.microsoft.com/office/word/2010/wordprocessingInk" xmlns:wne="http://schemas.microsoft.com/office/word/2006/wordml" xmlns:wps="http://schemas.microsoft.com/office/word/2010/wordprocessingShape" mc:Ignorable="w14 w15 w16se w16cid w16 w16cex w16sdtdh wp14">
   <w:footnote w:type="separator" w:id="-1">
     <w:p>
       <w:r>
@@ -28676,7 +30442,7 @@
 </file>
 
 <file path=word/header1.xml><?xml version="1.0" encoding="utf-8"?>
-<w:hdr xmlns:wpc="http://schemas.microsoft.com/office/word/2010/wordprocessingCanvas" xmlns:cx="http://schemas.microsoft.com/office/drawing/2014/chartex" xmlns:cx1="http://schemas.microsoft.com/office/drawing/2015/9/8/chartex" xmlns:cx2="http://schemas.microsoft.com/office/drawing/2015/10/21/chartex" xmlns:cx3="http://schemas.microsoft.com/office/drawing/2016/5/9/chartex" xmlns:cx4="http://schemas.microsoft.com/office/drawing/2016/5/10/chartex" xmlns:cx5="http://schemas.microsoft.com/office/drawing/2016/5/11/chartex" xmlns:cx6="http://schemas.microsoft.com/office/drawing/2016/5/12/chartex" xmlns:cx7="http://schemas.microsoft.com/office/drawing/2016/5/13/chartex" xmlns:cx8="http://schemas.microsoft.com/office/drawing/2016/5/14/chartex" xmlns:mc="http://schemas.openxmlformats.org/markup-compatibility/2006" xmlns:aink="http://schemas.microsoft.com/office/drawing/2016/ink" xmlns:am3d="http://schemas.microsoft.com/office/drawing/2017/model3d" xmlns:o="urn:schemas-microsoft-com:office:office" xmlns:r="http://schemas.openxmlformats.org/officeDocument/2006/relationships" xmlns:m="http://schemas.openxmlformats.org/officeDocument/2006/math" xmlns:v="urn:schemas-microsoft-com:vml" xmlns:wp14="http://schemas.microsoft.com/office/word/2010/wordprocessingDrawing" xmlns:wp="http://schemas.openxmlformats.org/drawingml/2006/wordprocessingDrawing" xmlns:w10="urn:schemas-microsoft-com:office:word" xmlns:w="http://schemas.openxmlformats.org/wordprocessingml/2006/main" xmlns:w14="http://schemas.microsoft.com/office/word/2010/wordml" xmlns:w15="http://schemas.microsoft.com/office/word/2012/wordml" xmlns:w16cex="http://schemas.microsoft.com/office/word/2018/wordml/cex" xmlns:w16cid="http://schemas.microsoft.com/office/word/2016/wordml/cid" xmlns:w16="http://schemas.microsoft.com/office/word/2018/wordml" xmlns:w16sdtdh="http://schemas.microsoft.com/office/word/2020/wordml/sdtdatahash" xmlns:w16se="http://schemas.microsoft.com/office/word/2015/wordml/symex" xmlns:wpg="http://schemas.microsoft.com/office/word/2010/wordprocessingGroup" xmlns:wpi="http://schemas.microsoft.com/office/word/2010/wordprocessingInk" xmlns:wne="http://schemas.microsoft.com/office/word/2006/wordml" xmlns:wps="http://schemas.microsoft.com/office/word/2010/wordprocessingShape" mc:Ignorable="w14 w15 w16se w16cid w16 w16cex w16sdtdh wp14">
+<w:hdr xmlns:wpc="http://schemas.microsoft.com/office/word/2010/wordprocessingCanvas" xmlns:cx="http://schemas.microsoft.com/office/drawing/2014/chartex" xmlns:cx1="http://schemas.microsoft.com/office/drawing/2015/9/8/chartex" xmlns:cx2="http://schemas.microsoft.com/office/drawing/2015/10/21/chartex" xmlns:cx3="http://schemas.microsoft.com/office/drawing/2016/5/9/chartex" xmlns:cx4="http://schemas.microsoft.com/office/drawing/2016/5/10/chartex" xmlns:cx5="http://schemas.microsoft.com/office/drawing/2016/5/11/chartex" xmlns:cx6="http://schemas.microsoft.com/office/drawing/2016/5/12/chartex" xmlns:cx7="http://schemas.microsoft.com/office/drawing/2016/5/13/chartex" xmlns:cx8="http://schemas.microsoft.com/office/drawing/2016/5/14/chartex" xmlns:mc="http://schemas.openxmlformats.org/markup-compatibility/2006" xmlns:aink="http://schemas.microsoft.com/office/drawing/2016/ink" xmlns:am3d="http://schemas.microsoft.com/office/drawing/2017/model3d" xmlns:o="urn:schemas-microsoft-com:office:office" xmlns:oel="http://schemas.microsoft.com/office/2019/extlst" xmlns:r="http://schemas.openxmlformats.org/officeDocument/2006/relationships" xmlns:m="http://schemas.openxmlformats.org/officeDocument/2006/math" xmlns:v="urn:schemas-microsoft-com:vml" xmlns:wp14="http://schemas.microsoft.com/office/word/2010/wordprocessingDrawing" xmlns:wp="http://schemas.openxmlformats.org/drawingml/2006/wordprocessingDrawing" xmlns:w10="urn:schemas-microsoft-com:office:word" xmlns:w="http://schemas.openxmlformats.org/wordprocessingml/2006/main" xmlns:w14="http://schemas.microsoft.com/office/word/2010/wordml" xmlns:w15="http://schemas.microsoft.com/office/word/2012/wordml" xmlns:w16cex="http://schemas.microsoft.com/office/word/2018/wordml/cex" xmlns:w16cid="http://schemas.microsoft.com/office/word/2016/wordml/cid" xmlns:w16="http://schemas.microsoft.com/office/word/2018/wordml" xmlns:w16du="http://schemas.microsoft.com/office/word/2023/wordml/word16du" xmlns:w16sdtdh="http://schemas.microsoft.com/office/word/2020/wordml/sdtdatahash" xmlns:w16se="http://schemas.microsoft.com/office/word/2015/wordml/symex" xmlns:wpg="http://schemas.microsoft.com/office/word/2010/wordprocessingGroup" xmlns:wpi="http://schemas.microsoft.com/office/word/2010/wordprocessingInk" xmlns:wne="http://schemas.microsoft.com/office/word/2006/wordml" xmlns:wps="http://schemas.microsoft.com/office/word/2010/wordprocessingShape" mc:Ignorable="w14 w15 w16se w16cid w16 w16cex w16sdtdh wp14">
   <w:p>
     <w:pPr>
       <w:ind w:hanging="2"/>
@@ -28686,7 +30452,7 @@
 </file>
 
 <file path=word/header2.xml><?xml version="1.0" encoding="utf-8"?>
-<w:hdr xmlns:wpc="http://schemas.microsoft.com/office/word/2010/wordprocessingCanvas" xmlns:cx="http://schemas.microsoft.com/office/drawing/2014/chartex" xmlns:cx1="http://schemas.microsoft.com/office/drawing/2015/9/8/chartex" xmlns:cx2="http://schemas.microsoft.com/office/drawing/2015/10/21/chartex" xmlns:cx3="http://schemas.microsoft.com/office/drawing/2016/5/9/chartex" xmlns:cx4="http://schemas.microsoft.com/office/drawing/2016/5/10/chartex" xmlns:cx5="http://schemas.microsoft.com/office/drawing/2016/5/11/chartex" xmlns:cx6="http://schemas.microsoft.com/office/drawing/2016/5/12/chartex" xmlns:cx7="http://schemas.microsoft.com/office/drawing/2016/5/13/chartex" xmlns:cx8="http://schemas.microsoft.com/office/drawing/2016/5/14/chartex" xmlns:mc="http://schemas.openxmlformats.org/markup-compatibility/2006" xmlns:aink="http://schemas.microsoft.com/office/drawing/2016/ink" xmlns:am3d="http://schemas.microsoft.com/office/drawing/2017/model3d" xmlns:o="urn:schemas-microsoft-com:office:office" xmlns:r="http://schemas.openxmlformats.org/officeDocument/2006/relationships" xmlns:m="http://schemas.openxmlformats.org/officeDocument/2006/math" xmlns:v="urn:schemas-microsoft-com:vml" xmlns:wp14="http://schemas.microsoft.com/office/word/2010/wordprocessingDrawing" xmlns:wp="http://schemas.openxmlformats.org/drawingml/2006/wordprocessingDrawing" xmlns:w10="urn:schemas-microsoft-com:office:word" xmlns:w="http://schemas.openxmlformats.org/wordprocessingml/2006/main" xmlns:w14="http://schemas.microsoft.com/office/word/2010/wordml" xmlns:w15="http://schemas.microsoft.com/office/word/2012/wordml" xmlns:w16cex="http://schemas.microsoft.com/office/word/2018/wordml/cex" xmlns:w16cid="http://schemas.microsoft.com/office/word/2016/wordml/cid" xmlns:w16="http://schemas.microsoft.com/office/word/2018/wordml" xmlns:w16sdtdh="http://schemas.microsoft.com/office/word/2020/wordml/sdtdatahash" xmlns:w16se="http://schemas.microsoft.com/office/word/2015/wordml/symex" xmlns:wpg="http://schemas.microsoft.com/office/word/2010/wordprocessingGroup" xmlns:wpi="http://schemas.microsoft.com/office/word/2010/wordprocessingInk" xmlns:wne="http://schemas.microsoft.com/office/word/2006/wordml" xmlns:wps="http://schemas.microsoft.com/office/word/2010/wordprocessingShape" mc:Ignorable="w14 w15 w16se w16cid w16 w16cex w16sdtdh wp14">
+<w:hdr xmlns:wpc="http://schemas.microsoft.com/office/word/2010/wordprocessingCanvas" xmlns:cx="http://schemas.microsoft.com/office/drawing/2014/chartex" xmlns:cx1="http://schemas.microsoft.com/office/drawing/2015/9/8/chartex" xmlns:cx2="http://schemas.microsoft.com/office/drawing/2015/10/21/chartex" xmlns:cx3="http://schemas.microsoft.com/office/drawing/2016/5/9/chartex" xmlns:cx4="http://schemas.microsoft.com/office/drawing/2016/5/10/chartex" xmlns:cx5="http://schemas.microsoft.com/office/drawing/2016/5/11/chartex" xmlns:cx6="http://schemas.microsoft.com/office/drawing/2016/5/12/chartex" xmlns:cx7="http://schemas.microsoft.com/office/drawing/2016/5/13/chartex" xmlns:cx8="http://schemas.microsoft.com/office/drawing/2016/5/14/chartex" xmlns:mc="http://schemas.openxmlformats.org/markup-compatibility/2006" xmlns:aink="http://schemas.microsoft.com/office/drawing/2016/ink" xmlns:am3d="http://schemas.microsoft.com/office/drawing/2017/model3d" xmlns:o="urn:schemas-microsoft-com:office:office" xmlns:oel="http://schemas.microsoft.com/office/2019/extlst" xmlns:r="http://schemas.openxmlformats.org/officeDocument/2006/relationships" xmlns:m="http://schemas.openxmlformats.org/officeDocument/2006/math" xmlns:v="urn:schemas-microsoft-com:vml" xmlns:wp14="http://schemas.microsoft.com/office/word/2010/wordprocessingDrawing" xmlns:wp="http://schemas.openxmlformats.org/drawingml/2006/wordprocessingDrawing" xmlns:w10="urn:schemas-microsoft-com:office:word" xmlns:w="http://schemas.openxmlformats.org/wordprocessingml/2006/main" xmlns:w14="http://schemas.microsoft.com/office/word/2010/wordml" xmlns:w15="http://schemas.microsoft.com/office/word/2012/wordml" xmlns:w16cex="http://schemas.microsoft.com/office/word/2018/wordml/cex" xmlns:w16cid="http://schemas.microsoft.com/office/word/2016/wordml/cid" xmlns:w16="http://schemas.microsoft.com/office/word/2018/wordml" xmlns:w16du="http://schemas.microsoft.com/office/word/2023/wordml/word16du" xmlns:w16sdtdh="http://schemas.microsoft.com/office/word/2020/wordml/sdtdatahash" xmlns:w16se="http://schemas.microsoft.com/office/word/2015/wordml/symex" xmlns:wpg="http://schemas.microsoft.com/office/word/2010/wordprocessingGroup" xmlns:wpi="http://schemas.microsoft.com/office/word/2010/wordprocessingInk" xmlns:wne="http://schemas.microsoft.com/office/word/2006/wordml" xmlns:wps="http://schemas.microsoft.com/office/word/2010/wordprocessingShape" mc:Ignorable="w14 w15 w16se w16cid w16 w16cex w16sdtdh wp14">
   <w:p>
     <w:pPr>
       <w:ind w:hanging="2"/>
@@ -28704,7 +30470,7 @@
 </file>
 
 <file path=word/header3.xml><?xml version="1.0" encoding="utf-8"?>
-<w:hdr xmlns:wpc="http://schemas.microsoft.com/office/word/2010/wordprocessingCanvas" xmlns:cx="http://schemas.microsoft.com/office/drawing/2014/chartex" xmlns:cx1="http://schemas.microsoft.com/office/drawing/2015/9/8/chartex" xmlns:cx2="http://schemas.microsoft.com/office/drawing/2015/10/21/chartex" xmlns:cx3="http://schemas.microsoft.com/office/drawing/2016/5/9/chartex" xmlns:cx4="http://schemas.microsoft.com/office/drawing/2016/5/10/chartex" xmlns:cx5="http://schemas.microsoft.com/office/drawing/2016/5/11/chartex" xmlns:cx6="http://schemas.microsoft.com/office/drawing/2016/5/12/chartex" xmlns:cx7="http://schemas.microsoft.com/office/drawing/2016/5/13/chartex" xmlns:cx8="http://schemas.microsoft.com/office/drawing/2016/5/14/chartex" xmlns:mc="http://schemas.openxmlformats.org/markup-compatibility/2006" xmlns:aink="http://schemas.microsoft.com/office/drawing/2016/ink" xmlns:am3d="http://schemas.microsoft.com/office/drawing/2017/model3d" xmlns:o="urn:schemas-microsoft-com:office:office" xmlns:r="http://schemas.openxmlformats.org/officeDocument/2006/relationships" xmlns:m="http://schemas.openxmlformats.org/officeDocument/2006/math" xmlns:v="urn:schemas-microsoft-com:vml" xmlns:wp14="http://schemas.microsoft.com/office/word/2010/wordprocessingDrawing" xmlns:wp="http://schemas.openxmlformats.org/drawingml/2006/wordprocessingDrawing" xmlns:w10="urn:schemas-microsoft-com:office:word" xmlns:w="http://schemas.openxmlformats.org/wordprocessingml/2006/main" xmlns:w14="http://schemas.microsoft.com/office/word/2010/wordml" xmlns:w15="http://schemas.microsoft.com/office/word/2012/wordml" xmlns:w16cex="http://schemas.microsoft.com/office/word/2018/wordml/cex" xmlns:w16cid="http://schemas.microsoft.com/office/word/2016/wordml/cid" xmlns:w16="http://schemas.microsoft.com/office/word/2018/wordml" xmlns:w16sdtdh="http://schemas.microsoft.com/office/word/2020/wordml/sdtdatahash" xmlns:w16se="http://schemas.microsoft.com/office/word/2015/wordml/symex" xmlns:wpg="http://schemas.microsoft.com/office/word/2010/wordprocessingGroup" xmlns:wpi="http://schemas.microsoft.com/office/word/2010/wordprocessingInk" xmlns:wne="http://schemas.microsoft.com/office/word/2006/wordml" xmlns:wps="http://schemas.microsoft.com/office/word/2010/wordprocessingShape" mc:Ignorable="w14 w15 w16se w16cid w16 w16cex w16sdtdh wp14">
+<w:hdr xmlns:wpc="http://schemas.microsoft.com/office/word/2010/wordprocessingCanvas" xmlns:cx="http://schemas.microsoft.com/office/drawing/2014/chartex" xmlns:cx1="http://schemas.microsoft.com/office/drawing/2015/9/8/chartex" xmlns:cx2="http://schemas.microsoft.com/office/drawing/2015/10/21/chartex" xmlns:cx3="http://schemas.microsoft.com/office/drawing/2016/5/9/chartex" xmlns:cx4="http://schemas.microsoft.com/office/drawing/2016/5/10/chartex" xmlns:cx5="http://schemas.microsoft.com/office/drawing/2016/5/11/chartex" xmlns:cx6="http://schemas.microsoft.com/office/drawing/2016/5/12/chartex" xmlns:cx7="http://schemas.microsoft.com/office/drawing/2016/5/13/chartex" xmlns:cx8="http://schemas.microsoft.com/office/drawing/2016/5/14/chartex" xmlns:mc="http://schemas.openxmlformats.org/markup-compatibility/2006" xmlns:aink="http://schemas.microsoft.com/office/drawing/2016/ink" xmlns:am3d="http://schemas.microsoft.com/office/drawing/2017/model3d" xmlns:o="urn:schemas-microsoft-com:office:office" xmlns:oel="http://schemas.microsoft.com/office/2019/extlst" xmlns:r="http://schemas.openxmlformats.org/officeDocument/2006/relationships" xmlns:m="http://schemas.openxmlformats.org/officeDocument/2006/math" xmlns:v="urn:schemas-microsoft-com:vml" xmlns:wp14="http://schemas.microsoft.com/office/word/2010/wordprocessingDrawing" xmlns:wp="http://schemas.openxmlformats.org/drawingml/2006/wordprocessingDrawing" xmlns:w10="urn:schemas-microsoft-com:office:word" xmlns:w="http://schemas.openxmlformats.org/wordprocessingml/2006/main" xmlns:w14="http://schemas.microsoft.com/office/word/2010/wordml" xmlns:w15="http://schemas.microsoft.com/office/word/2012/wordml" xmlns:w16cex="http://schemas.microsoft.com/office/word/2018/wordml/cex" xmlns:w16cid="http://schemas.microsoft.com/office/word/2016/wordml/cid" xmlns:w16="http://schemas.microsoft.com/office/word/2018/wordml" xmlns:w16du="http://schemas.microsoft.com/office/word/2023/wordml/word16du" xmlns:w16sdtdh="http://schemas.microsoft.com/office/word/2020/wordml/sdtdatahash" xmlns:w16se="http://schemas.microsoft.com/office/word/2015/wordml/symex" xmlns:wpg="http://schemas.microsoft.com/office/word/2010/wordprocessingGroup" xmlns:wpi="http://schemas.microsoft.com/office/word/2010/wordprocessingInk" xmlns:wne="http://schemas.microsoft.com/office/word/2006/wordml" xmlns:wps="http://schemas.microsoft.com/office/word/2010/wordprocessingShape" mc:Ignorable="w14 w15 w16se w16cid w16 w16cex w16sdtdh wp14">
   <w:p>
     <w:pPr>
       <w:ind w:hanging="2"/>
@@ -28714,7 +30480,7 @@
 </file>
 
 <file path=word/numbering.xml><?xml version="1.0" encoding="utf-8"?>
-<w:numbering xmlns:wpc="http://schemas.microsoft.com/office/word/2010/wordprocessingCanvas" xmlns:cx="http://schemas.microsoft.com/office/drawing/2014/chartex" xmlns:cx1="http://schemas.microsoft.com/office/drawing/2015/9/8/chartex" xmlns:cx2="http://schemas.microsoft.com/office/drawing/2015/10/21/chartex" xmlns:cx3="http://schemas.microsoft.com/office/drawing/2016/5/9/chartex" xmlns:cx4="http://schemas.microsoft.com/office/drawing/2016/5/10/chartex" xmlns:cx5="http://schemas.microsoft.com/office/drawing/2016/5/11/chartex" xmlns:cx6="http://schemas.microsoft.com/office/drawing/2016/5/12/chartex" xmlns:cx7="http://schemas.microsoft.com/office/drawing/2016/5/13/chartex" xmlns:cx8="http://schemas.microsoft.com/office/drawing/2016/5/14/chartex" xmlns:mc="http://schemas.openxmlformats.org/markup-compatibility/2006" xmlns:aink="http://schemas.microsoft.com/office/drawing/2016/ink" xmlns:am3d="http://schemas.microsoft.com/office/drawing/2017/model3d" xmlns:o="urn:schemas-microsoft-com:office:office" xmlns:r="http://schemas.openxmlformats.org/officeDocument/2006/relationships" xmlns:m="http://schemas.openxmlformats.org/officeDocument/2006/math" xmlns:v="urn:schemas-microsoft-com:vml" xmlns:wp14="http://schemas.microsoft.com/office/word/2010/wordprocessingDrawing" xmlns:wp="http://schemas.openxmlformats.org/drawingml/2006/wordprocessingDrawing" xmlns:w10="urn:schemas-microsoft-com:office:word" xmlns:w="http://schemas.openxmlformats.org/wordprocessingml/2006/main" xmlns:w14="http://schemas.microsoft.com/office/word/2010/wordml" xmlns:w15="http://schemas.microsoft.com/office/word/2012/wordml" xmlns:w16cex="http://schemas.microsoft.com/office/word/2018/wordml/cex" xmlns:w16cid="http://schemas.microsoft.com/office/word/2016/wordml/cid" xmlns:w16="http://schemas.microsoft.com/office/word/2018/wordml" xmlns:w16sdtdh="http://schemas.microsoft.com/office/word/2020/wordml/sdtdatahash" xmlns:w16se="http://schemas.microsoft.com/office/word/2015/wordml/symex" xmlns:wpg="http://schemas.microsoft.com/office/word/2010/wordprocessingGroup" xmlns:wpi="http://schemas.microsoft.com/office/word/2010/wordprocessingInk" xmlns:wne="http://schemas.microsoft.com/office/word/2006/wordml" xmlns:wps="http://schemas.microsoft.com/office/word/2010/wordprocessingShape" mc:Ignorable="w14 w15 w16se w16cid w16 w16cex w16sdtdh wp14">
+<w:numbering xmlns:wpc="http://schemas.microsoft.com/office/word/2010/wordprocessingCanvas" xmlns:cx="http://schemas.microsoft.com/office/drawing/2014/chartex" xmlns:cx1="http://schemas.microsoft.com/office/drawing/2015/9/8/chartex" xmlns:cx2="http://schemas.microsoft.com/office/drawing/2015/10/21/chartex" xmlns:cx3="http://schemas.microsoft.com/office/drawing/2016/5/9/chartex" xmlns:cx4="http://schemas.microsoft.com/office/drawing/2016/5/10/chartex" xmlns:cx5="http://schemas.microsoft.com/office/drawing/2016/5/11/chartex" xmlns:cx6="http://schemas.microsoft.com/office/drawing/2016/5/12/chartex" xmlns:cx7="http://schemas.microsoft.com/office/drawing/2016/5/13/chartex" xmlns:cx8="http://schemas.microsoft.com/office/drawing/2016/5/14/chartex" xmlns:mc="http://schemas.openxmlformats.org/markup-compatibility/2006" xmlns:aink="http://schemas.microsoft.com/office/drawing/2016/ink" xmlns:am3d="http://schemas.microsoft.com/office/drawing/2017/model3d" xmlns:o="urn:schemas-microsoft-com:office:office" xmlns:oel="http://schemas.microsoft.com/office/2019/extlst" xmlns:r="http://schemas.openxmlformats.org/officeDocument/2006/relationships" xmlns:m="http://schemas.openxmlformats.org/officeDocument/2006/math" xmlns:v="urn:schemas-microsoft-com:vml" xmlns:wp14="http://schemas.microsoft.com/office/word/2010/wordprocessingDrawing" xmlns:wp="http://schemas.openxmlformats.org/drawingml/2006/wordprocessingDrawing" xmlns:w10="urn:schemas-microsoft-com:office:word" xmlns:w="http://schemas.openxmlformats.org/wordprocessingml/2006/main" xmlns:w14="http://schemas.microsoft.com/office/word/2010/wordml" xmlns:w15="http://schemas.microsoft.com/office/word/2012/wordml" xmlns:w16cex="http://schemas.microsoft.com/office/word/2018/wordml/cex" xmlns:w16cid="http://schemas.microsoft.com/office/word/2016/wordml/cid" xmlns:w16="http://schemas.microsoft.com/office/word/2018/wordml" xmlns:w16du="http://schemas.microsoft.com/office/word/2023/wordml/word16du" xmlns:w16sdtdh="http://schemas.microsoft.com/office/word/2020/wordml/sdtdatahash" xmlns:w16se="http://schemas.microsoft.com/office/word/2015/wordml/symex" xmlns:wpg="http://schemas.microsoft.com/office/word/2010/wordprocessingGroup" xmlns:wpi="http://schemas.microsoft.com/office/word/2010/wordprocessingInk" xmlns:wne="http://schemas.microsoft.com/office/word/2006/wordml" xmlns:wps="http://schemas.microsoft.com/office/word/2010/wordprocessingShape" mc:Ignorable="w14 w15 w16se w16cid w16 w16cex w16sdtdh wp14">
   <w:abstractNum w:abstractNumId="0" w15:restartNumberingAfterBreak="0">
     <w:nsid w:val="1AA7269D"/>
     <w:multiLevelType w:val="multilevel"/>
@@ -30668,55 +32434,55 @@
       </w:rPr>
     </w:lvl>
   </w:abstractNum>
-  <w:num w:numId="1">
+  <w:num w:numId="1" w16cid:durableId="1264998418">
     <w:abstractNumId w:val="14"/>
   </w:num>
-  <w:num w:numId="2">
+  <w:num w:numId="2" w16cid:durableId="942878985">
     <w:abstractNumId w:val="9"/>
   </w:num>
-  <w:num w:numId="3">
+  <w:num w:numId="3" w16cid:durableId="1446777344">
     <w:abstractNumId w:val="7"/>
   </w:num>
-  <w:num w:numId="4">
+  <w:num w:numId="4" w16cid:durableId="726612093">
     <w:abstractNumId w:val="5"/>
   </w:num>
-  <w:num w:numId="5">
+  <w:num w:numId="5" w16cid:durableId="1490442491">
     <w:abstractNumId w:val="16"/>
   </w:num>
-  <w:num w:numId="6">
+  <w:num w:numId="6" w16cid:durableId="1009020998">
     <w:abstractNumId w:val="13"/>
   </w:num>
-  <w:num w:numId="7">
+  <w:num w:numId="7" w16cid:durableId="1775593617">
     <w:abstractNumId w:val="15"/>
   </w:num>
-  <w:num w:numId="8">
+  <w:num w:numId="8" w16cid:durableId="1194416999">
     <w:abstractNumId w:val="8"/>
   </w:num>
-  <w:num w:numId="9">
+  <w:num w:numId="9" w16cid:durableId="1645112620">
     <w:abstractNumId w:val="2"/>
   </w:num>
-  <w:num w:numId="10">
+  <w:num w:numId="10" w16cid:durableId="1067190686">
     <w:abstractNumId w:val="4"/>
   </w:num>
-  <w:num w:numId="11">
+  <w:num w:numId="11" w16cid:durableId="1017659075">
     <w:abstractNumId w:val="3"/>
   </w:num>
-  <w:num w:numId="12">
+  <w:num w:numId="12" w16cid:durableId="1831798079">
     <w:abstractNumId w:val="0"/>
   </w:num>
-  <w:num w:numId="13">
+  <w:num w:numId="13" w16cid:durableId="780959601">
     <w:abstractNumId w:val="6"/>
   </w:num>
-  <w:num w:numId="14">
+  <w:num w:numId="14" w16cid:durableId="316426442">
     <w:abstractNumId w:val="11"/>
   </w:num>
-  <w:num w:numId="15">
+  <w:num w:numId="15" w16cid:durableId="1613055246">
     <w:abstractNumId w:val="10"/>
   </w:num>
-  <w:num w:numId="16">
+  <w:num w:numId="16" w16cid:durableId="1846165785">
     <w:abstractNumId w:val="1"/>
   </w:num>
-  <w:num w:numId="17">
+  <w:num w:numId="17" w16cid:durableId="1800492349">
     <w:abstractNumId w:val="12"/>
   </w:num>
 </w:numbering>
@@ -30843,6 +32609,7 @@
     <w:lsdException w:name="HTML Sample" w:semiHidden="1" w:unhideWhenUsed="1"/>
     <w:lsdException w:name="HTML Typewriter" w:semiHidden="1" w:unhideWhenUsed="1"/>
     <w:lsdException w:name="HTML Variable" w:semiHidden="1" w:unhideWhenUsed="1"/>
+    <w:lsdException w:name="Normal Table" w:semiHidden="1" w:unhideWhenUsed="1"/>
     <w:lsdException w:name="annotation subject" w:semiHidden="1" w:unhideWhenUsed="1"/>
     <w:lsdException w:name="No List" w:semiHidden="1" w:unhideWhenUsed="1"/>
     <w:lsdException w:name="Outline List 1" w:semiHidden="1" w:unhideWhenUsed="1"/>
@@ -30885,8 +32652,11 @@
     <w:lsdException w:name="Table Contemporary" w:semiHidden="1" w:unhideWhenUsed="1"/>
     <w:lsdException w:name="Table Elegant" w:semiHidden="1" w:unhideWhenUsed="1"/>
     <w:lsdException w:name="Table Professional" w:semiHidden="1" w:unhideWhenUsed="1"/>
+    <w:lsdException w:name="Table Subtle 1" w:semiHidden="1" w:unhideWhenUsed="1"/>
     <w:lsdException w:name="Table Subtle 2" w:semiHidden="1" w:unhideWhenUsed="1"/>
     <w:lsdException w:name="Table Web 1" w:semiHidden="1" w:unhideWhenUsed="1"/>
+    <w:lsdException w:name="Table Web 2" w:semiHidden="1" w:unhideWhenUsed="1"/>
+    <w:lsdException w:name="Table Web 3" w:semiHidden="1" w:unhideWhenUsed="1"/>
     <w:lsdException w:name="Balloon Text" w:semiHidden="1" w:unhideWhenUsed="1"/>
     <w:lsdException w:name="Table Grid" w:uiPriority="39"/>
     <w:lsdException w:name="Table Theme" w:semiHidden="1" w:unhideWhenUsed="1"/>

</xml_diff>

<commit_message>
added some non fucntional requirements
</commit_message>
<xml_diff>
--- a/Requirements/REQUIREMENTS 1.docx
+++ b/Requirements/REQUIREMENTS 1.docx
@@ -20272,7 +20272,16 @@
                 <w:szCs w:val="24"/>
                 <w:rtl w:val="0"/>
               </w:rPr>
-              <w:t xml:space="preserve">R_01</w:t>
+              <w:t xml:space="preserve">R_0</w:t>
+            </w:r>
+            <w:r>
+              <w:rPr>
+                <w:rFonts w:ascii="Times New Roman" w:cs="Times New Roman" w:eastAsia="Times New Roman" w:hAnsi="Times New Roman"/>
+                <w:sz w:val="24"/>
+                <w:szCs w:val="24"/>
+                <w:rtl w:val="0"/>
+              </w:rPr>
+              <w:t xml:space="preserve">1</w:t>
             </w:r>
             <w:r>
               <w:rPr>
@@ -20288,13 +20297,6 @@
           <w:p>
             <w:pPr>
               <w:keepNext w:val="1"/>
-              <w:pBdr>
-                <w:top w:space="0" w:sz="0" w:val="nil"/>
-                <w:left w:space="0" w:sz="0" w:val="nil"/>
-                <w:bottom w:space="0" w:sz="0" w:val="nil"/>
-                <w:right w:space="0" w:sz="0" w:val="nil"/>
-                <w:between w:space="0" w:sz="0" w:val="nil"/>
-              </w:pBdr>
               <w:spacing w:after="60" w:before="60" w:lineRule="auto"/>
               <w:ind w:hanging="2"/>
               <w:rPr>
@@ -20305,6 +20307,15 @@
                 <w:szCs w:val="18"/>
               </w:rPr>
             </w:pPr>
+            <w:r>
+              <w:rPr>
+                <w:rFonts w:ascii="Times New Roman" w:cs="Times New Roman" w:eastAsia="Times New Roman" w:hAnsi="Times New Roman"/>
+                <w:sz w:val="24"/>
+                <w:szCs w:val="24"/>
+                <w:rtl w:val="0"/>
+              </w:rPr>
+              <w:t xml:space="preserve">Course completion certificates</w:t>
+            </w:r>
             <w:r>
               <w:rPr>
                 <w:rtl w:val="0"/>
@@ -20319,13 +20330,6 @@
           <w:p>
             <w:pPr>
               <w:keepNext w:val="1"/>
-              <w:pBdr>
-                <w:top w:space="0" w:sz="0" w:val="nil"/>
-                <w:left w:space="0" w:sz="0" w:val="nil"/>
-                <w:bottom w:space="0" w:sz="0" w:val="nil"/>
-                <w:right w:space="0" w:sz="0" w:val="nil"/>
-                <w:between w:space="0" w:sz="0" w:val="nil"/>
-              </w:pBdr>
               <w:spacing w:after="60" w:before="60" w:lineRule="auto"/>
               <w:ind w:hanging="2"/>
               <w:rPr>
@@ -20336,6 +20340,15 @@
                 <w:szCs w:val="18"/>
               </w:rPr>
             </w:pPr>
+            <w:r>
+              <w:rPr>
+                <w:rFonts w:ascii="Times New Roman" w:cs="Times New Roman" w:eastAsia="Times New Roman" w:hAnsi="Times New Roman"/>
+                <w:sz w:val="24"/>
+                <w:szCs w:val="24"/>
+                <w:rtl w:val="0"/>
+              </w:rPr>
+              <w:t xml:space="preserve">The website should provide the user with a certificate after course completion.</w:t>
+            </w:r>
             <w:r>
               <w:rPr>
                 <w:rtl w:val="0"/>
@@ -20470,7 +20483,16 @@
                 <w:szCs w:val="24"/>
                 <w:rtl w:val="0"/>
               </w:rPr>
-              <w:t xml:space="preserve">R_02</w:t>
+              <w:t xml:space="preserve">R_0</w:t>
+            </w:r>
+            <w:r>
+              <w:rPr>
+                <w:rFonts w:ascii="Times New Roman" w:cs="Times New Roman" w:eastAsia="Times New Roman" w:hAnsi="Times New Roman"/>
+                <w:sz w:val="24"/>
+                <w:szCs w:val="24"/>
+                <w:rtl w:val="0"/>
+              </w:rPr>
+              <w:t xml:space="preserve">2</w:t>
             </w:r>
             <w:r>
               <w:rPr>
@@ -20486,13 +20508,6 @@
           <w:p>
             <w:pPr>
               <w:keepNext w:val="1"/>
-              <w:pBdr>
-                <w:top w:space="0" w:sz="0" w:val="nil"/>
-                <w:left w:space="0" w:sz="0" w:val="nil"/>
-                <w:bottom w:space="0" w:sz="0" w:val="nil"/>
-                <w:right w:space="0" w:sz="0" w:val="nil"/>
-                <w:between w:space="0" w:sz="0" w:val="nil"/>
-              </w:pBdr>
               <w:spacing w:after="60" w:before="60" w:lineRule="auto"/>
               <w:ind w:hanging="2"/>
               <w:rPr>
@@ -20503,6 +20518,16 @@
                 <w:szCs w:val="18"/>
               </w:rPr>
             </w:pPr>
+            <w:r>
+              <w:rPr>
+                <w:rFonts w:ascii="Times New Roman" w:cs="Times New Roman" w:eastAsia="Times New Roman" w:hAnsi="Times New Roman"/>
+                <w:b w:val="1"/>
+                <w:sz w:val="18"/>
+                <w:szCs w:val="18"/>
+                <w:rtl w:val="0"/>
+              </w:rPr>
+              <w:t xml:space="preserve">Integration</w:t>
+            </w:r>
             <w:r>
               <w:rPr>
                 <w:rtl w:val="0"/>
@@ -20517,13 +20542,6 @@
           <w:p>
             <w:pPr>
               <w:keepNext w:val="1"/>
-              <w:pBdr>
-                <w:top w:space="0" w:sz="0" w:val="nil"/>
-                <w:left w:space="0" w:sz="0" w:val="nil"/>
-                <w:bottom w:space="0" w:sz="0" w:val="nil"/>
-                <w:right w:space="0" w:sz="0" w:val="nil"/>
-                <w:between w:space="0" w:sz="0" w:val="nil"/>
-              </w:pBdr>
               <w:spacing w:after="60" w:before="60" w:lineRule="auto"/>
               <w:ind w:hanging="2"/>
               <w:rPr>
@@ -20534,6 +20552,16 @@
                 <w:szCs w:val="18"/>
               </w:rPr>
             </w:pPr>
+            <w:r>
+              <w:rPr>
+                <w:rFonts w:ascii="Times New Roman" w:cs="Times New Roman" w:eastAsia="Times New Roman" w:hAnsi="Times New Roman"/>
+                <w:b w:val="1"/>
+                <w:sz w:val="18"/>
+                <w:szCs w:val="18"/>
+                <w:rtl w:val="0"/>
+              </w:rPr>
+              <w:t xml:space="preserve">The website should be able to integrate with other tools such as student information systems, video conferencing, plagiarism detectors, etc.</w:t>
+            </w:r>
             <w:r>
               <w:rPr>
                 <w:rtl w:val="0"/>
@@ -20668,7 +20696,16 @@
                 <w:szCs w:val="24"/>
                 <w:rtl w:val="0"/>
               </w:rPr>
-              <w:t xml:space="preserve">R_03</w:t>
+              <w:t xml:space="preserve">R_0</w:t>
+            </w:r>
+            <w:r>
+              <w:rPr>
+                <w:rFonts w:ascii="Times New Roman" w:cs="Times New Roman" w:eastAsia="Times New Roman" w:hAnsi="Times New Roman"/>
+                <w:sz w:val="24"/>
+                <w:szCs w:val="24"/>
+                <w:rtl w:val="0"/>
+              </w:rPr>
+              <w:t xml:space="preserve">3</w:t>
             </w:r>
             <w:r>
               <w:rPr>
@@ -20703,6 +20740,16 @@
             </w:pPr>
             <w:r>
               <w:rPr>
+                <w:rFonts w:ascii="Times New Roman" w:cs="Times New Roman" w:eastAsia="Times New Roman" w:hAnsi="Times New Roman"/>
+                <w:b w:val="1"/>
+                <w:sz w:val="18"/>
+                <w:szCs w:val="18"/>
+                <w:rtl w:val="0"/>
+              </w:rPr>
+              <w:t xml:space="preserve">Usability</w:t>
+            </w:r>
+            <w:r>
+              <w:rPr>
                 <w:rtl w:val="0"/>
               </w:rPr>
             </w:r>
@@ -20732,6 +20779,16 @@
                 <w:szCs w:val="18"/>
               </w:rPr>
             </w:pPr>
+            <w:r>
+              <w:rPr>
+                <w:rFonts w:ascii="Times New Roman" w:cs="Times New Roman" w:eastAsia="Times New Roman" w:hAnsi="Times New Roman"/>
+                <w:b w:val="1"/>
+                <w:sz w:val="18"/>
+                <w:szCs w:val="18"/>
+                <w:rtl w:val="0"/>
+              </w:rPr>
+              <w:t xml:space="preserve"> The website should be user-friendly and the options should be organized and intuitive. The website should be easy to use by every user.</w:t>
+            </w:r>
             <w:r>
               <w:rPr>
                 <w:rtl w:val="0"/>
@@ -20853,6 +20910,7 @@
               <w:spacing w:after="60" w:before="60" w:lineRule="auto"/>
               <w:rPr>
                 <w:rFonts w:ascii="Times New Roman" w:cs="Times New Roman" w:eastAsia="Times New Roman" w:hAnsi="Times New Roman"/>
+                <w:b w:val="1"/>
                 <w:color w:val="000000"/>
                 <w:sz w:val="18"/>
                 <w:szCs w:val="18"/>
@@ -20866,7 +20924,16 @@
                 <w:szCs w:val="24"/>
                 <w:rtl w:val="0"/>
               </w:rPr>
-              <w:t xml:space="preserve">R_04</w:t>
+              <w:t xml:space="preserve">R_0</w:t>
+            </w:r>
+            <w:r>
+              <w:rPr>
+                <w:rFonts w:ascii="Times New Roman" w:cs="Times New Roman" w:eastAsia="Times New Roman" w:hAnsi="Times New Roman"/>
+                <w:sz w:val="24"/>
+                <w:szCs w:val="24"/>
+                <w:rtl w:val="0"/>
+              </w:rPr>
+              <w:t xml:space="preserve">4</w:t>
             </w:r>
             <w:r>
               <w:rPr>
@@ -20901,6 +20968,16 @@
             </w:pPr>
             <w:r>
               <w:rPr>
+                <w:rFonts w:ascii="Times New Roman" w:cs="Times New Roman" w:eastAsia="Times New Roman" w:hAnsi="Times New Roman"/>
+                <w:b w:val="1"/>
+                <w:sz w:val="18"/>
+                <w:szCs w:val="18"/>
+                <w:rtl w:val="0"/>
+              </w:rPr>
+              <w:t xml:space="preserve">Reliability</w:t>
+            </w:r>
+            <w:r>
+              <w:rPr>
                 <w:rtl w:val="0"/>
               </w:rPr>
             </w:r>
@@ -20930,6 +21007,16 @@
                 <w:szCs w:val="18"/>
               </w:rPr>
             </w:pPr>
+            <w:r>
+              <w:rPr>
+                <w:rFonts w:ascii="Times New Roman" w:cs="Times New Roman" w:eastAsia="Times New Roman" w:hAnsi="Times New Roman"/>
+                <w:b w:val="1"/>
+                <w:sz w:val="18"/>
+                <w:szCs w:val="18"/>
+                <w:rtl w:val="0"/>
+              </w:rPr>
+              <w:t xml:space="preserve">The website should have an almost uninterrupted uptime. It should have little to none errors and it should be able to handle large amount of traffic.</w:t>
+            </w:r>
             <w:r>
               <w:rPr>
                 <w:rtl w:val="0"/>
@@ -21065,7 +21152,16 @@
                 <w:szCs w:val="24"/>
                 <w:rtl w:val="0"/>
               </w:rPr>
-              <w:t xml:space="preserve">R_05</w:t>
+              <w:t xml:space="preserve">R_0</w:t>
+            </w:r>
+            <w:r>
+              <w:rPr>
+                <w:rFonts w:ascii="Times New Roman" w:cs="Times New Roman" w:eastAsia="Times New Roman" w:hAnsi="Times New Roman"/>
+                <w:sz w:val="24"/>
+                <w:szCs w:val="24"/>
+                <w:rtl w:val="0"/>
+              </w:rPr>
+              <w:t xml:space="preserve">5</w:t>
             </w:r>
             <w:r>
               <w:rPr>
@@ -21100,6 +21196,16 @@
             </w:pPr>
             <w:r>
               <w:rPr>
+                <w:rFonts w:ascii="Times New Roman" w:cs="Times New Roman" w:eastAsia="Times New Roman" w:hAnsi="Times New Roman"/>
+                <w:b w:val="1"/>
+                <w:sz w:val="18"/>
+                <w:szCs w:val="18"/>
+                <w:rtl w:val="0"/>
+              </w:rPr>
+              <w:t xml:space="preserve">Security</w:t>
+            </w:r>
+            <w:r>
+              <w:rPr>
                 <w:rtl w:val="0"/>
               </w:rPr>
             </w:r>
@@ -21124,7 +21230,36 @@
               <w:rPr>
                 <w:rFonts w:ascii="Times New Roman" w:cs="Times New Roman" w:eastAsia="Times New Roman" w:hAnsi="Times New Roman"/>
                 <w:b w:val="1"/>
-                <w:color w:val="000000"/>
+                <w:sz w:val="18"/>
+                <w:szCs w:val="18"/>
+              </w:rPr>
+            </w:pPr>
+            <w:r>
+              <w:rPr>
+                <w:rFonts w:ascii="Times New Roman" w:cs="Times New Roman" w:eastAsia="Times New Roman" w:hAnsi="Times New Roman"/>
+                <w:b w:val="1"/>
+                <w:sz w:val="18"/>
+                <w:szCs w:val="18"/>
+                <w:rtl w:val="0"/>
+              </w:rPr>
+              <w:t xml:space="preserve">The website should be able to protect user data and encrypt sensitive information so unauthorized users cannot access it.</w:t>
+            </w:r>
+          </w:p>
+          <w:p>
+            <w:pPr>
+              <w:keepNext w:val="1"/>
+              <w:pBdr>
+                <w:top w:space="0" w:sz="0" w:val="nil"/>
+                <w:left w:space="0" w:sz="0" w:val="nil"/>
+                <w:bottom w:space="0" w:sz="0" w:val="nil"/>
+                <w:right w:space="0" w:sz="0" w:val="nil"/>
+                <w:between w:space="0" w:sz="0" w:val="nil"/>
+              </w:pBdr>
+              <w:spacing w:after="60" w:before="60" w:lineRule="auto"/>
+              <w:ind w:hanging="2"/>
+              <w:rPr>
+                <w:rFonts w:ascii="Times New Roman" w:cs="Times New Roman" w:eastAsia="Times New Roman" w:hAnsi="Times New Roman"/>
+                <w:b w:val="1"/>
                 <w:sz w:val="18"/>
                 <w:szCs w:val="18"/>
               </w:rPr>
@@ -21264,7 +21399,16 @@
                 <w:szCs w:val="24"/>
                 <w:rtl w:val="0"/>
               </w:rPr>
-              <w:t xml:space="preserve">R_06</w:t>
+              <w:t xml:space="preserve">R_0</w:t>
+            </w:r>
+            <w:r>
+              <w:rPr>
+                <w:rFonts w:ascii="Times New Roman" w:cs="Times New Roman" w:eastAsia="Times New Roman" w:hAnsi="Times New Roman"/>
+                <w:sz w:val="24"/>
+                <w:szCs w:val="24"/>
+                <w:rtl w:val="0"/>
+              </w:rPr>
+              <w:t xml:space="preserve">6</w:t>
             </w:r>
             <w:r>
               <w:rPr>
@@ -21299,6 +21443,16 @@
             </w:pPr>
             <w:r>
               <w:rPr>
+                <w:rFonts w:ascii="Times New Roman" w:cs="Times New Roman" w:eastAsia="Times New Roman" w:hAnsi="Times New Roman"/>
+                <w:b w:val="1"/>
+                <w:sz w:val="18"/>
+                <w:szCs w:val="18"/>
+                <w:rtl w:val="0"/>
+              </w:rPr>
+              <w:t xml:space="preserve">Performance</w:t>
+            </w:r>
+            <w:r>
+              <w:rPr>
                 <w:rtl w:val="0"/>
               </w:rPr>
             </w:r>
@@ -21328,6 +21482,16 @@
                 <w:szCs w:val="18"/>
               </w:rPr>
             </w:pPr>
+            <w:r>
+              <w:rPr>
+                <w:rFonts w:ascii="Times New Roman" w:cs="Times New Roman" w:eastAsia="Times New Roman" w:hAnsi="Times New Roman"/>
+                <w:b w:val="1"/>
+                <w:sz w:val="18"/>
+                <w:szCs w:val="18"/>
+                <w:rtl w:val="0"/>
+              </w:rPr>
+              <w:t xml:space="preserve">The website should be fast and responsive. It should handle data and not slow down for any reasons.</w:t>
+            </w:r>
             <w:r>
               <w:rPr>
                 <w:rtl w:val="0"/>
@@ -21463,7 +21627,16 @@
                 <w:szCs w:val="24"/>
                 <w:rtl w:val="0"/>
               </w:rPr>
-              <w:t xml:space="preserve">R_07</w:t>
+              <w:t xml:space="preserve">R_0</w:t>
+            </w:r>
+            <w:r>
+              <w:rPr>
+                <w:rFonts w:ascii="Times New Roman" w:cs="Times New Roman" w:eastAsia="Times New Roman" w:hAnsi="Times New Roman"/>
+                <w:sz w:val="24"/>
+                <w:szCs w:val="24"/>
+                <w:rtl w:val="0"/>
+              </w:rPr>
+              <w:t xml:space="preserve">7</w:t>
             </w:r>
             <w:r>
               <w:rPr>
@@ -21498,6 +21671,16 @@
             </w:pPr>
             <w:r>
               <w:rPr>
+                <w:rFonts w:ascii="Times New Roman" w:cs="Times New Roman" w:eastAsia="Times New Roman" w:hAnsi="Times New Roman"/>
+                <w:b w:val="1"/>
+                <w:sz w:val="18"/>
+                <w:szCs w:val="18"/>
+                <w:rtl w:val="0"/>
+              </w:rPr>
+              <w:t xml:space="preserve">Compatibility</w:t>
+            </w:r>
+            <w:r>
+              <w:rPr>
                 <w:rtl w:val="0"/>
               </w:rPr>
             </w:r>
@@ -21527,6 +21710,16 @@
                 <w:szCs w:val="18"/>
               </w:rPr>
             </w:pPr>
+            <w:r>
+              <w:rPr>
+                <w:rFonts w:ascii="Times New Roman" w:cs="Times New Roman" w:eastAsia="Times New Roman" w:hAnsi="Times New Roman"/>
+                <w:b w:val="1"/>
+                <w:sz w:val="18"/>
+                <w:szCs w:val="18"/>
+                <w:rtl w:val="0"/>
+              </w:rPr>
+              <w:t xml:space="preserve">The website should be compatible with a wide range of screen sizes, browsers and operating systems.</w:t>
+            </w:r>
             <w:r>
               <w:rPr>
                 <w:rtl w:val="0"/>
@@ -21662,7 +21855,16 @@
                 <w:szCs w:val="24"/>
                 <w:rtl w:val="0"/>
               </w:rPr>
-              <w:t xml:space="preserve">R_08</w:t>
+              <w:t xml:space="preserve">R_0</w:t>
+            </w:r>
+            <w:r>
+              <w:rPr>
+                <w:rFonts w:ascii="Times New Roman" w:cs="Times New Roman" w:eastAsia="Times New Roman" w:hAnsi="Times New Roman"/>
+                <w:sz w:val="24"/>
+                <w:szCs w:val="24"/>
+                <w:rtl w:val="0"/>
+              </w:rPr>
+              <w:t xml:space="preserve">8</w:t>
             </w:r>
             <w:r>
               <w:rPr>
@@ -21697,6 +21899,16 @@
             </w:pPr>
             <w:r>
               <w:rPr>
+                <w:rFonts w:ascii="Times New Roman" w:cs="Times New Roman" w:eastAsia="Times New Roman" w:hAnsi="Times New Roman"/>
+                <w:b w:val="1"/>
+                <w:sz w:val="18"/>
+                <w:szCs w:val="18"/>
+                <w:rtl w:val="0"/>
+              </w:rPr>
+              <w:t xml:space="preserve">Scalability</w:t>
+            </w:r>
+            <w:r>
+              <w:rPr>
                 <w:rtl w:val="0"/>
               </w:rPr>
             </w:r>
@@ -21726,6 +21938,16 @@
                 <w:szCs w:val="18"/>
               </w:rPr>
             </w:pPr>
+            <w:r>
+              <w:rPr>
+                <w:rFonts w:ascii="Times New Roman" w:cs="Times New Roman" w:eastAsia="Times New Roman" w:hAnsi="Times New Roman"/>
+                <w:b w:val="1"/>
+                <w:sz w:val="18"/>
+                <w:szCs w:val="18"/>
+                <w:rtl w:val="0"/>
+              </w:rPr>
+              <w:t xml:space="preserve">The website should be modular and be very easy to expand in the future with new features.</w:t>
+            </w:r>
             <w:r>
               <w:rPr>
                 <w:rtl w:val="0"/>
@@ -21861,7 +22083,16 @@
                 <w:szCs w:val="24"/>
                 <w:rtl w:val="0"/>
               </w:rPr>
-              <w:t xml:space="preserve">R_09</w:t>
+              <w:t xml:space="preserve">R_</w:t>
+            </w:r>
+            <w:r>
+              <w:rPr>
+                <w:rFonts w:ascii="Times New Roman" w:cs="Times New Roman" w:eastAsia="Times New Roman" w:hAnsi="Times New Roman"/>
+                <w:sz w:val="24"/>
+                <w:szCs w:val="24"/>
+                <w:rtl w:val="0"/>
+              </w:rPr>
+              <w:t xml:space="preserve">09</w:t>
             </w:r>
             <w:r>
               <w:rPr>
@@ -21896,6 +22127,16 @@
             </w:pPr>
             <w:r>
               <w:rPr>
+                <w:rFonts w:ascii="Times New Roman" w:cs="Times New Roman" w:eastAsia="Times New Roman" w:hAnsi="Times New Roman"/>
+                <w:b w:val="1"/>
+                <w:sz w:val="18"/>
+                <w:szCs w:val="18"/>
+                <w:rtl w:val="0"/>
+              </w:rPr>
+              <w:t xml:space="preserve">Accessibility</w:t>
+            </w:r>
+            <w:r>
+              <w:rPr>
                 <w:rtl w:val="0"/>
               </w:rPr>
             </w:r>
@@ -21925,6 +22166,16 @@
                 <w:szCs w:val="18"/>
               </w:rPr>
             </w:pPr>
+            <w:r>
+              <w:rPr>
+                <w:rFonts w:ascii="Times New Roman" w:cs="Times New Roman" w:eastAsia="Times New Roman" w:hAnsi="Times New Roman"/>
+                <w:b w:val="1"/>
+                <w:sz w:val="18"/>
+                <w:szCs w:val="18"/>
+                <w:rtl w:val="0"/>
+              </w:rPr>
+              <w:t xml:space="preserve">The site should be accessible to the impaired users with accessibility standards such as WCAG 2.1.</w:t>
+            </w:r>
             <w:r>
               <w:rPr>
                 <w:rtl w:val="0"/>
@@ -22060,7 +22311,16 @@
                 <w:szCs w:val="24"/>
                 <w:rtl w:val="0"/>
               </w:rPr>
-              <w:t xml:space="preserve">R_10</w:t>
+              <w:t xml:space="preserve">R_1</w:t>
+            </w:r>
+            <w:r>
+              <w:rPr>
+                <w:rFonts w:ascii="Times New Roman" w:cs="Times New Roman" w:eastAsia="Times New Roman" w:hAnsi="Times New Roman"/>
+                <w:sz w:val="24"/>
+                <w:szCs w:val="24"/>
+                <w:rtl w:val="0"/>
+              </w:rPr>
+              <w:t xml:space="preserve">0</w:t>
             </w:r>
             <w:r>
               <w:rPr>
@@ -22095,6 +22355,16 @@
             </w:pPr>
             <w:r>
               <w:rPr>
+                <w:rFonts w:ascii="Times New Roman" w:cs="Times New Roman" w:eastAsia="Times New Roman" w:hAnsi="Times New Roman"/>
+                <w:b w:val="1"/>
+                <w:sz w:val="18"/>
+                <w:szCs w:val="18"/>
+                <w:rtl w:val="0"/>
+              </w:rPr>
+              <w:t xml:space="preserve">Privacy</w:t>
+            </w:r>
+            <w:r>
+              <w:rPr>
                 <w:rtl w:val="0"/>
               </w:rPr>
             </w:r>
@@ -22124,6 +22394,16 @@
                 <w:szCs w:val="18"/>
               </w:rPr>
             </w:pPr>
+            <w:r>
+              <w:rPr>
+                <w:rFonts w:ascii="Times New Roman" w:cs="Times New Roman" w:eastAsia="Times New Roman" w:hAnsi="Times New Roman"/>
+                <w:b w:val="1"/>
+                <w:sz w:val="18"/>
+                <w:szCs w:val="18"/>
+                <w:rtl w:val="0"/>
+              </w:rPr>
+              <w:t xml:space="preserve">The website should respect user privacy and be compliant with data protection laws. It should seek user consent regarding data collection and use and be transparent about all the actions with them.</w:t>
+            </w:r>
             <w:r>
               <w:rPr>
                 <w:rtl w:val="0"/>
@@ -22259,7 +22539,16 @@
                 <w:szCs w:val="24"/>
                 <w:rtl w:val="0"/>
               </w:rPr>
-              <w:t xml:space="preserve">R_11</w:t>
+              <w:t xml:space="preserve">R_1</w:t>
+            </w:r>
+            <w:r>
+              <w:rPr>
+                <w:rFonts w:ascii="Times New Roman" w:cs="Times New Roman" w:eastAsia="Times New Roman" w:hAnsi="Times New Roman"/>
+                <w:sz w:val="24"/>
+                <w:szCs w:val="24"/>
+                <w:rtl w:val="0"/>
+              </w:rPr>
+              <w:t xml:space="preserve">1</w:t>
             </w:r>
             <w:r>
               <w:rPr>
@@ -22294,6 +22583,16 @@
             </w:pPr>
             <w:r>
               <w:rPr>
+                <w:rFonts w:ascii="Times New Roman" w:cs="Times New Roman" w:eastAsia="Times New Roman" w:hAnsi="Times New Roman"/>
+                <w:b w:val="1"/>
+                <w:sz w:val="18"/>
+                <w:szCs w:val="18"/>
+                <w:rtl w:val="0"/>
+              </w:rPr>
+              <w:t xml:space="preserve">Support</w:t>
+            </w:r>
+            <w:r>
+              <w:rPr>
                 <w:rtl w:val="0"/>
               </w:rPr>
             </w:r>
@@ -22323,6 +22622,16 @@
                 <w:szCs w:val="18"/>
               </w:rPr>
             </w:pPr>
+            <w:r>
+              <w:rPr>
+                <w:rFonts w:ascii="Times New Roman" w:cs="Times New Roman" w:eastAsia="Times New Roman" w:hAnsi="Times New Roman"/>
+                <w:b w:val="1"/>
+                <w:sz w:val="18"/>
+                <w:szCs w:val="18"/>
+                <w:rtl w:val="0"/>
+              </w:rPr>
+              <w:t xml:space="preserve">The website should have a helpful and very fast responding support team to help the user with any problem they encounter.</w:t>
+            </w:r>
             <w:r>
               <w:rPr>
                 <w:rtl w:val="0"/>
@@ -22458,7 +22767,16 @@
                 <w:szCs w:val="24"/>
                 <w:rtl w:val="0"/>
               </w:rPr>
-              <w:t xml:space="preserve">R_12</w:t>
+              <w:t xml:space="preserve">R_1</w:t>
+            </w:r>
+            <w:r>
+              <w:rPr>
+                <w:rFonts w:ascii="Times New Roman" w:cs="Times New Roman" w:eastAsia="Times New Roman" w:hAnsi="Times New Roman"/>
+                <w:sz w:val="24"/>
+                <w:szCs w:val="24"/>
+                <w:rtl w:val="0"/>
+              </w:rPr>
+              <w:t xml:space="preserve">2</w:t>
             </w:r>
             <w:r>
               <w:rPr>
@@ -22493,6 +22811,16 @@
             </w:pPr>
             <w:r>
               <w:rPr>
+                <w:rFonts w:ascii="Times New Roman" w:cs="Times New Roman" w:eastAsia="Times New Roman" w:hAnsi="Times New Roman"/>
+                <w:b w:val="1"/>
+                <w:sz w:val="18"/>
+                <w:szCs w:val="18"/>
+                <w:rtl w:val="0"/>
+              </w:rPr>
+              <w:t xml:space="preserve">Multilingual support</w:t>
+            </w:r>
+            <w:r>
+              <w:rPr>
                 <w:rtl w:val="0"/>
               </w:rPr>
             </w:r>
@@ -22522,6 +22850,16 @@
                 <w:szCs w:val="18"/>
               </w:rPr>
             </w:pPr>
+            <w:r>
+              <w:rPr>
+                <w:rFonts w:ascii="Times New Roman" w:cs="Times New Roman" w:eastAsia="Times New Roman" w:hAnsi="Times New Roman"/>
+                <w:b w:val="1"/>
+                <w:sz w:val="18"/>
+                <w:szCs w:val="18"/>
+                <w:rtl w:val="0"/>
+              </w:rPr>
+              <w:t xml:space="preserve">The website should be able to support and be familiar with languages other than english and every setting be translated.</w:t>
+            </w:r>
             <w:r>
               <w:rPr>
                 <w:rtl w:val="0"/>
@@ -22657,7 +22995,16 @@
                 <w:szCs w:val="24"/>
                 <w:rtl w:val="0"/>
               </w:rPr>
-              <w:t xml:space="preserve">R_13</w:t>
+              <w:t xml:space="preserve">R_1</w:t>
+            </w:r>
+            <w:r>
+              <w:rPr>
+                <w:rFonts w:ascii="Times New Roman" w:cs="Times New Roman" w:eastAsia="Times New Roman" w:hAnsi="Times New Roman"/>
+                <w:sz w:val="24"/>
+                <w:szCs w:val="24"/>
+                <w:rtl w:val="0"/>
+              </w:rPr>
+              <w:t xml:space="preserve">3</w:t>
             </w:r>
             <w:r>
               <w:rPr>
@@ -22692,6 +23039,16 @@
             </w:pPr>
             <w:r>
               <w:rPr>
+                <w:rFonts w:ascii="Times New Roman" w:cs="Times New Roman" w:eastAsia="Times New Roman" w:hAnsi="Times New Roman"/>
+                <w:b w:val="1"/>
+                <w:sz w:val="18"/>
+                <w:szCs w:val="18"/>
+                <w:rtl w:val="0"/>
+              </w:rPr>
+              <w:t xml:space="preserve">Searchability</w:t>
+            </w:r>
+            <w:r>
+              <w:rPr>
                 <w:rtl w:val="0"/>
               </w:rPr>
             </w:r>
@@ -22721,6 +23078,16 @@
                 <w:szCs w:val="18"/>
               </w:rPr>
             </w:pPr>
+            <w:r>
+              <w:rPr>
+                <w:rFonts w:ascii="Times New Roman" w:cs="Times New Roman" w:eastAsia="Times New Roman" w:hAnsi="Times New Roman"/>
+                <w:b w:val="1"/>
+                <w:sz w:val="18"/>
+                <w:szCs w:val="18"/>
+                <w:rtl w:val="0"/>
+              </w:rPr>
+              <w:t xml:space="preserve">The website should have a robust search function that is returns relevant results quickly and accurately.</w:t>
+            </w:r>
             <w:r>
               <w:rPr>
                 <w:rtl w:val="0"/>
@@ -22856,7 +23223,16 @@
                 <w:szCs w:val="24"/>
                 <w:rtl w:val="0"/>
               </w:rPr>
-              <w:t xml:space="preserve">R_14</w:t>
+              <w:t xml:space="preserve">R_1</w:t>
+            </w:r>
+            <w:r>
+              <w:rPr>
+                <w:rFonts w:ascii="Times New Roman" w:cs="Times New Roman" w:eastAsia="Times New Roman" w:hAnsi="Times New Roman"/>
+                <w:sz w:val="24"/>
+                <w:szCs w:val="24"/>
+                <w:rtl w:val="0"/>
+              </w:rPr>
+              <w:t xml:space="preserve">4</w:t>
             </w:r>
             <w:r>
               <w:rPr>
@@ -22891,6 +23267,16 @@
             </w:pPr>
             <w:r>
               <w:rPr>
+                <w:rFonts w:ascii="Times New Roman" w:cs="Times New Roman" w:eastAsia="Times New Roman" w:hAnsi="Times New Roman"/>
+                <w:b w:val="1"/>
+                <w:sz w:val="18"/>
+                <w:szCs w:val="18"/>
+                <w:rtl w:val="0"/>
+              </w:rPr>
+              <w:t xml:space="preserve">Performance metrics</w:t>
+            </w:r>
+            <w:r>
+              <w:rPr>
                 <w:rtl w:val="0"/>
               </w:rPr>
             </w:r>
@@ -22915,7 +23301,36 @@
               <w:rPr>
                 <w:rFonts w:ascii="Times New Roman" w:cs="Times New Roman" w:eastAsia="Times New Roman" w:hAnsi="Times New Roman"/>
                 <w:b w:val="1"/>
-                <w:color w:val="000000"/>
+                <w:sz w:val="18"/>
+                <w:szCs w:val="18"/>
+              </w:rPr>
+            </w:pPr>
+            <w:r>
+              <w:rPr>
+                <w:rFonts w:ascii="Times New Roman" w:cs="Times New Roman" w:eastAsia="Times New Roman" w:hAnsi="Times New Roman"/>
+                <w:b w:val="1"/>
+                <w:sz w:val="18"/>
+                <w:szCs w:val="18"/>
+                <w:rtl w:val="0"/>
+              </w:rPr>
+              <w:t xml:space="preserve">The website should have performance metrics that allows admins to monitor the performance and engagement of the website. This could include metrics such as page views, user activity, and user feedback.</w:t>
+            </w:r>
+          </w:p>
+          <w:p>
+            <w:pPr>
+              <w:keepNext w:val="1"/>
+              <w:pBdr>
+                <w:top w:space="0" w:sz="0" w:val="nil"/>
+                <w:left w:space="0" w:sz="0" w:val="nil"/>
+                <w:bottom w:space="0" w:sz="0" w:val="nil"/>
+                <w:right w:space="0" w:sz="0" w:val="nil"/>
+                <w:between w:space="0" w:sz="0" w:val="nil"/>
+              </w:pBdr>
+              <w:spacing w:after="60" w:before="60" w:lineRule="auto"/>
+              <w:ind w:hanging="2"/>
+              <w:rPr>
+                <w:rFonts w:ascii="Times New Roman" w:cs="Times New Roman" w:eastAsia="Times New Roman" w:hAnsi="Times New Roman"/>
+                <w:b w:val="1"/>
                 <w:sz w:val="18"/>
                 <w:szCs w:val="18"/>
               </w:rPr>
@@ -23055,7 +23470,16 @@
                 <w:szCs w:val="24"/>
                 <w:rtl w:val="0"/>
               </w:rPr>
-              <w:t xml:space="preserve">R_15</w:t>
+              <w:t xml:space="preserve">R_1</w:t>
+            </w:r>
+            <w:r>
+              <w:rPr>
+                <w:rFonts w:ascii="Times New Roman" w:cs="Times New Roman" w:eastAsia="Times New Roman" w:hAnsi="Times New Roman"/>
+                <w:sz w:val="24"/>
+                <w:szCs w:val="24"/>
+                <w:rtl w:val="0"/>
+              </w:rPr>
+              <w:t xml:space="preserve">5</w:t>
             </w:r>
             <w:r>
               <w:rPr>
@@ -23090,6 +23514,16 @@
             </w:pPr>
             <w:r>
               <w:rPr>
+                <w:rFonts w:ascii="Times New Roman" w:cs="Times New Roman" w:eastAsia="Times New Roman" w:hAnsi="Times New Roman"/>
+                <w:b w:val="1"/>
+                <w:sz w:val="18"/>
+                <w:szCs w:val="18"/>
+                <w:rtl w:val="0"/>
+              </w:rPr>
+              <w:t xml:space="preserve">Content management</w:t>
+            </w:r>
+            <w:r>
+              <w:rPr>
                 <w:rtl w:val="0"/>
               </w:rPr>
             </w:r>
@@ -23119,6 +23553,16 @@
                 <w:szCs w:val="18"/>
               </w:rPr>
             </w:pPr>
+            <w:r>
+              <w:rPr>
+                <w:rFonts w:ascii="Times New Roman" w:cs="Times New Roman" w:eastAsia="Times New Roman" w:hAnsi="Times New Roman"/>
+                <w:b w:val="1"/>
+                <w:sz w:val="18"/>
+                <w:szCs w:val="18"/>
+                <w:rtl w:val="0"/>
+              </w:rPr>
+              <w:t xml:space="preserve">The website should have a content management system that allows users to quickly and reliably control course content.</w:t>
+            </w:r>
             <w:r>
               <w:rPr>
                 <w:rtl w:val="0"/>
@@ -23254,7 +23698,16 @@
                 <w:szCs w:val="24"/>
                 <w:rtl w:val="0"/>
               </w:rPr>
-              <w:t xml:space="preserve">R_16</w:t>
+              <w:t xml:space="preserve">R_1</w:t>
+            </w:r>
+            <w:r>
+              <w:rPr>
+                <w:rFonts w:ascii="Times New Roman" w:cs="Times New Roman" w:eastAsia="Times New Roman" w:hAnsi="Times New Roman"/>
+                <w:sz w:val="24"/>
+                <w:szCs w:val="24"/>
+                <w:rtl w:val="0"/>
+              </w:rPr>
+              <w:t xml:space="preserve">6</w:t>
             </w:r>
             <w:r>
               <w:rPr>
@@ -23289,6 +23742,16 @@
             </w:pPr>
             <w:r>
               <w:rPr>
+                <w:rFonts w:ascii="Times New Roman" w:cs="Times New Roman" w:eastAsia="Times New Roman" w:hAnsi="Times New Roman"/>
+                <w:b w:val="1"/>
+                <w:sz w:val="18"/>
+                <w:szCs w:val="18"/>
+                <w:rtl w:val="0"/>
+              </w:rPr>
+              <w:t xml:space="preserve">Compliance</w:t>
+            </w:r>
+            <w:r>
+              <w:rPr>
                 <w:rtl w:val="0"/>
               </w:rPr>
             </w:r>
@@ -23318,6 +23781,16 @@
                 <w:szCs w:val="18"/>
               </w:rPr>
             </w:pPr>
+            <w:r>
+              <w:rPr>
+                <w:rFonts w:ascii="Times New Roman" w:cs="Times New Roman" w:eastAsia="Times New Roman" w:hAnsi="Times New Roman"/>
+                <w:b w:val="1"/>
+                <w:sz w:val="18"/>
+                <w:szCs w:val="18"/>
+                <w:rtl w:val="0"/>
+              </w:rPr>
+              <w:t xml:space="preserve">The website should comply with all the relevant laws and regulations to the specific countries.  It should also adhere to industry best practices and guidelines for online learning platforms.</w:t>
+            </w:r>
             <w:r>
               <w:rPr>
                 <w:rtl w:val="0"/>
@@ -23453,7 +23926,16 @@
                 <w:szCs w:val="24"/>
                 <w:rtl w:val="0"/>
               </w:rPr>
-              <w:t xml:space="preserve">R_17</w:t>
+              <w:t xml:space="preserve">R_1</w:t>
+            </w:r>
+            <w:r>
+              <w:rPr>
+                <w:rFonts w:ascii="Times New Roman" w:cs="Times New Roman" w:eastAsia="Times New Roman" w:hAnsi="Times New Roman"/>
+                <w:sz w:val="24"/>
+                <w:szCs w:val="24"/>
+                <w:rtl w:val="0"/>
+              </w:rPr>
+              <w:t xml:space="preserve">7</w:t>
             </w:r>
             <w:r>
               <w:rPr>
@@ -23488,6 +23970,16 @@
             </w:pPr>
             <w:r>
               <w:rPr>
+                <w:rFonts w:ascii="Times New Roman" w:cs="Times New Roman" w:eastAsia="Times New Roman" w:hAnsi="Times New Roman"/>
+                <w:b w:val="1"/>
+                <w:sz w:val="18"/>
+                <w:szCs w:val="18"/>
+                <w:rtl w:val="0"/>
+              </w:rPr>
+              <w:t xml:space="preserve">User feedback and ratings</w:t>
+            </w:r>
+            <w:r>
+              <w:rPr>
                 <w:rtl w:val="0"/>
               </w:rPr>
             </w:r>
@@ -23517,6 +24009,16 @@
                 <w:szCs w:val="18"/>
               </w:rPr>
             </w:pPr>
+            <w:r>
+              <w:rPr>
+                <w:rFonts w:ascii="Times New Roman" w:cs="Times New Roman" w:eastAsia="Times New Roman" w:hAnsi="Times New Roman"/>
+                <w:b w:val="1"/>
+                <w:sz w:val="18"/>
+                <w:szCs w:val="18"/>
+                <w:rtl w:val="0"/>
+              </w:rPr>
+              <w:t xml:space="preserve">The website should provide tools for users to provide feedback on courses and instructors.</w:t>
+            </w:r>
             <w:r>
               <w:rPr>
                 <w:rtl w:val="0"/>
@@ -23652,7 +24154,16 @@
                 <w:szCs w:val="24"/>
                 <w:rtl w:val="0"/>
               </w:rPr>
-              <w:t xml:space="preserve">R_18</w:t>
+              <w:t xml:space="preserve">R_1</w:t>
+            </w:r>
+            <w:r>
+              <w:rPr>
+                <w:rFonts w:ascii="Times New Roman" w:cs="Times New Roman" w:eastAsia="Times New Roman" w:hAnsi="Times New Roman"/>
+                <w:sz w:val="24"/>
+                <w:szCs w:val="24"/>
+                <w:rtl w:val="0"/>
+              </w:rPr>
+              <w:t xml:space="preserve">8</w:t>
             </w:r>
             <w:r>
               <w:rPr>
@@ -23687,6 +24198,16 @@
             </w:pPr>
             <w:r>
               <w:rPr>
+                <w:rFonts w:ascii="Times New Roman" w:cs="Times New Roman" w:eastAsia="Times New Roman" w:hAnsi="Times New Roman"/>
+                <w:b w:val="1"/>
+                <w:sz w:val="18"/>
+                <w:szCs w:val="18"/>
+                <w:rtl w:val="0"/>
+              </w:rPr>
+              <w:t xml:space="preserve">User tracking</w:t>
+            </w:r>
+            <w:r>
+              <w:rPr>
                 <w:rtl w:val="0"/>
               </w:rPr>
             </w:r>
@@ -23716,6 +24237,16 @@
                 <w:szCs w:val="18"/>
               </w:rPr>
             </w:pPr>
+            <w:r>
+              <w:rPr>
+                <w:rFonts w:ascii="Times New Roman" w:cs="Times New Roman" w:eastAsia="Times New Roman" w:hAnsi="Times New Roman"/>
+                <w:b w:val="1"/>
+                <w:sz w:val="18"/>
+                <w:szCs w:val="18"/>
+                <w:rtl w:val="0"/>
+              </w:rPr>
+              <w:t xml:space="preserve">The website should have a system to track user progress and activity on the courses selected. This helps the instructors monitor student progress.</w:t>
+            </w:r>
             <w:r>
               <w:rPr>
                 <w:rtl w:val="0"/>
@@ -23851,7 +24382,16 @@
                 <w:szCs w:val="24"/>
                 <w:rtl w:val="0"/>
               </w:rPr>
-              <w:t xml:space="preserve">R_19</w:t>
+              <w:t xml:space="preserve">R_</w:t>
+            </w:r>
+            <w:r>
+              <w:rPr>
+                <w:rFonts w:ascii="Times New Roman" w:cs="Times New Roman" w:eastAsia="Times New Roman" w:hAnsi="Times New Roman"/>
+                <w:sz w:val="24"/>
+                <w:szCs w:val="24"/>
+                <w:rtl w:val="0"/>
+              </w:rPr>
+              <w:t xml:space="preserve">19</w:t>
             </w:r>
             <w:r>
               <w:rPr>
@@ -23886,6 +24426,16 @@
             </w:pPr>
             <w:r>
               <w:rPr>
+                <w:rFonts w:ascii="Times New Roman" w:cs="Times New Roman" w:eastAsia="Times New Roman" w:hAnsi="Times New Roman"/>
+                <w:b w:val="1"/>
+                <w:sz w:val="18"/>
+                <w:szCs w:val="18"/>
+                <w:rtl w:val="0"/>
+              </w:rPr>
+              <w:t xml:space="preserve">Internationalization</w:t>
+            </w:r>
+            <w:r>
+              <w:rPr>
                 <w:rtl w:val="0"/>
               </w:rPr>
             </w:r>
@@ -23915,6 +24465,16 @@
                 <w:szCs w:val="18"/>
               </w:rPr>
             </w:pPr>
+            <w:r>
+              <w:rPr>
+                <w:rFonts w:ascii="Times New Roman" w:cs="Times New Roman" w:eastAsia="Times New Roman" w:hAnsi="Times New Roman"/>
+                <w:b w:val="1"/>
+                <w:sz w:val="18"/>
+                <w:szCs w:val="18"/>
+                <w:rtl w:val="0"/>
+              </w:rPr>
+              <w:t xml:space="preserve">The website should be able to support international users, currencies, time zones and cultural norms.</w:t>
+            </w:r>
             <w:r>
               <w:rPr>
                 <w:rtl w:val="0"/>
@@ -24050,7 +24610,16 @@
                 <w:szCs w:val="24"/>
                 <w:rtl w:val="0"/>
               </w:rPr>
-              <w:t xml:space="preserve">R_20</w:t>
+              <w:t xml:space="preserve">R_2</w:t>
+            </w:r>
+            <w:r>
+              <w:rPr>
+                <w:rFonts w:ascii="Times New Roman" w:cs="Times New Roman" w:eastAsia="Times New Roman" w:hAnsi="Times New Roman"/>
+                <w:sz w:val="24"/>
+                <w:szCs w:val="24"/>
+                <w:rtl w:val="0"/>
+              </w:rPr>
+              <w:t xml:space="preserve">0</w:t>
             </w:r>
             <w:r>
               <w:rPr>
@@ -24077,12 +24646,20 @@
               <w:ind w:hanging="2"/>
               <w:rPr>
                 <w:rFonts w:ascii="Times New Roman" w:cs="Times New Roman" w:eastAsia="Times New Roman" w:hAnsi="Times New Roman"/>
-                <w:b w:val="1"/>
-                <w:color w:val="000000"/>
-                <w:sz w:val="18"/>
-                <w:szCs w:val="18"/>
-              </w:rPr>
-            </w:pPr>
+                <w:color w:val="000000"/>
+                <w:sz w:val="24"/>
+                <w:szCs w:val="24"/>
+              </w:rPr>
+            </w:pPr>
+            <w:r>
+              <w:rPr>
+                <w:rFonts w:ascii="Times New Roman" w:cs="Times New Roman" w:eastAsia="Times New Roman" w:hAnsi="Times New Roman"/>
+                <w:sz w:val="24"/>
+                <w:szCs w:val="24"/>
+                <w:rtl w:val="0"/>
+              </w:rPr>
+              <w:t xml:space="preserve">User roles and permissions</w:t>
+            </w:r>
             <w:r>
               <w:rPr>
                 <w:rtl w:val="0"/>
@@ -24108,12 +24685,20 @@
               <w:ind w:hanging="2"/>
               <w:rPr>
                 <w:rFonts w:ascii="Times New Roman" w:cs="Times New Roman" w:eastAsia="Times New Roman" w:hAnsi="Times New Roman"/>
-                <w:b w:val="1"/>
-                <w:color w:val="000000"/>
-                <w:sz w:val="18"/>
-                <w:szCs w:val="18"/>
-              </w:rPr>
-            </w:pPr>
+                <w:color w:val="000000"/>
+                <w:sz w:val="24"/>
+                <w:szCs w:val="24"/>
+              </w:rPr>
+            </w:pPr>
+            <w:r>
+              <w:rPr>
+                <w:rFonts w:ascii="Times New Roman" w:cs="Times New Roman" w:eastAsia="Times New Roman" w:hAnsi="Times New Roman"/>
+                <w:sz w:val="24"/>
+                <w:szCs w:val="24"/>
+                <w:rtl w:val="0"/>
+              </w:rPr>
+              <w:t xml:space="preserve">The website should have a system for managing roles and permissions to users so to avoid certain users from gaining permissions that they do not have.</w:t>
+            </w:r>
             <w:r>
               <w:rPr>
                 <w:rtl w:val="0"/>
@@ -24249,7 +24834,16 @@
                 <w:szCs w:val="24"/>
                 <w:rtl w:val="0"/>
               </w:rPr>
-              <w:t xml:space="preserve">R_21</w:t>
+              <w:t xml:space="preserve">R_2</w:t>
+            </w:r>
+            <w:r>
+              <w:rPr>
+                <w:rFonts w:ascii="Times New Roman" w:cs="Times New Roman" w:eastAsia="Times New Roman" w:hAnsi="Times New Roman"/>
+                <w:sz w:val="24"/>
+                <w:szCs w:val="24"/>
+                <w:rtl w:val="0"/>
+              </w:rPr>
+              <w:t xml:space="preserve">1</w:t>
             </w:r>
             <w:r>
               <w:rPr>
@@ -24288,7 +24882,7 @@
                 <w:szCs w:val="24"/>
                 <w:rtl w:val="0"/>
               </w:rPr>
-              <w:t xml:space="preserve">User roles and permissions</w:t>
+              <w:t xml:space="preserve">Customization options for instructors</w:t>
             </w:r>
             <w:r>
               <w:rPr>
@@ -24327,7 +24921,7 @@
                 <w:szCs w:val="24"/>
                 <w:rtl w:val="0"/>
               </w:rPr>
-              <w:t xml:space="preserve">The website should have a system for managing roles and permissions to users so to avoid certain users from gaining permissions that they do not have.</w:t>
+              <w:t xml:space="preserve">The website should provide the instructors with the tools to manage content on their courses.</w:t>
             </w:r>
             <w:r>
               <w:rPr>
@@ -24464,7 +25058,16 @@
                 <w:szCs w:val="24"/>
                 <w:rtl w:val="0"/>
               </w:rPr>
-              <w:t xml:space="preserve">R_22</w:t>
+              <w:t xml:space="preserve">R_2</w:t>
+            </w:r>
+            <w:r>
+              <w:rPr>
+                <w:rFonts w:ascii="Times New Roman" w:cs="Times New Roman" w:eastAsia="Times New Roman" w:hAnsi="Times New Roman"/>
+                <w:sz w:val="24"/>
+                <w:szCs w:val="24"/>
+                <w:rtl w:val="0"/>
+              </w:rPr>
+              <w:t xml:space="preserve">2</w:t>
             </w:r>
             <w:r>
               <w:rPr>
@@ -24503,7 +25106,7 @@
                 <w:szCs w:val="24"/>
                 <w:rtl w:val="0"/>
               </w:rPr>
-              <w:t xml:space="preserve">Customization options for instructors</w:t>
+              <w:t xml:space="preserve">Personalization</w:t>
             </w:r>
             <w:r>
               <w:rPr>
@@ -24542,7 +25145,7 @@
                 <w:szCs w:val="24"/>
                 <w:rtl w:val="0"/>
               </w:rPr>
-              <w:t xml:space="preserve">The website should provide the instructors with the tools to manage content on their courses.</w:t>
+              <w:t xml:space="preserve">The website should offer users personalized learning experiences for each user based on their data. Adaptive learning algorithms may be used to achieve this.</w:t>
             </w:r>
             <w:r>
               <w:rPr>
@@ -24679,7 +25282,16 @@
                 <w:szCs w:val="24"/>
                 <w:rtl w:val="0"/>
               </w:rPr>
-              <w:t xml:space="preserve">R_23</w:t>
+              <w:t xml:space="preserve">R_2</w:t>
+            </w:r>
+            <w:r>
+              <w:rPr>
+                <w:rFonts w:ascii="Times New Roman" w:cs="Times New Roman" w:eastAsia="Times New Roman" w:hAnsi="Times New Roman"/>
+                <w:sz w:val="24"/>
+                <w:szCs w:val="24"/>
+                <w:rtl w:val="0"/>
+              </w:rPr>
+              <w:t xml:space="preserve">3</w:t>
             </w:r>
             <w:r>
               <w:rPr>
@@ -24718,7 +25330,7 @@
                 <w:szCs w:val="24"/>
                 <w:rtl w:val="0"/>
               </w:rPr>
-              <w:t xml:space="preserve">Personalization</w:t>
+              <w:t xml:space="preserve">User authentication and authorization</w:t>
             </w:r>
             <w:r>
               <w:rPr>
@@ -24757,7 +25369,7 @@
                 <w:szCs w:val="24"/>
                 <w:rtl w:val="0"/>
               </w:rPr>
-              <w:t xml:space="preserve">The website should offer users personalized learning experiences for each user based on their data. Adaptive learning algorithms may be used to achieve this.</w:t>
+              <w:t xml:space="preserve">The website should have a secure authentication system that can include 2-factor authentication.</w:t>
             </w:r>
             <w:r>
               <w:rPr>
@@ -24894,7 +25506,16 @@
                 <w:szCs w:val="24"/>
                 <w:rtl w:val="0"/>
               </w:rPr>
-              <w:t xml:space="preserve">R_24</w:t>
+              <w:t xml:space="preserve">R_2</w:t>
+            </w:r>
+            <w:r>
+              <w:rPr>
+                <w:rFonts w:ascii="Times New Roman" w:cs="Times New Roman" w:eastAsia="Times New Roman" w:hAnsi="Times New Roman"/>
+                <w:sz w:val="24"/>
+                <w:szCs w:val="24"/>
+                <w:rtl w:val="0"/>
+              </w:rPr>
+              <w:t xml:space="preserve">4</w:t>
             </w:r>
             <w:r>
               <w:rPr>
@@ -24933,7 +25554,7 @@
                 <w:szCs w:val="24"/>
                 <w:rtl w:val="0"/>
               </w:rPr>
-              <w:t xml:space="preserve">User authentication and authorization</w:t>
+              <w:t xml:space="preserve">Social learning features</w:t>
             </w:r>
             <w:r>
               <w:rPr>
@@ -24972,7 +25593,7 @@
                 <w:szCs w:val="24"/>
                 <w:rtl w:val="0"/>
               </w:rPr>
-              <w:t xml:space="preserve">The website should have a secure authentication system that can include 2-factor authentication.</w:t>
+              <w:t xml:space="preserve">The website should have social learning features. These features can include forums, chat rooms, and peer review systems. This allows better user engagement.</w:t>
             </w:r>
             <w:r>
               <w:rPr>
@@ -25109,7 +25730,16 @@
                 <w:szCs w:val="24"/>
                 <w:rtl w:val="0"/>
               </w:rPr>
-              <w:t xml:space="preserve">R_25</w:t>
+              <w:t xml:space="preserve">R_2</w:t>
+            </w:r>
+            <w:r>
+              <w:rPr>
+                <w:rFonts w:ascii="Times New Roman" w:cs="Times New Roman" w:eastAsia="Times New Roman" w:hAnsi="Times New Roman"/>
+                <w:sz w:val="24"/>
+                <w:szCs w:val="24"/>
+                <w:rtl w:val="0"/>
+              </w:rPr>
+              <w:t xml:space="preserve">5</w:t>
             </w:r>
             <w:r>
               <w:rPr>
@@ -25148,7 +25778,7 @@
                 <w:szCs w:val="24"/>
                 <w:rtl w:val="0"/>
               </w:rPr>
-              <w:t xml:space="preserve">Social learning features</w:t>
+              <w:t xml:space="preserve">Mobile learning support</w:t>
             </w:r>
             <w:r>
               <w:rPr>
@@ -25187,7 +25817,7 @@
                 <w:szCs w:val="24"/>
                 <w:rtl w:val="0"/>
               </w:rPr>
-              <w:t xml:space="preserve">The website should have social learning features. These features can include forums, chat rooms, and peer review systems. This allows better user engagement.</w:t>
+              <w:t xml:space="preserve">The website should be optimized for mobile devices. This will allow content consumption on the go.</w:t>
             </w:r>
             <w:r>
               <w:rPr>
@@ -25324,7 +25954,16 @@
                 <w:szCs w:val="24"/>
                 <w:rtl w:val="0"/>
               </w:rPr>
-              <w:t xml:space="preserve">R_26</w:t>
+              <w:t xml:space="preserve">R_2</w:t>
+            </w:r>
+            <w:r>
+              <w:rPr>
+                <w:rFonts w:ascii="Times New Roman" w:cs="Times New Roman" w:eastAsia="Times New Roman" w:hAnsi="Times New Roman"/>
+                <w:sz w:val="24"/>
+                <w:szCs w:val="24"/>
+                <w:rtl w:val="0"/>
+              </w:rPr>
+              <w:t xml:space="preserve">6</w:t>
             </w:r>
             <w:r>
               <w:rPr>
@@ -25363,7 +26002,7 @@
                 <w:szCs w:val="24"/>
                 <w:rtl w:val="0"/>
               </w:rPr>
-              <w:t xml:space="preserve">Mobile learning support</w:t>
+              <w:t xml:space="preserve">Gamification</w:t>
             </w:r>
             <w:r>
               <w:rPr>
@@ -25390,20 +26029,38 @@
               <w:ind w:hanging="2"/>
               <w:rPr>
                 <w:rFonts w:ascii="Times New Roman" w:cs="Times New Roman" w:eastAsia="Times New Roman" w:hAnsi="Times New Roman"/>
-                <w:color w:val="000000"/>
-                <w:sz w:val="24"/>
-                <w:szCs w:val="24"/>
-              </w:rPr>
-            </w:pPr>
-            <w:r>
-              <w:rPr>
-                <w:rFonts w:ascii="Times New Roman" w:cs="Times New Roman" w:eastAsia="Times New Roman" w:hAnsi="Times New Roman"/>
-                <w:sz w:val="24"/>
-                <w:szCs w:val="24"/>
-                <w:rtl w:val="0"/>
-              </w:rPr>
-              <w:t xml:space="preserve">The website should be optimized for mobile devices. This will allow content consumption on the go.</w:t>
-            </w:r>
+                <w:sz w:val="24"/>
+                <w:szCs w:val="24"/>
+              </w:rPr>
+            </w:pPr>
+            <w:r>
+              <w:rPr>
+                <w:rFonts w:ascii="Times New Roman" w:cs="Times New Roman" w:eastAsia="Times New Roman" w:hAnsi="Times New Roman"/>
+                <w:sz w:val="24"/>
+                <w:szCs w:val="24"/>
+                <w:rtl w:val="0"/>
+              </w:rPr>
+              <w:t xml:space="preserve">The website should include gamification features. These can be points, badges, and leaderboards.</w:t>
+            </w:r>
+          </w:p>
+          <w:p>
+            <w:pPr>
+              <w:keepNext w:val="1"/>
+              <w:pBdr>
+                <w:top w:space="0" w:sz="0" w:val="nil"/>
+                <w:left w:space="0" w:sz="0" w:val="nil"/>
+                <w:bottom w:space="0" w:sz="0" w:val="nil"/>
+                <w:right w:space="0" w:sz="0" w:val="nil"/>
+                <w:between w:space="0" w:sz="0" w:val="nil"/>
+              </w:pBdr>
+              <w:spacing w:after="60" w:before="60" w:lineRule="auto"/>
+              <w:ind w:hanging="2"/>
+              <w:rPr>
+                <w:rFonts w:ascii="Times New Roman" w:cs="Times New Roman" w:eastAsia="Times New Roman" w:hAnsi="Times New Roman"/>
+                <w:sz w:val="24"/>
+                <w:szCs w:val="24"/>
+              </w:rPr>
+            </w:pPr>
             <w:r>
               <w:rPr>
                 <w:rtl w:val="0"/>
@@ -25539,7 +26196,16 @@
                 <w:szCs w:val="24"/>
                 <w:rtl w:val="0"/>
               </w:rPr>
-              <w:t xml:space="preserve">R_27</w:t>
+              <w:t xml:space="preserve">R_2</w:t>
+            </w:r>
+            <w:r>
+              <w:rPr>
+                <w:rFonts w:ascii="Times New Roman" w:cs="Times New Roman" w:eastAsia="Times New Roman" w:hAnsi="Times New Roman"/>
+                <w:sz w:val="24"/>
+                <w:szCs w:val="24"/>
+                <w:rtl w:val="0"/>
+              </w:rPr>
+              <w:t xml:space="preserve">7</w:t>
             </w:r>
             <w:r>
               <w:rPr>
@@ -25578,7 +26244,7 @@
                 <w:szCs w:val="24"/>
                 <w:rtl w:val="0"/>
               </w:rPr>
-              <w:t xml:space="preserve">Gamification</w:t>
+              <w:t xml:space="preserve">Payment processing</w:t>
             </w:r>
             <w:r>
               <w:rPr>
@@ -25605,46 +26271,24 @@
               <w:ind w:hanging="2"/>
               <w:rPr>
                 <w:rFonts w:ascii="Times New Roman" w:cs="Times New Roman" w:eastAsia="Times New Roman" w:hAnsi="Times New Roman"/>
-                <w:sz w:val="24"/>
-                <w:szCs w:val="24"/>
-              </w:rPr>
-            </w:pPr>
-            <w:r>
-              <w:rPr>
-                <w:rFonts w:ascii="Times New Roman" w:cs="Times New Roman" w:eastAsia="Times New Roman" w:hAnsi="Times New Roman"/>
-                <w:sz w:val="24"/>
-                <w:szCs w:val="24"/>
-                <w:rtl w:val="0"/>
-              </w:rPr>
-              <w:t xml:space="preserve">The website should include gamification features. These can be points, badges, and leaderboards.</w:t>
-            </w:r>
-          </w:p>
-          <w:p>
-            <w:pPr>
-              <w:keepNext w:val="1"/>
-              <w:pBdr>
-                <w:top w:space="0" w:sz="0" w:val="nil"/>
-                <w:left w:space="0" w:sz="0" w:val="nil"/>
-                <w:bottom w:space="0" w:sz="0" w:val="nil"/>
-                <w:right w:space="0" w:sz="0" w:val="nil"/>
-                <w:between w:space="0" w:sz="0" w:val="nil"/>
-              </w:pBdr>
-              <w:spacing w:after="60" w:before="60" w:lineRule="auto"/>
-              <w:ind w:hanging="2"/>
-              <w:rPr>
-                <w:rFonts w:ascii="Times New Roman" w:cs="Times New Roman" w:eastAsia="Times New Roman" w:hAnsi="Times New Roman"/>
-                <w:sz w:val="24"/>
-                <w:szCs w:val="24"/>
-              </w:rPr>
-            </w:pPr>
-            <w:r>
-              <w:rPr>
-                <w:rFonts w:ascii="Times New Roman" w:cs="Times New Roman" w:eastAsia="Times New Roman" w:hAnsi="Times New Roman"/>
-                <w:sz w:val="24"/>
-                <w:szCs w:val="24"/>
-                <w:rtl w:val="0"/>
-              </w:rPr>
-              <w:t xml:space="preserve">Course completion certificates: The website should provide the user with a certificate after course completion.</w:t>
+                <w:color w:val="000000"/>
+                <w:sz w:val="24"/>
+                <w:szCs w:val="24"/>
+              </w:rPr>
+            </w:pPr>
+            <w:r>
+              <w:rPr>
+                <w:rFonts w:ascii="Times New Roman" w:cs="Times New Roman" w:eastAsia="Times New Roman" w:hAnsi="Times New Roman"/>
+                <w:sz w:val="24"/>
+                <w:szCs w:val="24"/>
+                <w:rtl w:val="0"/>
+              </w:rPr>
+              <w:t xml:space="preserve">The website should have a secure processing system for users to pay for the premium services.</w:t>
+            </w:r>
+            <w:r>
+              <w:rPr>
+                <w:rtl w:val="0"/>
+              </w:rPr>
             </w:r>
           </w:p>
         </w:tc>
@@ -25776,222 +26420,16 @@
                 <w:szCs w:val="24"/>
                 <w:rtl w:val="0"/>
               </w:rPr>
-              <w:t xml:space="preserve">R_28</w:t>
-            </w:r>
-            <w:r>
-              <w:rPr>
-                <w:rtl w:val="0"/>
-              </w:rPr>
-            </w:r>
-          </w:p>
-        </w:tc>
-        <w:tc>
-          <w:tcPr>
-            <w:vAlign w:val="center"/>
-          </w:tcPr>
-          <w:p>
-            <w:pPr>
-              <w:keepNext w:val="1"/>
-              <w:pBdr>
-                <w:top w:space="0" w:sz="0" w:val="nil"/>
-                <w:left w:space="0" w:sz="0" w:val="nil"/>
-                <w:bottom w:space="0" w:sz="0" w:val="nil"/>
-                <w:right w:space="0" w:sz="0" w:val="nil"/>
-                <w:between w:space="0" w:sz="0" w:val="nil"/>
-              </w:pBdr>
-              <w:spacing w:after="60" w:before="60" w:lineRule="auto"/>
-              <w:ind w:hanging="2"/>
-              <w:rPr>
-                <w:rFonts w:ascii="Times New Roman" w:cs="Times New Roman" w:eastAsia="Times New Roman" w:hAnsi="Times New Roman"/>
-                <w:color w:val="000000"/>
-                <w:sz w:val="24"/>
-                <w:szCs w:val="24"/>
-              </w:rPr>
-            </w:pPr>
-            <w:r>
-              <w:rPr>
-                <w:rFonts w:ascii="Times New Roman" w:cs="Times New Roman" w:eastAsia="Times New Roman" w:hAnsi="Times New Roman"/>
-                <w:sz w:val="24"/>
-                <w:szCs w:val="24"/>
-                <w:rtl w:val="0"/>
-              </w:rPr>
-              <w:t xml:space="preserve">Payment processing</w:t>
-            </w:r>
-            <w:r>
-              <w:rPr>
-                <w:rtl w:val="0"/>
-              </w:rPr>
-            </w:r>
-          </w:p>
-        </w:tc>
-        <w:tc>
-          <w:tcPr>
-            <w:vAlign w:val="center"/>
-          </w:tcPr>
-          <w:p>
-            <w:pPr>
-              <w:keepNext w:val="1"/>
-              <w:pBdr>
-                <w:top w:space="0" w:sz="0" w:val="nil"/>
-                <w:left w:space="0" w:sz="0" w:val="nil"/>
-                <w:bottom w:space="0" w:sz="0" w:val="nil"/>
-                <w:right w:space="0" w:sz="0" w:val="nil"/>
-                <w:between w:space="0" w:sz="0" w:val="nil"/>
-              </w:pBdr>
-              <w:spacing w:after="60" w:before="60" w:lineRule="auto"/>
-              <w:ind w:hanging="2"/>
-              <w:rPr>
-                <w:rFonts w:ascii="Times New Roman" w:cs="Times New Roman" w:eastAsia="Times New Roman" w:hAnsi="Times New Roman"/>
-                <w:color w:val="000000"/>
-                <w:sz w:val="24"/>
-                <w:szCs w:val="24"/>
-              </w:rPr>
-            </w:pPr>
-            <w:r>
-              <w:rPr>
-                <w:rFonts w:ascii="Times New Roman" w:cs="Times New Roman" w:eastAsia="Times New Roman" w:hAnsi="Times New Roman"/>
-                <w:sz w:val="24"/>
-                <w:szCs w:val="24"/>
-                <w:rtl w:val="0"/>
-              </w:rPr>
-              <w:t xml:space="preserve">The website should have a secure processing system for users to pay for the premium services.</w:t>
-            </w:r>
-            <w:r>
-              <w:rPr>
-                <w:rtl w:val="0"/>
-              </w:rPr>
-            </w:r>
-          </w:p>
-        </w:tc>
-        <w:tc>
-          <w:tcPr>
-            <w:vAlign w:val="center"/>
-          </w:tcPr>
-          <w:p>
-            <w:pPr>
-              <w:keepNext w:val="1"/>
-              <w:pBdr>
-                <w:top w:space="0" w:sz="0" w:val="nil"/>
-                <w:left w:space="0" w:sz="0" w:val="nil"/>
-                <w:bottom w:space="0" w:sz="0" w:val="nil"/>
-                <w:right w:space="0" w:sz="0" w:val="nil"/>
-                <w:between w:space="0" w:sz="0" w:val="nil"/>
-              </w:pBdr>
-              <w:spacing w:after="60" w:before="60" w:lineRule="auto"/>
-              <w:ind w:hanging="2"/>
-              <w:rPr>
-                <w:rFonts w:ascii="Times New Roman" w:cs="Times New Roman" w:eastAsia="Times New Roman" w:hAnsi="Times New Roman"/>
-                <w:b w:val="1"/>
-                <w:color w:val="000000"/>
-                <w:sz w:val="18"/>
-                <w:szCs w:val="18"/>
-              </w:rPr>
-            </w:pPr>
-            <w:r>
-              <w:rPr>
-                <w:rtl w:val="0"/>
-              </w:rPr>
-            </w:r>
-          </w:p>
-        </w:tc>
-        <w:tc>
-          <w:tcPr>
-            <w:vAlign w:val="center"/>
-          </w:tcPr>
-          <w:p>
-            <w:pPr>
-              <w:keepNext w:val="1"/>
-              <w:pBdr>
-                <w:top w:space="0" w:sz="0" w:val="nil"/>
-                <w:left w:space="0" w:sz="0" w:val="nil"/>
-                <w:bottom w:space="0" w:sz="0" w:val="nil"/>
-                <w:right w:space="0" w:sz="0" w:val="nil"/>
-                <w:between w:space="0" w:sz="0" w:val="nil"/>
-              </w:pBdr>
-              <w:spacing w:after="60" w:before="60" w:lineRule="auto"/>
-              <w:ind w:hanging="2"/>
-              <w:rPr>
-                <w:rFonts w:ascii="Times New Roman" w:cs="Times New Roman" w:eastAsia="Times New Roman" w:hAnsi="Times New Roman"/>
-                <w:b w:val="1"/>
-                <w:color w:val="000000"/>
-                <w:sz w:val="18"/>
-                <w:szCs w:val="18"/>
-              </w:rPr>
-            </w:pPr>
-            <w:r>
-              <w:rPr>
-                <w:rtl w:val="0"/>
-              </w:rPr>
-            </w:r>
-          </w:p>
-        </w:tc>
-        <w:tc>
-          <w:tcPr>
-            <w:vAlign w:val="center"/>
-          </w:tcPr>
-          <w:p>
-            <w:pPr>
-              <w:keepNext w:val="1"/>
-              <w:pBdr>
-                <w:top w:space="0" w:sz="0" w:val="nil"/>
-                <w:left w:space="0" w:sz="0" w:val="nil"/>
-                <w:bottom w:space="0" w:sz="0" w:val="nil"/>
-                <w:right w:space="0" w:sz="0" w:val="nil"/>
-                <w:between w:space="0" w:sz="0" w:val="nil"/>
-              </w:pBdr>
-              <w:spacing w:after="60" w:before="60" w:lineRule="auto"/>
-              <w:ind w:hanging="2"/>
-              <w:rPr>
-                <w:rFonts w:ascii="Times New Roman" w:cs="Times New Roman" w:eastAsia="Times New Roman" w:hAnsi="Times New Roman"/>
-                <w:b w:val="1"/>
-                <w:color w:val="000000"/>
-                <w:sz w:val="18"/>
-                <w:szCs w:val="18"/>
-              </w:rPr>
-            </w:pPr>
-            <w:r>
-              <w:rPr>
-                <w:rtl w:val="0"/>
-              </w:rPr>
-            </w:r>
-          </w:p>
-        </w:tc>
-      </w:tr>
-      <w:tr>
-        <w:trPr>
-          <w:cantSplit w:val="1"/>
-          <w:tblHeader w:val="1"/>
-        </w:trPr>
-        <w:tc>
-          <w:tcPr/>
-          <w:p>
-            <w:pPr>
-              <w:keepNext w:val="1"/>
-              <w:pBdr>
-                <w:top w:space="0" w:sz="0" w:val="nil"/>
-                <w:left w:space="0" w:sz="0" w:val="nil"/>
-                <w:bottom w:space="0" w:sz="0" w:val="nil"/>
-                <w:right w:space="0" w:sz="0" w:val="nil"/>
-                <w:between w:space="0" w:sz="0" w:val="nil"/>
-              </w:pBdr>
-              <w:spacing w:after="60" w:before="60" w:lineRule="auto"/>
-              <w:rPr>
-                <w:rFonts w:ascii="Times New Roman" w:cs="Times New Roman" w:eastAsia="Times New Roman" w:hAnsi="Times New Roman"/>
-                <w:b w:val="1"/>
-                <w:color w:val="000000"/>
-                <w:sz w:val="18"/>
-                <w:szCs w:val="18"/>
-              </w:rPr>
-            </w:pPr>
-            <w:r>
-              <w:rPr>
-                <w:rFonts w:ascii="Times New Roman" w:cs="Times New Roman" w:eastAsia="Times New Roman" w:hAnsi="Times New Roman"/>
-                <w:color w:val="000000"/>
-                <w:sz w:val="24"/>
-                <w:szCs w:val="24"/>
-                <w:rtl w:val="0"/>
-              </w:rPr>
-              <w:t xml:space="preserve">R_29</w:t>
+              <w:t xml:space="preserve">R_2</w:t>
+            </w:r>
+            <w:r>
+              <w:rPr>
+                <w:rFonts w:ascii="Times New Roman" w:cs="Times New Roman" w:eastAsia="Times New Roman" w:hAnsi="Times New Roman"/>
+                <w:sz w:val="24"/>
+                <w:szCs w:val="24"/>
+                <w:rtl w:val="0"/>
+              </w:rPr>
+              <w:t xml:space="preserve">8</w:t>
             </w:r>
             <w:r>
               <w:rPr>
@@ -28729,12 +29167,12 @@
           <wp:inline distB="0" distT="0" distL="0" distR="0">
             <wp:extent cx="5881243" cy="7065659"/>
             <wp:effectExtent b="0" l="0" r="0" t="0"/>
-            <wp:docPr id="16" name="image9.png"/>
+            <wp:docPr id="16" name="image14.png"/>
             <a:graphic>
               <a:graphicData uri="http://schemas.openxmlformats.org/drawingml/2006/picture">
                 <pic:pic>
                   <pic:nvPicPr>
-                    <pic:cNvPr id="0" name="image9.png"/>
+                    <pic:cNvPr id="0" name="image14.png"/>
                     <pic:cNvPicPr preferRelativeResize="0"/>
                   </pic:nvPicPr>
                   <pic:blipFill>
@@ -29079,12 +29517,12 @@
           <wp:inline distB="0" distT="0" distL="0" distR="0">
             <wp:extent cx="6400800" cy="7402830"/>
             <wp:effectExtent b="0" l="0" r="0" t="0"/>
-            <wp:docPr id="17" name="image10.png"/>
+            <wp:docPr id="17" name="image12.png"/>
             <a:graphic>
               <a:graphicData uri="http://schemas.openxmlformats.org/drawingml/2006/picture">
                 <pic:pic>
                   <pic:nvPicPr>
-                    <pic:cNvPr id="0" name="image10.png"/>
+                    <pic:cNvPr id="0" name="image12.png"/>
                     <pic:cNvPicPr preferRelativeResize="0"/>
                   </pic:nvPicPr>
                   <pic:blipFill>
@@ -29161,12 +29599,12 @@
           <wp:inline distB="0" distT="0" distL="0" distR="0">
             <wp:extent cx="5665104" cy="8174671"/>
             <wp:effectExtent b="0" l="0" r="0" t="0"/>
-            <wp:docPr id="20" name="image13.jpg"/>
+            <wp:docPr id="20" name="image16.jpg"/>
             <a:graphic>
               <a:graphicData uri="http://schemas.openxmlformats.org/drawingml/2006/picture">
                 <pic:pic>
                   <pic:nvPicPr>
-                    <pic:cNvPr id="0" name="image13.jpg"/>
+                    <pic:cNvPr id="0" name="image16.jpg"/>
                     <pic:cNvPicPr preferRelativeResize="0"/>
                   </pic:nvPicPr>
                   <pic:blipFill>
@@ -29307,12 +29745,12 @@
           <wp:inline distB="0" distT="0" distL="0" distR="0">
             <wp:extent cx="6400800" cy="5774263"/>
             <wp:effectExtent b="0" l="0" r="0" t="0"/>
-            <wp:docPr id="19" name="image2.png"/>
+            <wp:docPr id="19" name="image15.png"/>
             <a:graphic>
               <a:graphicData uri="http://schemas.openxmlformats.org/drawingml/2006/picture">
                 <pic:pic>
                   <pic:nvPicPr>
-                    <pic:cNvPr id="0" name="image2.png"/>
+                    <pic:cNvPr id="0" name="image15.png"/>
                     <pic:cNvPicPr preferRelativeResize="0"/>
                   </pic:nvPicPr>
                   <pic:blipFill>
@@ -29389,12 +29827,12 @@
           <wp:inline distB="0" distT="0" distL="0" distR="0">
             <wp:extent cx="7194468" cy="5770562"/>
             <wp:effectExtent b="0" l="0" r="0" t="0"/>
-            <wp:docPr id="22" name="image16.png"/>
+            <wp:docPr id="22" name="image31.png"/>
             <a:graphic>
               <a:graphicData uri="http://schemas.openxmlformats.org/drawingml/2006/picture">
                 <pic:pic>
                   <pic:nvPicPr>
-                    <pic:cNvPr id="0" name="image16.png"/>
+                    <pic:cNvPr id="0" name="image31.png"/>
                     <pic:cNvPicPr preferRelativeResize="0"/>
                   </pic:nvPicPr>
                   <pic:blipFill>
@@ -29655,12 +30093,12 @@
           <wp:inline distB="0" distT="0" distL="0" distR="0">
             <wp:extent cx="6328357" cy="7106526"/>
             <wp:effectExtent b="0" l="0" r="0" t="0"/>
-            <wp:docPr id="21" name="image22.png"/>
+            <wp:docPr id="21" name="image19.png"/>
             <a:graphic>
               <a:graphicData uri="http://schemas.openxmlformats.org/drawingml/2006/picture">
                 <pic:pic>
                   <pic:nvPicPr>
-                    <pic:cNvPr id="0" name="image22.png"/>
+                    <pic:cNvPr id="0" name="image19.png"/>
                     <pic:cNvPicPr preferRelativeResize="0"/>
                   </pic:nvPicPr>
                   <pic:blipFill>
@@ -29829,12 +30267,12 @@
           <wp:inline distB="0" distT="0" distL="0" distR="0">
             <wp:extent cx="6056040" cy="7863841"/>
             <wp:effectExtent b="0" l="0" r="0" t="0"/>
-            <wp:docPr id="24" name="image21.png"/>
+            <wp:docPr id="24" name="image32.png"/>
             <a:graphic>
               <a:graphicData uri="http://schemas.openxmlformats.org/drawingml/2006/picture">
                 <pic:pic>
                   <pic:nvPicPr>
-                    <pic:cNvPr id="0" name="image21.png"/>
+                    <pic:cNvPr id="0" name="image32.png"/>
                     <pic:cNvPicPr preferRelativeResize="0"/>
                   </pic:nvPicPr>
                   <pic:blipFill>
@@ -29934,12 +30372,12 @@
           <wp:inline distB="0" distT="0" distL="0" distR="0">
             <wp:extent cx="2276506" cy="8061766"/>
             <wp:effectExtent b="0" l="0" r="0" t="0"/>
-            <wp:docPr id="23" name="image28.png"/>
+            <wp:docPr id="23" name="image21.png"/>
             <a:graphic>
               <a:graphicData uri="http://schemas.openxmlformats.org/drawingml/2006/picture">
                 <pic:pic>
                   <pic:nvPicPr>
-                    <pic:cNvPr id="0" name="image28.png"/>
+                    <pic:cNvPr id="0" name="image21.png"/>
                     <pic:cNvPicPr preferRelativeResize="0"/>
                   </pic:nvPicPr>
                   <pic:blipFill>
@@ -30016,12 +30454,12 @@
           <wp:inline distB="0" distT="0" distL="0" distR="0">
             <wp:extent cx="5088731" cy="7585686"/>
             <wp:effectExtent b="0" l="0" r="0" t="0"/>
-            <wp:docPr id="27" name="image32.png"/>
+            <wp:docPr id="27" name="image20.png"/>
             <a:graphic>
               <a:graphicData uri="http://schemas.openxmlformats.org/drawingml/2006/picture">
                 <pic:pic>
                   <pic:nvPicPr>
-                    <pic:cNvPr id="0" name="image32.png"/>
+                    <pic:cNvPr id="0" name="image20.png"/>
                     <pic:cNvPicPr preferRelativeResize="0"/>
                   </pic:nvPicPr>
                   <pic:blipFill>
@@ -30144,12 +30582,12 @@
           <wp:inline distB="0" distT="0" distL="0" distR="0">
             <wp:extent cx="7489558" cy="6849824"/>
             <wp:effectExtent b="0" l="0" r="0" t="0"/>
-            <wp:docPr id="25" name="image33.png"/>
+            <wp:docPr id="25" name="image24.png"/>
             <a:graphic>
               <a:graphicData uri="http://schemas.openxmlformats.org/drawingml/2006/picture">
                 <pic:pic>
                   <pic:nvPicPr>
-                    <pic:cNvPr id="0" name="image33.png"/>
+                    <pic:cNvPr id="0" name="image24.png"/>
                     <pic:cNvPicPr preferRelativeResize="0"/>
                   </pic:nvPicPr>
                   <pic:blipFill>
@@ -30318,12 +30756,12 @@
           <wp:inline distB="0" distT="0" distL="0" distR="0">
             <wp:extent cx="2428478" cy="8039100"/>
             <wp:effectExtent b="0" l="0" r="0" t="0"/>
-            <wp:docPr id="26" name="image20.png"/>
+            <wp:docPr id="26" name="image30.png"/>
             <a:graphic>
               <a:graphicData uri="http://schemas.openxmlformats.org/drawingml/2006/picture">
                 <pic:pic>
                   <pic:nvPicPr>
-                    <pic:cNvPr id="0" name="image20.png"/>
+                    <pic:cNvPr id="0" name="image30.png"/>
                     <pic:cNvPicPr preferRelativeResize="0"/>
                   </pic:nvPicPr>
                   <pic:blipFill>
@@ -30400,12 +30838,12 @@
           <wp:inline distB="0" distT="0" distL="0" distR="0">
             <wp:extent cx="5208470" cy="7957547"/>
             <wp:effectExtent b="0" l="0" r="0" t="0"/>
-            <wp:docPr id="28" name="image27.png"/>
+            <wp:docPr id="28" name="image25.png"/>
             <a:graphic>
               <a:graphicData uri="http://schemas.openxmlformats.org/drawingml/2006/picture">
                 <pic:pic>
                   <pic:nvPicPr>
-                    <pic:cNvPr id="0" name="image27.png"/>
+                    <pic:cNvPr id="0" name="image25.png"/>
                     <pic:cNvPicPr preferRelativeResize="0"/>
                   </pic:nvPicPr>
                   <pic:blipFill>
@@ -30505,12 +30943,12 @@
           <wp:inline distB="0" distT="0" distL="0" distR="0">
             <wp:extent cx="7176012" cy="6951762"/>
             <wp:effectExtent b="0" l="0" r="0" t="0"/>
-            <wp:docPr id="29" name="image25.png"/>
+            <wp:docPr id="29" name="image26.png"/>
             <a:graphic>
               <a:graphicData uri="http://schemas.openxmlformats.org/drawingml/2006/picture">
                 <pic:pic>
                   <pic:nvPicPr>
-                    <pic:cNvPr id="0" name="image25.png"/>
+                    <pic:cNvPr id="0" name="image26.png"/>
                     <pic:cNvPicPr preferRelativeResize="0"/>
                   </pic:nvPicPr>
                   <pic:blipFill>
@@ -30679,12 +31117,12 @@
           <wp:inline distB="0" distT="0" distL="0" distR="0">
             <wp:extent cx="5662573" cy="7832954"/>
             <wp:effectExtent b="0" l="0" r="0" t="0"/>
-            <wp:docPr id="30" name="image19.png"/>
+            <wp:docPr id="30" name="image22.png"/>
             <a:graphic>
               <a:graphicData uri="http://schemas.openxmlformats.org/drawingml/2006/picture">
                 <pic:pic>
                   <pic:nvPicPr>
-                    <pic:cNvPr id="0" name="image19.png"/>
+                    <pic:cNvPr id="0" name="image22.png"/>
                     <pic:cNvPicPr preferRelativeResize="0"/>
                   </pic:nvPicPr>
                   <pic:blipFill>
@@ -30784,12 +31222,12 @@
           <wp:inline distB="0" distT="0" distL="0" distR="0">
             <wp:extent cx="4568178" cy="7959836"/>
             <wp:effectExtent b="0" l="0" r="0" t="0"/>
-            <wp:docPr id="31" name="image30.png"/>
+            <wp:docPr id="31" name="image28.png"/>
             <a:graphic>
               <a:graphicData uri="http://schemas.openxmlformats.org/drawingml/2006/picture">
                 <pic:pic>
                   <pic:nvPicPr>
-                    <pic:cNvPr id="0" name="image30.png"/>
+                    <pic:cNvPr id="0" name="image28.png"/>
                     <pic:cNvPicPr preferRelativeResize="0"/>
                   </pic:nvPicPr>
                   <pic:blipFill>
@@ -30889,12 +31327,12 @@
           <wp:inline distB="0" distT="0" distL="0" distR="0">
             <wp:extent cx="3979809" cy="8028875"/>
             <wp:effectExtent b="0" l="0" r="0" t="0"/>
-            <wp:docPr id="32" name="image29.png"/>
+            <wp:docPr id="32" name="image23.png"/>
             <a:graphic>
               <a:graphicData uri="http://schemas.openxmlformats.org/drawingml/2006/picture">
                 <pic:pic>
                   <pic:nvPicPr>
-                    <pic:cNvPr id="0" name="image29.png"/>
+                    <pic:cNvPr id="0" name="image23.png"/>
                     <pic:cNvPicPr preferRelativeResize="0"/>
                   </pic:nvPicPr>
                   <pic:blipFill>
@@ -31045,12 +31483,12 @@
             <wp:extent cx="6904990" cy="3733165"/>
             <wp:effectExtent b="0" l="0" r="0" t="0"/>
             <wp:wrapSquare wrapText="bothSides" distB="0" distT="0" distL="114300" distR="114300"/>
-            <wp:docPr id="15" name="image11.png"/>
+            <wp:docPr id="15" name="image29.png"/>
             <a:graphic>
               <a:graphicData uri="http://schemas.openxmlformats.org/drawingml/2006/picture">
                 <pic:pic>
                   <pic:nvPicPr>
-                    <pic:cNvPr id="0" name="image11.png"/>
+                    <pic:cNvPr id="0" name="image29.png"/>
                     <pic:cNvPicPr preferRelativeResize="0"/>
                   </pic:nvPicPr>
                   <pic:blipFill>
@@ -31087,12 +31525,12 @@
             <wp:extent cx="6400800" cy="3855720"/>
             <wp:effectExtent b="0" l="0" r="0" t="0"/>
             <wp:wrapSquare wrapText="bothSides" distB="0" distT="0" distL="114300" distR="114300"/>
-            <wp:docPr id="9" name="image4.png"/>
+            <wp:docPr id="9" name="image11.png"/>
             <a:graphic>
               <a:graphicData uri="http://schemas.openxmlformats.org/drawingml/2006/picture">
                 <pic:pic>
                   <pic:nvPicPr>
-                    <pic:cNvPr id="0" name="image4.png"/>
+                    <pic:cNvPr id="0" name="image11.png"/>
                     <pic:cNvPicPr preferRelativeResize="0"/>
                   </pic:nvPicPr>
                   <pic:blipFill>
@@ -31176,12 +31614,12 @@
           <wp:inline distB="0" distT="0" distL="0" distR="0">
             <wp:extent cx="3410483" cy="4350597"/>
             <wp:effectExtent b="0" l="0" r="0" t="0"/>
-            <wp:docPr id="33" name="image26.png"/>
+            <wp:docPr id="33" name="image27.png"/>
             <a:graphic>
               <a:graphicData uri="http://schemas.openxmlformats.org/drawingml/2006/picture">
                 <pic:pic>
                   <pic:nvPicPr>
-                    <pic:cNvPr id="0" name="image26.png"/>
+                    <pic:cNvPr id="0" name="image27.png"/>
                     <pic:cNvPicPr preferRelativeResize="0"/>
                   </pic:nvPicPr>
                   <pic:blipFill>
@@ -31296,12 +31734,12 @@
           <wp:inline distB="0" distT="0" distL="0" distR="0">
             <wp:extent cx="6400800" cy="2219325"/>
             <wp:effectExtent b="0" l="0" r="0" t="0"/>
-            <wp:docPr id="4" name="image8.png"/>
+            <wp:docPr id="4" name="image9.png"/>
             <a:graphic>
               <a:graphicData uri="http://schemas.openxmlformats.org/drawingml/2006/picture">
                 <pic:pic>
                   <pic:nvPicPr>
-                    <pic:cNvPr id="0" name="image8.png"/>
+                    <pic:cNvPr id="0" name="image9.png"/>
                     <pic:cNvPicPr preferRelativeResize="0"/>
                   </pic:nvPicPr>
                   <pic:blipFill>
@@ -31421,12 +31859,12 @@
             <wp:extent cx="6400800" cy="6800850"/>
             <wp:effectExtent b="0" l="0" r="0" t="0"/>
             <wp:wrapSquare wrapText="bothSides" distB="0" distT="0" distL="114300" distR="114300"/>
-            <wp:docPr id="14" name="image15.png"/>
+            <wp:docPr id="14" name="image7.png"/>
             <a:graphic>
               <a:graphicData uri="http://schemas.openxmlformats.org/drawingml/2006/picture">
                 <pic:pic>
                   <pic:nvPicPr>
-                    <pic:cNvPr id="0" name="image15.png"/>
+                    <pic:cNvPr id="0" name="image7.png"/>
                     <pic:cNvPicPr preferRelativeResize="0"/>
                   </pic:nvPicPr>
                   <pic:blipFill>
@@ -31692,12 +32130,12 @@
           <wp:inline distB="0" distT="0" distL="0" distR="0">
             <wp:extent cx="6248614" cy="2482708"/>
             <wp:effectExtent b="0" l="0" r="0" t="0"/>
-            <wp:docPr id="5" name="image3.png"/>
+            <wp:docPr id="5" name="image13.png"/>
             <a:graphic>
               <a:graphicData uri="http://schemas.openxmlformats.org/drawingml/2006/picture">
                 <pic:pic>
                   <pic:nvPicPr>
-                    <pic:cNvPr id="0" name="image3.png"/>
+                    <pic:cNvPr id="0" name="image13.png"/>
                     <pic:cNvPicPr preferRelativeResize="0"/>
                   </pic:nvPicPr>
                   <pic:blipFill>
@@ -31786,12 +32224,12 @@
           <wp:inline distB="0" distT="0" distL="0" distR="0">
             <wp:extent cx="4102376" cy="4911474"/>
             <wp:effectExtent b="0" l="0" r="0" t="0"/>
-            <wp:docPr id="6" name="image12.png"/>
+            <wp:docPr id="6" name="image8.png"/>
             <a:graphic>
               <a:graphicData uri="http://schemas.openxmlformats.org/drawingml/2006/picture">
                 <pic:pic>
                   <pic:nvPicPr>
-                    <pic:cNvPr id="0" name="image12.png"/>
+                    <pic:cNvPr id="0" name="image8.png"/>
                     <pic:cNvPicPr preferRelativeResize="0"/>
                   </pic:nvPicPr>
                   <pic:blipFill>
@@ -31906,12 +32344,12 @@
           <wp:inline distB="0" distT="0" distL="0" distR="0">
             <wp:extent cx="6391275" cy="5248275"/>
             <wp:effectExtent b="0" l="0" r="0" t="0"/>
-            <wp:docPr id="7" name="image5.png"/>
+            <wp:docPr id="7" name="image2.png"/>
             <a:graphic>
               <a:graphicData uri="http://schemas.openxmlformats.org/drawingml/2006/picture">
                 <pic:pic>
                   <pic:nvPicPr>
-                    <pic:cNvPr id="0" name="image5.png"/>
+                    <pic:cNvPr id="0" name="image2.png"/>
                     <pic:cNvPicPr preferRelativeResize="0"/>
                   </pic:nvPicPr>
                   <pic:blipFill>
@@ -31948,12 +32386,12 @@
           <wp:inline distB="0" distT="0" distL="0" distR="0">
             <wp:extent cx="6391275" cy="3629025"/>
             <wp:effectExtent b="0" l="0" r="0" t="0"/>
-            <wp:docPr id="8" name="image24.png"/>
+            <wp:docPr id="8" name="image3.png"/>
             <a:graphic>
               <a:graphicData uri="http://schemas.openxmlformats.org/drawingml/2006/picture">
                 <pic:pic>
                   <pic:nvPicPr>
-                    <pic:cNvPr id="0" name="image24.png"/>
+                    <pic:cNvPr id="0" name="image3.png"/>
                     <pic:cNvPicPr preferRelativeResize="0"/>
                   </pic:nvPicPr>
                   <pic:blipFill>
@@ -32042,12 +32480,12 @@
           <wp:inline distB="0" distT="0" distL="0" distR="0">
             <wp:extent cx="6391275" cy="3438525"/>
             <wp:effectExtent b="0" l="0" r="0" t="0"/>
-            <wp:docPr id="10" name="image7.png"/>
+            <wp:docPr id="10" name="image10.png"/>
             <a:graphic>
               <a:graphicData uri="http://schemas.openxmlformats.org/drawingml/2006/picture">
                 <pic:pic>
                   <pic:nvPicPr>
-                    <pic:cNvPr id="0" name="image7.png"/>
+                    <pic:cNvPr id="0" name="image10.png"/>
                     <pic:cNvPicPr preferRelativeResize="0"/>
                   </pic:nvPicPr>
                   <pic:blipFill>
@@ -32162,12 +32600,12 @@
           <wp:inline distB="0" distT="0" distL="0" distR="0">
             <wp:extent cx="6391275" cy="2838450"/>
             <wp:effectExtent b="0" l="0" r="0" t="0"/>
-            <wp:docPr id="11" name="image17.png"/>
+            <wp:docPr id="11" name="image4.png"/>
             <a:graphic>
               <a:graphicData uri="http://schemas.openxmlformats.org/drawingml/2006/picture">
                 <pic:pic>
                   <pic:nvPicPr>
-                    <pic:cNvPr id="0" name="image17.png"/>
+                    <pic:cNvPr id="0" name="image4.png"/>
                     <pic:cNvPicPr preferRelativeResize="0"/>
                   </pic:nvPicPr>
                   <pic:blipFill>
@@ -32256,12 +32694,12 @@
           <wp:inline distB="0" distT="0" distL="0" distR="0">
             <wp:extent cx="6391275" cy="5267325"/>
             <wp:effectExtent b="0" l="0" r="0" t="0"/>
-            <wp:docPr id="12" name="image14.png"/>
+            <wp:docPr id="12" name="image6.png"/>
             <a:graphic>
               <a:graphicData uri="http://schemas.openxmlformats.org/drawingml/2006/picture">
                 <pic:pic>
                   <pic:nvPicPr>
-                    <pic:cNvPr id="0" name="image14.png"/>
+                    <pic:cNvPr id="0" name="image6.png"/>
                     <pic:cNvPicPr preferRelativeResize="0"/>
                   </pic:nvPicPr>
                   <pic:blipFill>
@@ -32324,12 +32762,12 @@
           <wp:inline distB="0" distT="0" distL="0" distR="0">
             <wp:extent cx="4615671" cy="3056416"/>
             <wp:effectExtent b="0" l="0" r="0" t="0"/>
-            <wp:docPr id="13" name="image23.png"/>
+            <wp:docPr id="13" name="image33.png"/>
             <a:graphic>
               <a:graphicData uri="http://schemas.openxmlformats.org/drawingml/2006/picture">
                 <pic:pic>
                   <pic:nvPicPr>
-                    <pic:cNvPr id="0" name="image23.png"/>
+                    <pic:cNvPr id="0" name="image33.png"/>
                     <pic:cNvPicPr preferRelativeResize="0"/>
                   </pic:nvPicPr>
                   <pic:blipFill>
@@ -32418,12 +32856,12 @@
           <wp:inline distB="0" distT="0" distL="0" distR="0">
             <wp:extent cx="3139295" cy="4163834"/>
             <wp:effectExtent b="0" l="0" r="0" t="0"/>
-            <wp:docPr id="1" name="image1.png"/>
+            <wp:docPr id="1" name="image5.png"/>
             <a:graphic>
               <a:graphicData uri="http://schemas.openxmlformats.org/drawingml/2006/picture">
                 <pic:pic>
                   <pic:nvPicPr>
-                    <pic:cNvPr id="0" name="image1.png"/>
+                    <pic:cNvPr id="0" name="image5.png"/>
                     <pic:cNvPicPr preferRelativeResize="0"/>
                   </pic:nvPicPr>
                   <pic:blipFill>
@@ -32486,12 +32924,12 @@
           <wp:inline distB="0" distT="0" distL="0" distR="0">
             <wp:extent cx="6400800" cy="3124200"/>
             <wp:effectExtent b="0" l="0" r="0" t="0"/>
-            <wp:docPr id="2" name="image31.png"/>
+            <wp:docPr id="2" name="image17.png"/>
             <a:graphic>
               <a:graphicData uri="http://schemas.openxmlformats.org/drawingml/2006/picture">
                 <pic:pic>
                   <pic:nvPicPr>
-                    <pic:cNvPr id="0" name="image31.png"/>
+                    <pic:cNvPr id="0" name="image17.png"/>
                     <pic:cNvPicPr preferRelativeResize="0"/>
                   </pic:nvPicPr>
                   <pic:blipFill>
@@ -32580,12 +33018,12 @@
           <wp:inline distB="0" distT="0" distL="0" distR="0">
             <wp:extent cx="6391275" cy="4000500"/>
             <wp:effectExtent b="0" l="0" r="0" t="0"/>
-            <wp:docPr id="3" name="image6.png"/>
+            <wp:docPr id="3" name="image1.png"/>
             <a:graphic>
               <a:graphicData uri="http://schemas.openxmlformats.org/drawingml/2006/picture">
                 <pic:pic>
                   <pic:nvPicPr>
-                    <pic:cNvPr id="0" name="image6.png"/>
+                    <pic:cNvPr id="0" name="image1.png"/>
                     <pic:cNvPicPr preferRelativeResize="0"/>
                   </pic:nvPicPr>
                   <pic:blipFill>

</xml_diff>